<commit_message>
Added comment for minimum ERP version
</commit_message>
<xml_diff>
--- a/Rootstock ERP/Installation and Deployment/RootScan UserGuide-SalesforceConnectedAppDraft.docx
+++ b/Rootstock ERP/Installation and Deployment/RootScan UserGuide-SalesforceConnectedAppDraft.docx
@@ -2,6 +2,24 @@
 <file path=word/document.xml><?xml version="1.0" encoding="utf-8"?>
 <w:document xmlns:wpc="http://schemas.microsoft.com/office/word/2010/wordprocessingCanvas" xmlns:mc="http://schemas.openxmlformats.org/markup-compatibility/2006" xmlns:o="urn:schemas-microsoft-com:office:office" xmlns:r="http://schemas.openxmlformats.org/officeDocument/2006/relationships" xmlns:m="http://schemas.openxmlformats.org/officeDocument/2006/math" xmlns:v="urn:schemas-microsoft-com:vml" xmlns:wp14="http://schemas.microsoft.com/office/word/2010/wordprocessingDrawing" xmlns:wp="http://schemas.openxmlformats.org/drawingml/2006/wordprocessingDrawing" xmlns:w10="urn:schemas-microsoft-com:office:word" xmlns:w="http://schemas.openxmlformats.org/wordprocessingml/2006/main" xmlns:w14="http://schemas.microsoft.com/office/word/2010/wordml" xmlns:wpg="http://schemas.microsoft.com/office/word/2010/wordprocessingGroup" xmlns:wpi="http://schemas.microsoft.com/office/word/2010/wordprocessingInk" xmlns:wne="http://schemas.microsoft.com/office/word/2006/wordml" xmlns:wps="http://schemas.microsoft.com/office/word/2010/wordprocessingShape" mc:Ignorable="w14 wp14">
   <w:body>
+    <w:p>
+      <w:pPr>
+        <w:contextualSpacing/>
+      </w:pPr>
+      <w:r>
+        <w:rPr>
+          <w:highlight w:val="yellow"/>
+        </w:rPr>
+        <w:t>Requires ERP 17.20.1 or greater in order to avoid the unrelated SO data integrity issue on 16980</w:t>
+      </w:r>
+      <w:bookmarkStart w:id="0" w:name="_GoBack"/>
+      <w:bookmarkEnd w:id="0"/>
+    </w:p>
+    <w:p>
+      <w:pPr>
+        <w:contextualSpacing/>
+      </w:pPr>
+    </w:p>
     <w:p>
       <w:pPr>
         <w:numPr>
@@ -789,10 +807,9 @@
         <w:contextualSpacing/>
       </w:pPr>
       <w:r>
+        <w:lastRenderedPageBreak/>
         <w:t>Authorized Mobile Standard Users</w:t>
       </w:r>
-      <w:bookmarkStart w:id="0" w:name="_GoBack"/>
-      <w:bookmarkEnd w:id="0"/>
     </w:p>
     <w:p>
       <w:pPr>
@@ -815,7 +832,6 @@
         </w:numPr>
       </w:pPr>
       <w:r>
-        <w:lastRenderedPageBreak/>
         <w:t>UITC will provide to Rootstock the Organization Code - One per Salesforce Org.</w:t>
       </w:r>
     </w:p>

</xml_diff>

<commit_message>
Added clarification on customers/partners
</commit_message>
<xml_diff>
--- a/Rootstock ERP/Installation and Deployment/RootScan UserGuide-SalesforceConnectedAppDraft.docx
+++ b/Rootstock ERP/Installation and Deployment/RootScan UserGuide-SalesforceConnectedAppDraft.docx
@@ -10,10 +10,57 @@
         <w:rPr>
           <w:highlight w:val="yellow"/>
         </w:rPr>
-        <w:t>Requires ERP 17.20.1 or greater in order to avoid the unrelated SO data integrity issue on 16980</w:t>
-      </w:r>
-      <w:bookmarkStart w:id="0" w:name="_GoBack"/>
-      <w:bookmarkEnd w:id="0"/>
+        <w:t>Requires ERP 17.</w:t>
+      </w:r>
+      <w:r>
+        <w:rPr>
+          <w:highlight w:val="yellow"/>
+        </w:rPr>
+        <w:t>21</w:t>
+      </w:r>
+      <w:r>
+        <w:rPr>
+          <w:highlight w:val="yellow"/>
+        </w:rPr>
+        <w:t>.</w:t>
+      </w:r>
+      <w:r>
+        <w:rPr>
+          <w:highlight w:val="yellow"/>
+        </w:rPr>
+        <w:t>3</w:t>
+      </w:r>
+      <w:r>
+        <w:rPr>
+          <w:highlight w:val="yellow"/>
+        </w:rPr>
+        <w:t xml:space="preserve"> or greater in order to avoid the unrelated SO data integrity issue on </w:t>
+      </w:r>
+      <w:r>
+        <w:rPr>
+          <w:highlight w:val="yellow"/>
+        </w:rPr>
+        <w:t>16980</w:t>
+      </w:r>
+      <w:r>
+        <w:rPr>
+          <w:highlight w:val="yellow"/>
+        </w:rPr>
+        <w:t xml:space="preserve"> and the Insufficient Privileges issues.</w:t>
+      </w:r>
+      <w:r>
+        <w:t xml:space="preserve"> </w:t>
+      </w:r>
+    </w:p>
+    <w:p>
+      <w:pPr>
+        <w:contextualSpacing/>
+      </w:pPr>
+    </w:p>
+    <w:p>
+      <w:pPr>
+        <w:contextualSpacing/>
+      </w:pPr>
     </w:p>
     <w:p>
       <w:pPr>
@@ -762,12 +809,32 @@
           <w:numId w:val="3"/>
         </w:numPr>
         <w:contextualSpacing/>
-      </w:pPr>
-      <w:r>
+        <w:rPr>
+          <w:rStyle w:val="Hyperlink"/>
+          <w:color w:val="000000"/>
+          <w:u w:val="none"/>
+        </w:rPr>
+      </w:pPr>
+      <w:r>
+        <w:lastRenderedPageBreak/>
         <w:t>P</w:t>
       </w:r>
       <w:r>
-        <w:t xml:space="preserve">rovide to UITC Consumer Key and Secret Key to Adrian Lopez via email - </w:t>
+        <w:t xml:space="preserve">rovide </w:t>
+      </w:r>
+      <w:r>
+        <w:t xml:space="preserve">info </w:t>
+      </w:r>
+      <w:r>
+        <w:t xml:space="preserve">to Adrian Lopez via email </w:t>
+      </w:r>
+      <w:r>
+        <w:t xml:space="preserve">or ticket </w:t>
+      </w:r>
+      <w:bookmarkStart w:id="0" w:name="_GoBack"/>
+      <w:bookmarkEnd w:id="0"/>
+      <w:r>
+        <w:t xml:space="preserve">- </w:t>
       </w:r>
       <w:hyperlink r:id="rId9" w:history="1">
         <w:r>
@@ -781,6 +848,98 @@
     <w:p>
       <w:pPr>
         <w:numPr>
+          <w:ilvl w:val="1"/>
+          <w:numId w:val="3"/>
+        </w:numPr>
+        <w:contextualSpacing/>
+      </w:pPr>
+      <w:r>
+        <w:t>Org ID</w:t>
+      </w:r>
+    </w:p>
+    <w:p>
+      <w:pPr>
+        <w:numPr>
+          <w:ilvl w:val="1"/>
+          <w:numId w:val="3"/>
+        </w:numPr>
+        <w:contextualSpacing/>
+      </w:pPr>
+      <w:r>
+        <w:t>UITC Consumer Key</w:t>
+      </w:r>
+    </w:p>
+    <w:p>
+      <w:pPr>
+        <w:numPr>
+          <w:ilvl w:val="1"/>
+          <w:numId w:val="3"/>
+        </w:numPr>
+        <w:contextualSpacing/>
+      </w:pPr>
+      <w:r>
+        <w:t>Secret Key</w:t>
+      </w:r>
+    </w:p>
+    <w:p>
+      <w:pPr>
+        <w:numPr>
+          <w:ilvl w:val="1"/>
+          <w:numId w:val="3"/>
+        </w:numPr>
+        <w:contextualSpacing/>
+      </w:pPr>
+      <w:r>
+        <w:t>Customer or Partner name.  If Rootstock org then provide org name.</w:t>
+      </w:r>
+    </w:p>
+    <w:p>
+      <w:pPr>
+        <w:numPr>
+          <w:ilvl w:val="2"/>
+          <w:numId w:val="3"/>
+        </w:numPr>
+        <w:contextualSpacing/>
+      </w:pPr>
+      <w:r>
+        <w:t xml:space="preserve">Trial = "Trial" are existing Rootstock Customers that want to try </w:t>
+      </w:r>
+      <w:proofErr w:type="spellStart"/>
+      <w:r>
+        <w:t>RootScan</w:t>
+      </w:r>
+      <w:proofErr w:type="spellEnd"/>
+      <w:r>
+        <w:t xml:space="preserve"> but there is no commitment yet. Organization Code will expire in 14 days.</w:t>
+      </w:r>
+    </w:p>
+    <w:p>
+      <w:pPr>
+        <w:numPr>
+          <w:ilvl w:val="2"/>
+          <w:numId w:val="3"/>
+        </w:numPr>
+        <w:contextualSpacing/>
+      </w:pPr>
+      <w:r>
+        <w:t>Partner = Organization Code will expire in 3 months - It can be set to auto-renew.</w:t>
+      </w:r>
+    </w:p>
+    <w:p>
+      <w:pPr>
+        <w:numPr>
+          <w:ilvl w:val="2"/>
+          <w:numId w:val="3"/>
+        </w:numPr>
+        <w:contextualSpacing/>
+      </w:pPr>
+      <w:r>
+        <w:t>Customer = Organization Code will expire based on the contract.</w:t>
+      </w:r>
+    </w:p>
+    <w:p>
+      <w:pPr>
+        <w:numPr>
           <w:ilvl w:val="0"/>
           <w:numId w:val="3"/>
         </w:numPr>
@@ -807,7 +966,6 @@
         <w:contextualSpacing/>
       </w:pPr>
       <w:r>
-        <w:lastRenderedPageBreak/>
         <w:t>Authorized Mobile Standard Users</w:t>
       </w:r>
     </w:p>

</xml_diff>

<commit_message>
Added IP Relaxation Setting in RootScan App
</commit_message>
<xml_diff>
--- a/Rootstock ERP/Installation and Deployment/RootScan UserGuide-SalesforceConnectedAppDraft.docx
+++ b/Rootstock ERP/Installation and Deployment/RootScan UserGuide-SalesforceConnectedAppDraft.docx
@@ -1,6 +1,6 @@
 
 <file path=word/document.xml><?xml version="1.0" encoding="utf-8"?>
-<w:document xmlns:wpc="http://schemas.microsoft.com/office/word/2010/wordprocessingCanvas" xmlns:mc="http://schemas.openxmlformats.org/markup-compatibility/2006" xmlns:o="urn:schemas-microsoft-com:office:office" xmlns:r="http://schemas.openxmlformats.org/officeDocument/2006/relationships" xmlns:m="http://schemas.openxmlformats.org/officeDocument/2006/math" xmlns:v="urn:schemas-microsoft-com:vml" xmlns:wp14="http://schemas.microsoft.com/office/word/2010/wordprocessingDrawing" xmlns:wp="http://schemas.openxmlformats.org/drawingml/2006/wordprocessingDrawing" xmlns:w10="urn:schemas-microsoft-com:office:word" xmlns:w="http://schemas.openxmlformats.org/wordprocessingml/2006/main" xmlns:w14="http://schemas.microsoft.com/office/word/2010/wordml" xmlns:wpg="http://schemas.microsoft.com/office/word/2010/wordprocessingGroup" xmlns:wpi="http://schemas.microsoft.com/office/word/2010/wordprocessingInk" xmlns:wne="http://schemas.microsoft.com/office/word/2006/wordml" xmlns:wps="http://schemas.microsoft.com/office/word/2010/wordprocessingShape" mc:Ignorable="w14 wp14">
+<w:document xmlns:wpc="http://schemas.microsoft.com/office/word/2010/wordprocessingCanvas" xmlns:cx="http://schemas.microsoft.com/office/drawing/2014/chartex" xmlns:cx1="http://schemas.microsoft.com/office/drawing/2015/9/8/chartex" xmlns:cx2="http://schemas.microsoft.com/office/drawing/2015/10/21/chartex" xmlns:cx3="http://schemas.microsoft.com/office/drawing/2016/5/9/chartex" xmlns:cx4="http://schemas.microsoft.com/office/drawing/2016/5/10/chartex" xmlns:cx5="http://schemas.microsoft.com/office/drawing/2016/5/11/chartex" xmlns:cx6="http://schemas.microsoft.com/office/drawing/2016/5/12/chartex" xmlns:cx7="http://schemas.microsoft.com/office/drawing/2016/5/13/chartex" xmlns:cx8="http://schemas.microsoft.com/office/drawing/2016/5/14/chartex" xmlns:mc="http://schemas.openxmlformats.org/markup-compatibility/2006" xmlns:aink="http://schemas.microsoft.com/office/drawing/2016/ink" xmlns:am3d="http://schemas.microsoft.com/office/drawing/2017/model3d" xmlns:o="urn:schemas-microsoft-com:office:office" xmlns:r="http://schemas.openxmlformats.org/officeDocument/2006/relationships" xmlns:m="http://schemas.openxmlformats.org/officeDocument/2006/math" xmlns:v="urn:schemas-microsoft-com:vml" xmlns:wp14="http://schemas.microsoft.com/office/word/2010/wordprocessingDrawing" xmlns:wp="http://schemas.openxmlformats.org/drawingml/2006/wordprocessingDrawing" xmlns:w10="urn:schemas-microsoft-com:office:word" xmlns:w="http://schemas.openxmlformats.org/wordprocessingml/2006/main" xmlns:w14="http://schemas.microsoft.com/office/word/2010/wordml" xmlns:w15="http://schemas.microsoft.com/office/word/2012/wordml" xmlns:w16cid="http://schemas.microsoft.com/office/word/2016/wordml/cid" xmlns:w16se="http://schemas.microsoft.com/office/word/2015/wordml/symex" xmlns:wpg="http://schemas.microsoft.com/office/word/2010/wordprocessingGroup" xmlns:wpi="http://schemas.microsoft.com/office/word/2010/wordprocessingInk" xmlns:wne="http://schemas.microsoft.com/office/word/2006/wordml" xmlns:wps="http://schemas.microsoft.com/office/word/2010/wordprocessingShape" mc:Ignorable="w14 w15 w16se w16cid wp14">
   <w:body>
     <w:p>
       <w:pPr>
@@ -235,7 +235,7 @@
       <w:r>
         <w:tab/>
       </w:r>
-      <w:hyperlink r:id="rId8">
+      <w:hyperlink r:id="rId7">
         <w:r>
           <w:rPr>
             <w:color w:val="1155CC"/>
@@ -479,6 +479,74 @@
     <w:p>
       <w:pPr>
         <w:numPr>
+          <w:ilvl w:val="2"/>
+          <w:numId w:val="3"/>
+        </w:numPr>
+        <w:contextualSpacing/>
+        <w:rPr>
+          <w:b/>
+        </w:rPr>
+      </w:pPr>
+      <w:r>
+        <w:rPr>
+          <w:b/>
+        </w:rPr>
+        <w:t>IP Relaxation Setting</w:t>
+      </w:r>
+    </w:p>
+    <w:p>
+      <w:pPr>
+        <w:numPr>
+          <w:ilvl w:val="3"/>
+          <w:numId w:val="3"/>
+        </w:numPr>
+        <w:contextualSpacing/>
+      </w:pPr>
+      <w:r>
+        <w:t xml:space="preserve">IP Relaxation </w:t>
+      </w:r>
+      <w:r>
+        <w:tab/>
+      </w:r>
+      <w:r>
+        <w:tab/>
+      </w:r>
+      <w:r>
+        <w:tab/>
+      </w:r>
+      <w:r>
+        <w:tab/>
+      </w:r>
+      <w:r>
+        <w:tab/>
+      </w:r>
+      <w:r>
+        <w:rPr>
+          <w:rFonts w:ascii="Tahoma" w:hAnsi="Tahoma" w:cs="Tahoma"/>
+          <w:b/>
+          <w:bCs/>
+        </w:rPr>
+        <w:t>Relax IP restrictions</w:t>
+      </w:r>
+      <w:r>
+        <w:tab/>
+        <w:t xml:space="preserve">   </w:t>
+      </w:r>
+      <w:r>
+        <w:tab/>
+      </w:r>
+      <w:bookmarkStart w:id="0" w:name="_GoBack"/>
+      <w:bookmarkEnd w:id="0"/>
+    </w:p>
+    <w:p>
+      <w:pPr>
+        <w:ind w:left="2880"/>
+        <w:contextualSpacing/>
+      </w:pPr>
+    </w:p>
+    <w:p>
+      <w:pPr>
+        <w:numPr>
           <w:ilvl w:val="0"/>
           <w:numId w:val="3"/>
         </w:numPr>
@@ -754,6 +822,7 @@
         <w:contextualSpacing/>
       </w:pPr>
       <w:r>
+        <w:lastRenderedPageBreak/>
         <w:t>User Mobile Profiles</w:t>
       </w:r>
       <w:r>
@@ -816,7 +885,6 @@
         </w:rPr>
       </w:pPr>
       <w:r>
-        <w:lastRenderedPageBreak/>
         <w:t>P</w:t>
       </w:r>
       <w:r>
@@ -831,12 +899,10 @@
       <w:r>
         <w:t xml:space="preserve">or ticket </w:t>
       </w:r>
-      <w:bookmarkStart w:id="0" w:name="_GoBack"/>
-      <w:bookmarkEnd w:id="0"/>
       <w:r>
         <w:t xml:space="preserve">- </w:t>
       </w:r>
-      <w:hyperlink r:id="rId9" w:history="1">
+      <w:hyperlink r:id="rId8" w:history="1">
         <w:r>
           <w:rPr>
             <w:rStyle w:val="Hyperlink"/>
@@ -1003,8 +1069,8 @@
       </w:pPr>
     </w:p>
     <w:sectPr>
-      <w:headerReference w:type="default" r:id="rId10"/>
-      <w:footerReference w:type="default" r:id="rId11"/>
+      <w:headerReference w:type="default" r:id="rId9"/>
+      <w:footerReference w:type="default" r:id="rId10"/>
       <w:pgSz w:w="12240" w:h="15840"/>
       <w:pgMar w:top="1440" w:right="720" w:bottom="1440" w:left="720" w:header="0" w:footer="720" w:gutter="0"/>
       <w:pgNumType w:start="1"/>
@@ -1015,7 +1081,7 @@
 </file>
 
 <file path=word/endnotes.xml><?xml version="1.0" encoding="utf-8"?>
-<w:endnotes xmlns:wpc="http://schemas.microsoft.com/office/word/2010/wordprocessingCanvas" xmlns:mc="http://schemas.openxmlformats.org/markup-compatibility/2006" xmlns:o="urn:schemas-microsoft-com:office:office" xmlns:r="http://schemas.openxmlformats.org/officeDocument/2006/relationships" xmlns:m="http://schemas.openxmlformats.org/officeDocument/2006/math" xmlns:v="urn:schemas-microsoft-com:vml" xmlns:wp14="http://schemas.microsoft.com/office/word/2010/wordprocessingDrawing" xmlns:wp="http://schemas.openxmlformats.org/drawingml/2006/wordprocessingDrawing" xmlns:w10="urn:schemas-microsoft-com:office:word" xmlns:w="http://schemas.openxmlformats.org/wordprocessingml/2006/main" xmlns:w14="http://schemas.microsoft.com/office/word/2010/wordml" xmlns:wpg="http://schemas.microsoft.com/office/word/2010/wordprocessingGroup" xmlns:wpi="http://schemas.microsoft.com/office/word/2010/wordprocessingInk" xmlns:wne="http://schemas.microsoft.com/office/word/2006/wordml" xmlns:wps="http://schemas.microsoft.com/office/word/2010/wordprocessingShape" mc:Ignorable="w14 wp14">
+<w:endnotes xmlns:wpc="http://schemas.microsoft.com/office/word/2010/wordprocessingCanvas" xmlns:cx="http://schemas.microsoft.com/office/drawing/2014/chartex" xmlns:cx1="http://schemas.microsoft.com/office/drawing/2015/9/8/chartex" xmlns:cx2="http://schemas.microsoft.com/office/drawing/2015/10/21/chartex" xmlns:cx3="http://schemas.microsoft.com/office/drawing/2016/5/9/chartex" xmlns:cx4="http://schemas.microsoft.com/office/drawing/2016/5/10/chartex" xmlns:cx5="http://schemas.microsoft.com/office/drawing/2016/5/11/chartex" xmlns:cx6="http://schemas.microsoft.com/office/drawing/2016/5/12/chartex" xmlns:cx7="http://schemas.microsoft.com/office/drawing/2016/5/13/chartex" xmlns:cx8="http://schemas.microsoft.com/office/drawing/2016/5/14/chartex" xmlns:mc="http://schemas.openxmlformats.org/markup-compatibility/2006" xmlns:aink="http://schemas.microsoft.com/office/drawing/2016/ink" xmlns:am3d="http://schemas.microsoft.com/office/drawing/2017/model3d" xmlns:o="urn:schemas-microsoft-com:office:office" xmlns:r="http://schemas.openxmlformats.org/officeDocument/2006/relationships" xmlns:m="http://schemas.openxmlformats.org/officeDocument/2006/math" xmlns:v="urn:schemas-microsoft-com:vml" xmlns:wp14="http://schemas.microsoft.com/office/word/2010/wordprocessingDrawing" xmlns:wp="http://schemas.openxmlformats.org/drawingml/2006/wordprocessingDrawing" xmlns:w10="urn:schemas-microsoft-com:office:word" xmlns:w="http://schemas.openxmlformats.org/wordprocessingml/2006/main" xmlns:w14="http://schemas.microsoft.com/office/word/2010/wordml" xmlns:w15="http://schemas.microsoft.com/office/word/2012/wordml" xmlns:w16cid="http://schemas.microsoft.com/office/word/2016/wordml/cid" xmlns:w16se="http://schemas.microsoft.com/office/word/2015/wordml/symex" xmlns:wpg="http://schemas.microsoft.com/office/word/2010/wordprocessingGroup" xmlns:wpi="http://schemas.microsoft.com/office/word/2010/wordprocessingInk" xmlns:wne="http://schemas.microsoft.com/office/word/2006/wordml" xmlns:wps="http://schemas.microsoft.com/office/word/2010/wordprocessingShape" mc:Ignorable="w14 w15 w16se w16cid wp14">
   <w:endnote w:type="separator" w:id="-1">
     <w:p>
       <w:pPr>
@@ -1040,7 +1106,7 @@
 </file>
 
 <file path=word/footer1.xml><?xml version="1.0" encoding="utf-8"?>
-<w:ftr xmlns:wpc="http://schemas.microsoft.com/office/word/2010/wordprocessingCanvas" xmlns:mc="http://schemas.openxmlformats.org/markup-compatibility/2006" xmlns:o="urn:schemas-microsoft-com:office:office" xmlns:r="http://schemas.openxmlformats.org/officeDocument/2006/relationships" xmlns:m="http://schemas.openxmlformats.org/officeDocument/2006/math" xmlns:v="urn:schemas-microsoft-com:vml" xmlns:wp14="http://schemas.microsoft.com/office/word/2010/wordprocessingDrawing" xmlns:wp="http://schemas.openxmlformats.org/drawingml/2006/wordprocessingDrawing" xmlns:w10="urn:schemas-microsoft-com:office:word" xmlns:w="http://schemas.openxmlformats.org/wordprocessingml/2006/main" xmlns:w14="http://schemas.microsoft.com/office/word/2010/wordml" xmlns:wpg="http://schemas.microsoft.com/office/word/2010/wordprocessingGroup" xmlns:wpi="http://schemas.microsoft.com/office/word/2010/wordprocessingInk" xmlns:wne="http://schemas.microsoft.com/office/word/2006/wordml" xmlns:wps="http://schemas.microsoft.com/office/word/2010/wordprocessingShape" mc:Ignorable="w14 wp14">
+<w:ftr xmlns:wpc="http://schemas.microsoft.com/office/word/2010/wordprocessingCanvas" xmlns:cx="http://schemas.microsoft.com/office/drawing/2014/chartex" xmlns:cx1="http://schemas.microsoft.com/office/drawing/2015/9/8/chartex" xmlns:cx2="http://schemas.microsoft.com/office/drawing/2015/10/21/chartex" xmlns:cx3="http://schemas.microsoft.com/office/drawing/2016/5/9/chartex" xmlns:cx4="http://schemas.microsoft.com/office/drawing/2016/5/10/chartex" xmlns:cx5="http://schemas.microsoft.com/office/drawing/2016/5/11/chartex" xmlns:cx6="http://schemas.microsoft.com/office/drawing/2016/5/12/chartex" xmlns:cx7="http://schemas.microsoft.com/office/drawing/2016/5/13/chartex" xmlns:cx8="http://schemas.microsoft.com/office/drawing/2016/5/14/chartex" xmlns:mc="http://schemas.openxmlformats.org/markup-compatibility/2006" xmlns:aink="http://schemas.microsoft.com/office/drawing/2016/ink" xmlns:am3d="http://schemas.microsoft.com/office/drawing/2017/model3d" xmlns:o="urn:schemas-microsoft-com:office:office" xmlns:r="http://schemas.openxmlformats.org/officeDocument/2006/relationships" xmlns:m="http://schemas.openxmlformats.org/officeDocument/2006/math" xmlns:v="urn:schemas-microsoft-com:vml" xmlns:wp14="http://schemas.microsoft.com/office/word/2010/wordprocessingDrawing" xmlns:wp="http://schemas.openxmlformats.org/drawingml/2006/wordprocessingDrawing" xmlns:w10="urn:schemas-microsoft-com:office:word" xmlns:w="http://schemas.openxmlformats.org/wordprocessingml/2006/main" xmlns:w14="http://schemas.microsoft.com/office/word/2010/wordml" xmlns:w15="http://schemas.microsoft.com/office/word/2012/wordml" xmlns:w16cid="http://schemas.microsoft.com/office/word/2016/wordml/cid" xmlns:w16se="http://schemas.microsoft.com/office/word/2015/wordml/symex" xmlns:wpg="http://schemas.microsoft.com/office/word/2010/wordprocessingGroup" xmlns:wpi="http://schemas.microsoft.com/office/word/2010/wordprocessingInk" xmlns:wne="http://schemas.microsoft.com/office/word/2006/wordml" xmlns:wps="http://schemas.microsoft.com/office/word/2010/wordprocessingShape" mc:Ignorable="w14 w15 w16se w16cid wp14">
   <w:p>
     <w:pPr>
       <w:rPr>
@@ -1172,7 +1238,7 @@
               <w:sz w:val="18"/>
               <w:szCs w:val="18"/>
             </w:rPr>
-            <w:t>1</w:t>
+            <w:t>2</w:t>
           </w:r>
           <w:r>
             <w:rPr>
@@ -1253,7 +1319,7 @@
 </file>
 
 <file path=word/footnotes.xml><?xml version="1.0" encoding="utf-8"?>
-<w:footnotes xmlns:wpc="http://schemas.microsoft.com/office/word/2010/wordprocessingCanvas" xmlns:mc="http://schemas.openxmlformats.org/markup-compatibility/2006" xmlns:o="urn:schemas-microsoft-com:office:office" xmlns:r="http://schemas.openxmlformats.org/officeDocument/2006/relationships" xmlns:m="http://schemas.openxmlformats.org/officeDocument/2006/math" xmlns:v="urn:schemas-microsoft-com:vml" xmlns:wp14="http://schemas.microsoft.com/office/word/2010/wordprocessingDrawing" xmlns:wp="http://schemas.openxmlformats.org/drawingml/2006/wordprocessingDrawing" xmlns:w10="urn:schemas-microsoft-com:office:word" xmlns:w="http://schemas.openxmlformats.org/wordprocessingml/2006/main" xmlns:w14="http://schemas.microsoft.com/office/word/2010/wordml" xmlns:wpg="http://schemas.microsoft.com/office/word/2010/wordprocessingGroup" xmlns:wpi="http://schemas.microsoft.com/office/word/2010/wordprocessingInk" xmlns:wne="http://schemas.microsoft.com/office/word/2006/wordml" xmlns:wps="http://schemas.microsoft.com/office/word/2010/wordprocessingShape" mc:Ignorable="w14 wp14">
+<w:footnotes xmlns:wpc="http://schemas.microsoft.com/office/word/2010/wordprocessingCanvas" xmlns:cx="http://schemas.microsoft.com/office/drawing/2014/chartex" xmlns:cx1="http://schemas.microsoft.com/office/drawing/2015/9/8/chartex" xmlns:cx2="http://schemas.microsoft.com/office/drawing/2015/10/21/chartex" xmlns:cx3="http://schemas.microsoft.com/office/drawing/2016/5/9/chartex" xmlns:cx4="http://schemas.microsoft.com/office/drawing/2016/5/10/chartex" xmlns:cx5="http://schemas.microsoft.com/office/drawing/2016/5/11/chartex" xmlns:cx6="http://schemas.microsoft.com/office/drawing/2016/5/12/chartex" xmlns:cx7="http://schemas.microsoft.com/office/drawing/2016/5/13/chartex" xmlns:cx8="http://schemas.microsoft.com/office/drawing/2016/5/14/chartex" xmlns:mc="http://schemas.openxmlformats.org/markup-compatibility/2006" xmlns:aink="http://schemas.microsoft.com/office/drawing/2016/ink" xmlns:am3d="http://schemas.microsoft.com/office/drawing/2017/model3d" xmlns:o="urn:schemas-microsoft-com:office:office" xmlns:r="http://schemas.openxmlformats.org/officeDocument/2006/relationships" xmlns:m="http://schemas.openxmlformats.org/officeDocument/2006/math" xmlns:v="urn:schemas-microsoft-com:vml" xmlns:wp14="http://schemas.microsoft.com/office/word/2010/wordprocessingDrawing" xmlns:wp="http://schemas.openxmlformats.org/drawingml/2006/wordprocessingDrawing" xmlns:w10="urn:schemas-microsoft-com:office:word" xmlns:w="http://schemas.openxmlformats.org/wordprocessingml/2006/main" xmlns:w14="http://schemas.microsoft.com/office/word/2010/wordml" xmlns:w15="http://schemas.microsoft.com/office/word/2012/wordml" xmlns:w16cid="http://schemas.microsoft.com/office/word/2016/wordml/cid" xmlns:w16se="http://schemas.microsoft.com/office/word/2015/wordml/symex" xmlns:wpg="http://schemas.microsoft.com/office/word/2010/wordprocessingGroup" xmlns:wpi="http://schemas.microsoft.com/office/word/2010/wordprocessingInk" xmlns:wne="http://schemas.microsoft.com/office/word/2006/wordml" xmlns:wps="http://schemas.microsoft.com/office/word/2010/wordprocessingShape" mc:Ignorable="w14 w15 w16se w16cid wp14">
   <w:footnote w:type="separator" w:id="-1">
     <w:p>
       <w:pPr>
@@ -1278,7 +1344,7 @@
 </file>
 
 <file path=word/header1.xml><?xml version="1.0" encoding="utf-8"?>
-<w:hdr xmlns:wpc="http://schemas.microsoft.com/office/word/2010/wordprocessingCanvas" xmlns:mc="http://schemas.openxmlformats.org/markup-compatibility/2006" xmlns:o="urn:schemas-microsoft-com:office:office" xmlns:r="http://schemas.openxmlformats.org/officeDocument/2006/relationships" xmlns:m="http://schemas.openxmlformats.org/officeDocument/2006/math" xmlns:v="urn:schemas-microsoft-com:vml" xmlns:wp14="http://schemas.microsoft.com/office/word/2010/wordprocessingDrawing" xmlns:wp="http://schemas.openxmlformats.org/drawingml/2006/wordprocessingDrawing" xmlns:w10="urn:schemas-microsoft-com:office:word" xmlns:w="http://schemas.openxmlformats.org/wordprocessingml/2006/main" xmlns:w14="http://schemas.microsoft.com/office/word/2010/wordml" xmlns:wpg="http://schemas.microsoft.com/office/word/2010/wordprocessingGroup" xmlns:wpi="http://schemas.microsoft.com/office/word/2010/wordprocessingInk" xmlns:wne="http://schemas.microsoft.com/office/word/2006/wordml" xmlns:wps="http://schemas.microsoft.com/office/word/2010/wordprocessingShape" mc:Ignorable="w14 wp14">
+<w:hdr xmlns:wpc="http://schemas.microsoft.com/office/word/2010/wordprocessingCanvas" xmlns:cx="http://schemas.microsoft.com/office/drawing/2014/chartex" xmlns:cx1="http://schemas.microsoft.com/office/drawing/2015/9/8/chartex" xmlns:cx2="http://schemas.microsoft.com/office/drawing/2015/10/21/chartex" xmlns:cx3="http://schemas.microsoft.com/office/drawing/2016/5/9/chartex" xmlns:cx4="http://schemas.microsoft.com/office/drawing/2016/5/10/chartex" xmlns:cx5="http://schemas.microsoft.com/office/drawing/2016/5/11/chartex" xmlns:cx6="http://schemas.microsoft.com/office/drawing/2016/5/12/chartex" xmlns:cx7="http://schemas.microsoft.com/office/drawing/2016/5/13/chartex" xmlns:cx8="http://schemas.microsoft.com/office/drawing/2016/5/14/chartex" xmlns:mc="http://schemas.openxmlformats.org/markup-compatibility/2006" xmlns:aink="http://schemas.microsoft.com/office/drawing/2016/ink" xmlns:am3d="http://schemas.microsoft.com/office/drawing/2017/model3d" xmlns:o="urn:schemas-microsoft-com:office:office" xmlns:r="http://schemas.openxmlformats.org/officeDocument/2006/relationships" xmlns:m="http://schemas.openxmlformats.org/officeDocument/2006/math" xmlns:v="urn:schemas-microsoft-com:vml" xmlns:wp14="http://schemas.microsoft.com/office/word/2010/wordprocessingDrawing" xmlns:wp="http://schemas.openxmlformats.org/drawingml/2006/wordprocessingDrawing" xmlns:w10="urn:schemas-microsoft-com:office:word" xmlns:w="http://schemas.openxmlformats.org/wordprocessingml/2006/main" xmlns:w14="http://schemas.microsoft.com/office/word/2010/wordml" xmlns:w15="http://schemas.microsoft.com/office/word/2012/wordml" xmlns:w16cid="http://schemas.microsoft.com/office/word/2016/wordml/cid" xmlns:w16se="http://schemas.microsoft.com/office/word/2015/wordml/symex" xmlns:wpg="http://schemas.microsoft.com/office/word/2010/wordprocessingGroup" xmlns:wpi="http://schemas.microsoft.com/office/word/2010/wordprocessingInk" xmlns:wne="http://schemas.microsoft.com/office/word/2006/wordml" xmlns:wps="http://schemas.microsoft.com/office/word/2010/wordprocessingShape" mc:Ignorable="w14 w15 w16se w16cid wp14">
   <w:p>
     <w:pPr>
       <w:rPr>
@@ -1479,8 +1545,8 @@
 </file>
 
 <file path=word/numbering.xml><?xml version="1.0" encoding="utf-8"?>
-<w:numbering xmlns:wpc="http://schemas.microsoft.com/office/word/2010/wordprocessingCanvas" xmlns:mc="http://schemas.openxmlformats.org/markup-compatibility/2006" xmlns:o="urn:schemas-microsoft-com:office:office" xmlns:r="http://schemas.openxmlformats.org/officeDocument/2006/relationships" xmlns:m="http://schemas.openxmlformats.org/officeDocument/2006/math" xmlns:v="urn:schemas-microsoft-com:vml" xmlns:wp14="http://schemas.microsoft.com/office/word/2010/wordprocessingDrawing" xmlns:wp="http://schemas.openxmlformats.org/drawingml/2006/wordprocessingDrawing" xmlns:w10="urn:schemas-microsoft-com:office:word" xmlns:w="http://schemas.openxmlformats.org/wordprocessingml/2006/main" xmlns:w14="http://schemas.microsoft.com/office/word/2010/wordml" xmlns:wpg="http://schemas.microsoft.com/office/word/2010/wordprocessingGroup" xmlns:wpi="http://schemas.microsoft.com/office/word/2010/wordprocessingInk" xmlns:wne="http://schemas.microsoft.com/office/word/2006/wordml" xmlns:wps="http://schemas.microsoft.com/office/word/2010/wordprocessingShape" mc:Ignorable="w14 wp14">
-  <w:abstractNum w:abstractNumId="0">
+<w:numbering xmlns:wpc="http://schemas.microsoft.com/office/word/2010/wordprocessingCanvas" xmlns:cx="http://schemas.microsoft.com/office/drawing/2014/chartex" xmlns:cx1="http://schemas.microsoft.com/office/drawing/2015/9/8/chartex" xmlns:cx2="http://schemas.microsoft.com/office/drawing/2015/10/21/chartex" xmlns:cx3="http://schemas.microsoft.com/office/drawing/2016/5/9/chartex" xmlns:cx4="http://schemas.microsoft.com/office/drawing/2016/5/10/chartex" xmlns:cx5="http://schemas.microsoft.com/office/drawing/2016/5/11/chartex" xmlns:cx6="http://schemas.microsoft.com/office/drawing/2016/5/12/chartex" xmlns:cx7="http://schemas.microsoft.com/office/drawing/2016/5/13/chartex" xmlns:cx8="http://schemas.microsoft.com/office/drawing/2016/5/14/chartex" xmlns:mc="http://schemas.openxmlformats.org/markup-compatibility/2006" xmlns:aink="http://schemas.microsoft.com/office/drawing/2016/ink" xmlns:am3d="http://schemas.microsoft.com/office/drawing/2017/model3d" xmlns:o="urn:schemas-microsoft-com:office:office" xmlns:r="http://schemas.openxmlformats.org/officeDocument/2006/relationships" xmlns:m="http://schemas.openxmlformats.org/officeDocument/2006/math" xmlns:v="urn:schemas-microsoft-com:vml" xmlns:wp14="http://schemas.microsoft.com/office/word/2010/wordprocessingDrawing" xmlns:wp="http://schemas.openxmlformats.org/drawingml/2006/wordprocessingDrawing" xmlns:w10="urn:schemas-microsoft-com:office:word" xmlns:w="http://schemas.openxmlformats.org/wordprocessingml/2006/main" xmlns:w14="http://schemas.microsoft.com/office/word/2010/wordml" xmlns:w15="http://schemas.microsoft.com/office/word/2012/wordml" xmlns:w16cid="http://schemas.microsoft.com/office/word/2016/wordml/cid" xmlns:w16se="http://schemas.microsoft.com/office/word/2015/wordml/symex" xmlns:wpg="http://schemas.microsoft.com/office/word/2010/wordprocessingGroup" xmlns:wpi="http://schemas.microsoft.com/office/word/2010/wordprocessingInk" xmlns:wne="http://schemas.microsoft.com/office/word/2006/wordml" xmlns:wps="http://schemas.microsoft.com/office/word/2010/wordprocessingShape" mc:Ignorable="w14 w15 w16se w16cid wp14">
+  <w:abstractNum w:abstractNumId="0" w15:restartNumberingAfterBreak="0">
     <w:nsid w:val="05AD7368"/>
     <w:multiLevelType w:val="multilevel"/>
     <w:tmpl w:val="B568E2D2"/>
@@ -1593,7 +1659,93 @@
       </w:rPr>
     </w:lvl>
   </w:abstractNum>
-  <w:abstractNum w:abstractNumId="1">
+  <w:abstractNum w:abstractNumId="1" w15:restartNumberingAfterBreak="0">
+    <w:nsid w:val="128F3900"/>
+    <w:multiLevelType w:val="hybridMultilevel"/>
+    <w:tmpl w:val="02E0A0CE"/>
+    <w:lvl w:ilvl="0" w:tplc="40090013">
+      <w:start w:val="1"/>
+      <w:numFmt w:val="upperRoman"/>
+      <w:lvlText w:val="%1."/>
+      <w:lvlJc w:val="right"/>
+      <w:pPr>
+        <w:ind w:left="2460" w:hanging="360"/>
+      </w:pPr>
+    </w:lvl>
+    <w:lvl w:ilvl="1" w:tplc="40090019" w:tentative="1">
+      <w:start w:val="1"/>
+      <w:numFmt w:val="lowerLetter"/>
+      <w:lvlText w:val="%2."/>
+      <w:lvlJc w:val="left"/>
+      <w:pPr>
+        <w:ind w:left="3180" w:hanging="360"/>
+      </w:pPr>
+    </w:lvl>
+    <w:lvl w:ilvl="2" w:tplc="4009001B" w:tentative="1">
+      <w:start w:val="1"/>
+      <w:numFmt w:val="lowerRoman"/>
+      <w:lvlText w:val="%3."/>
+      <w:lvlJc w:val="right"/>
+      <w:pPr>
+        <w:ind w:left="3900" w:hanging="180"/>
+      </w:pPr>
+    </w:lvl>
+    <w:lvl w:ilvl="3" w:tplc="4009000F" w:tentative="1">
+      <w:start w:val="1"/>
+      <w:numFmt w:val="decimal"/>
+      <w:lvlText w:val="%4."/>
+      <w:lvlJc w:val="left"/>
+      <w:pPr>
+        <w:ind w:left="4620" w:hanging="360"/>
+      </w:pPr>
+    </w:lvl>
+    <w:lvl w:ilvl="4" w:tplc="40090019" w:tentative="1">
+      <w:start w:val="1"/>
+      <w:numFmt w:val="lowerLetter"/>
+      <w:lvlText w:val="%5."/>
+      <w:lvlJc w:val="left"/>
+      <w:pPr>
+        <w:ind w:left="5340" w:hanging="360"/>
+      </w:pPr>
+    </w:lvl>
+    <w:lvl w:ilvl="5" w:tplc="4009001B" w:tentative="1">
+      <w:start w:val="1"/>
+      <w:numFmt w:val="lowerRoman"/>
+      <w:lvlText w:val="%6."/>
+      <w:lvlJc w:val="right"/>
+      <w:pPr>
+        <w:ind w:left="6060" w:hanging="180"/>
+      </w:pPr>
+    </w:lvl>
+    <w:lvl w:ilvl="6" w:tplc="4009000F" w:tentative="1">
+      <w:start w:val="1"/>
+      <w:numFmt w:val="decimal"/>
+      <w:lvlText w:val="%7."/>
+      <w:lvlJc w:val="left"/>
+      <w:pPr>
+        <w:ind w:left="6780" w:hanging="360"/>
+      </w:pPr>
+    </w:lvl>
+    <w:lvl w:ilvl="7" w:tplc="40090019" w:tentative="1">
+      <w:start w:val="1"/>
+      <w:numFmt w:val="lowerLetter"/>
+      <w:lvlText w:val="%8."/>
+      <w:lvlJc w:val="left"/>
+      <w:pPr>
+        <w:ind w:left="7500" w:hanging="360"/>
+      </w:pPr>
+    </w:lvl>
+    <w:lvl w:ilvl="8" w:tplc="4009001B" w:tentative="1">
+      <w:start w:val="1"/>
+      <w:numFmt w:val="lowerRoman"/>
+      <w:lvlText w:val="%9."/>
+      <w:lvlJc w:val="right"/>
+      <w:pPr>
+        <w:ind w:left="8220" w:hanging="180"/>
+      </w:pPr>
+    </w:lvl>
+  </w:abstractNum>
+  <w:abstractNum w:abstractNumId="2" w15:restartNumberingAfterBreak="0">
     <w:nsid w:val="42A745AA"/>
     <w:multiLevelType w:val="multilevel"/>
     <w:tmpl w:val="B568E2D2"/>
@@ -1706,7 +1858,7 @@
       </w:rPr>
     </w:lvl>
   </w:abstractNum>
-  <w:abstractNum w:abstractNumId="2">
+  <w:abstractNum w:abstractNumId="3" w15:restartNumberingAfterBreak="0">
     <w:nsid w:val="5FA343EE"/>
     <w:multiLevelType w:val="hybridMultilevel"/>
     <w:tmpl w:val="8EF007BA"/>
@@ -1793,19 +1945,22 @@
     </w:lvl>
   </w:abstractNum>
   <w:num w:numId="1">
-    <w:abstractNumId w:val="1"/>
+    <w:abstractNumId w:val="2"/>
   </w:num>
   <w:num w:numId="2">
     <w:abstractNumId w:val="0"/>
   </w:num>
   <w:num w:numId="3">
-    <w:abstractNumId w:val="2"/>
+    <w:abstractNumId w:val="3"/>
+  </w:num>
+  <w:num w:numId="4">
+    <w:abstractNumId w:val="1"/>
   </w:num>
 </w:numbering>
 </file>
 
 <file path=word/styles.xml><?xml version="1.0" encoding="utf-8"?>
-<w:styles xmlns:mc="http://schemas.openxmlformats.org/markup-compatibility/2006" xmlns:r="http://schemas.openxmlformats.org/officeDocument/2006/relationships" xmlns:w="http://schemas.openxmlformats.org/wordprocessingml/2006/main" xmlns:w14="http://schemas.microsoft.com/office/word/2010/wordml" mc:Ignorable="w14">
+<w:styles xmlns:mc="http://schemas.openxmlformats.org/markup-compatibility/2006" xmlns:r="http://schemas.openxmlformats.org/officeDocument/2006/relationships" xmlns:w="http://schemas.openxmlformats.org/wordprocessingml/2006/main" xmlns:w14="http://schemas.microsoft.com/office/word/2010/wordml" xmlns:w15="http://schemas.microsoft.com/office/word/2012/wordml" xmlns:w16cid="http://schemas.microsoft.com/office/word/2016/wordml/cid" xmlns:w16se="http://schemas.microsoft.com/office/word/2015/wordml/symex" mc:Ignorable="w14 w15 w16se w16cid">
   <w:docDefaults>
     <w:rPrDefault>
       <w:rPr>
@@ -1822,528 +1977,382 @@
       </w:pPr>
     </w:pPrDefault>
   </w:docDefaults>
-  <w:latentStyles w:defLockedState="0" w:defUIPriority="99" w:defSemiHidden="1" w:defUnhideWhenUsed="1" w:defQFormat="0" w:count="267">
-    <w:lsdException w:name="Normal" w:semiHidden="0" w:uiPriority="0" w:unhideWhenUsed="0" w:qFormat="1"/>
-    <w:lsdException w:name="heading 1" w:semiHidden="0" w:uiPriority="9" w:unhideWhenUsed="0" w:qFormat="1"/>
-    <w:lsdException w:name="heading 2" w:uiPriority="9" w:qFormat="1"/>
-    <w:lsdException w:name="heading 3" w:uiPriority="9" w:qFormat="1"/>
-    <w:lsdException w:name="heading 4" w:uiPriority="9" w:qFormat="1"/>
-    <w:lsdException w:name="heading 5" w:uiPriority="9" w:qFormat="1"/>
-    <w:lsdException w:name="heading 6" w:uiPriority="9" w:qFormat="1"/>
-    <w:lsdException w:name="heading 7" w:uiPriority="9" w:qFormat="1"/>
-    <w:lsdException w:name="heading 8" w:uiPriority="9" w:qFormat="1"/>
-    <w:lsdException w:name="heading 9" w:uiPriority="9" w:qFormat="1"/>
-    <w:lsdException w:name="toc 1" w:uiPriority="39"/>
-    <w:lsdException w:name="toc 2" w:uiPriority="39"/>
-    <w:lsdException w:name="toc 3" w:uiPriority="39"/>
-    <w:lsdException w:name="toc 4" w:uiPriority="39"/>
-    <w:lsdException w:name="toc 5" w:uiPriority="39"/>
-    <w:lsdException w:name="toc 6" w:uiPriority="39"/>
-    <w:lsdException w:name="toc 7" w:uiPriority="39"/>
-    <w:lsdException w:name="toc 8" w:uiPriority="39"/>
-    <w:lsdException w:name="toc 9" w:uiPriority="39"/>
-    <w:lsdException w:name="caption" w:uiPriority="35" w:qFormat="1"/>
-    <w:lsdException w:name="Title" w:semiHidden="0" w:uiPriority="10" w:unhideWhenUsed="0" w:qFormat="1"/>
-    <w:lsdException w:name="Default Paragraph Font" w:uiPriority="1"/>
-    <w:lsdException w:name="Subtitle" w:semiHidden="0" w:uiPriority="11" w:unhideWhenUsed="0" w:qFormat="1"/>
-    <w:lsdException w:name="Strong" w:semiHidden="0" w:uiPriority="22" w:unhideWhenUsed="0" w:qFormat="1"/>
-    <w:lsdException w:name="Emphasis" w:semiHidden="0" w:uiPriority="20" w:unhideWhenUsed="0" w:qFormat="1"/>
-    <w:lsdException w:name="Table Grid" w:semiHidden="0" w:uiPriority="59" w:unhideWhenUsed="0"/>
-    <w:lsdException w:name="Placeholder Text" w:unhideWhenUsed="0"/>
-    <w:lsdException w:name="No Spacing" w:semiHidden="0" w:uiPriority="1" w:unhideWhenUsed="0" w:qFormat="1"/>
-    <w:lsdException w:name="Light Shading" w:semiHidden="0" w:uiPriority="60" w:unhideWhenUsed="0"/>
-    <w:lsdException w:name="Light List" w:semiHidden="0" w:uiPriority="61" w:unhideWhenUsed="0"/>
-    <w:lsdException w:name="Light Grid" w:semiHidden="0" w:uiPriority="62" w:unhideWhenUsed="0"/>
-    <w:lsdException w:name="Medium Shading 1" w:semiHidden="0" w:uiPriority="63" w:unhideWhenUsed="0"/>
-    <w:lsdException w:name="Medium Shading 2" w:semiHidden="0" w:uiPriority="64" w:unhideWhenUsed="0"/>
-    <w:lsdException w:name="Medium List 1" w:semiHidden="0" w:uiPriority="65" w:unhideWhenUsed="0"/>
-    <w:lsdException w:name="Medium List 2" w:semiHidden="0" w:uiPriority="66" w:unhideWhenUsed="0"/>
-    <w:lsdException w:name="Medium Grid 1" w:semiHidden="0" w:uiPriority="67" w:unhideWhenUsed="0"/>
-    <w:lsdException w:name="Medium Grid 2" w:semiHidden="0" w:uiPriority="68" w:unhideWhenUsed="0"/>
-    <w:lsdException w:name="Medium Grid 3" w:semiHidden="0" w:uiPriority="69" w:unhideWhenUsed="0"/>
-    <w:lsdException w:name="Dark List" w:semiHidden="0" w:uiPriority="70" w:unhideWhenUsed="0"/>
-    <w:lsdException w:name="Colorful Shading" w:semiHidden="0" w:uiPriority="71" w:unhideWhenUsed="0"/>
-    <w:lsdException w:name="Colorful List" w:semiHidden="0" w:uiPriority="72" w:unhideWhenUsed="0"/>
-    <w:lsdException w:name="Colorful Grid" w:semiHidden="0" w:uiPriority="73" w:unhideWhenUsed="0"/>
-    <w:lsdException w:name="Light Shading Accent 1" w:semiHidden="0" w:uiPriority="60" w:unhideWhenUsed="0"/>
-    <w:lsdException w:name="Light List Accent 1" w:semiHidden="0" w:uiPriority="61" w:unhideWhenUsed="0"/>
-    <w:lsdException w:name="Light Grid Accent 1" w:semiHidden="0" w:uiPriority="62" w:unhideWhenUsed="0"/>
-    <w:lsdException w:name="Medium Shading 1 Accent 1" w:semiHidden="0" w:uiPriority="63" w:unhideWhenUsed="0"/>
-    <w:lsdException w:name="Medium Shading 2 Accent 1" w:semiHidden="0" w:uiPriority="64" w:unhideWhenUsed="0"/>
-    <w:lsdException w:name="Medium List 1 Accent 1" w:semiHidden="0" w:uiPriority="65" w:unhideWhenUsed="0"/>
-    <w:lsdException w:name="Revision" w:unhideWhenUsed="0"/>
-    <w:lsdException w:name="List Paragraph" w:semiHidden="0" w:uiPriority="34" w:unhideWhenUsed="0" w:qFormat="1"/>
-    <w:lsdException w:name="Quote" w:semiHidden="0" w:uiPriority="29" w:unhideWhenUsed="0" w:qFormat="1"/>
-    <w:lsdException w:name="Intense Quote" w:semiHidden="0" w:uiPriority="30" w:unhideWhenUsed="0" w:qFormat="1"/>
-    <w:lsdException w:name="Medium List 2 Accent 1" w:semiHidden="0" w:uiPriority="66" w:unhideWhenUsed="0"/>
-    <w:lsdException w:name="Medium Grid 1 Accent 1" w:semiHidden="0" w:uiPriority="67" w:unhideWhenUsed="0"/>
-    <w:lsdException w:name="Medium Grid 2 Accent 1" w:semiHidden="0" w:uiPriority="68" w:unhideWhenUsed="0"/>
-    <w:lsdException w:name="Medium Grid 3 Accent 1" w:semiHidden="0" w:uiPriority="69" w:unhideWhenUsed="0"/>
-    <w:lsdException w:name="Dark List Accent 1" w:semiHidden="0" w:uiPriority="70" w:unhideWhenUsed="0"/>
-    <w:lsdException w:name="Colorful Shading Accent 1" w:semiHidden="0" w:uiPriority="71" w:unhideWhenUsed="0"/>
-    <w:lsdException w:name="Colorful List Accent 1" w:semiHidden="0" w:uiPriority="72" w:unhideWhenUsed="0"/>
-    <w:lsdException w:name="Colorful Grid Accent 1" w:semiHidden="0" w:uiPriority="73" w:unhideWhenUsed="0"/>
-    <w:lsdException w:name="Light Shading Accent 2" w:semiHidden="0" w:uiPriority="60" w:unhideWhenUsed="0"/>
-    <w:lsdException w:name="Light List Accent 2" w:semiHidden="0" w:uiPriority="61" w:unhideWhenUsed="0"/>
-    <w:lsdException w:name="Light Grid Accent 2" w:semiHidden="0" w:uiPriority="62" w:unhideWhenUsed="0"/>
-    <w:lsdException w:name="Medium Shading 1 Accent 2" w:semiHidden="0" w:uiPriority="63" w:unhideWhenUsed="0"/>
-    <w:lsdException w:name="Medium Shading 2 Accent 2" w:semiHidden="0" w:uiPriority="64" w:unhideWhenUsed="0"/>
-    <w:lsdException w:name="Medium List 1 Accent 2" w:semiHidden="0" w:uiPriority="65" w:unhideWhenUsed="0"/>
-    <w:lsdException w:name="Medium List 2 Accent 2" w:semiHidden="0" w:uiPriority="66" w:unhideWhenUsed="0"/>
-    <w:lsdException w:name="Medium Grid 1 Accent 2" w:semiHidden="0" w:uiPriority="67" w:unhideWhenUsed="0"/>
-    <w:lsdException w:name="Medium Grid 2 Accent 2" w:semiHidden="0" w:uiPriority="68" w:unhideWhenUsed="0"/>
-    <w:lsdException w:name="Medium Grid 3 Accent 2" w:semiHidden="0" w:uiPriority="69" w:unhideWhenUsed="0"/>
-    <w:lsdException w:name="Dark List Accent 2" w:semiHidden="0" w:uiPriority="70" w:unhideWhenUsed="0"/>
-    <w:lsdException w:name="Colorful Shading Accent 2" w:semiHidden="0" w:uiPriority="71" w:unhideWhenUsed="0"/>
-    <w:lsdException w:name="Colorful List Accent 2" w:semiHidden="0" w:uiPriority="72" w:unhideWhenUsed="0"/>
-    <w:lsdException w:name="Colorful Grid Accent 2" w:semiHidden="0" w:uiPriority="73" w:unhideWhenUsed="0"/>
-    <w:lsdException w:name="Light Shading Accent 3" w:semiHidden="0" w:uiPriority="60" w:unhideWhenUsed="0"/>
-    <w:lsdException w:name="Light List Accent 3" w:semiHidden="0" w:uiPriority="61" w:unhideWhenUsed="0"/>
-    <w:lsdException w:name="Light Grid Accent 3" w:semiHidden="0" w:uiPriority="62" w:unhideWhenUsed="0"/>
-    <w:lsdException w:name="Medium Shading 1 Accent 3" w:semiHidden="0" w:uiPriority="63" w:unhideWhenUsed="0"/>
-    <w:lsdException w:name="Medium Shading 2 Accent 3" w:semiHidden="0" w:uiPriority="64" w:unhideWhenUsed="0"/>
-    <w:lsdException w:name="Medium List 1 Accent 3" w:semiHidden="0" w:uiPriority="65" w:unhideWhenUsed="0"/>
-    <w:lsdException w:name="Medium List 2 Accent 3" w:semiHidden="0" w:uiPriority="66" w:unhideWhenUsed="0"/>
-    <w:lsdException w:name="Medium Grid 1 Accent 3" w:semiHidden="0" w:uiPriority="67" w:unhideWhenUsed="0"/>
-    <w:lsdException w:name="Medium Grid 2 Accent 3" w:semiHidden="0" w:uiPriority="68" w:unhideWhenUsed="0"/>
-    <w:lsdException w:name="Medium Grid 3 Accent 3" w:semiHidden="0" w:uiPriority="69" w:unhideWhenUsed="0"/>
-    <w:lsdException w:name="Dark List Accent 3" w:semiHidden="0" w:uiPriority="70" w:unhideWhenUsed="0"/>
-    <w:lsdException w:name="Colorful Shading Accent 3" w:semiHidden="0" w:uiPriority="71" w:unhideWhenUsed="0"/>
-    <w:lsdException w:name="Colorful List Accent 3" w:semiHidden="0" w:uiPriority="72" w:unhideWhenUsed="0"/>
-    <w:lsdException w:name="Colorful Grid Accent 3" w:semiHidden="0" w:uiPriority="73" w:unhideWhenUsed="0"/>
-    <w:lsdException w:name="Light Shading Accent 4" w:semiHidden="0" w:uiPriority="60" w:unhideWhenUsed="0"/>
-    <w:lsdException w:name="Light List Accent 4" w:semiHidden="0" w:uiPriority="61" w:unhideWhenUsed="0"/>
-    <w:lsdException w:name="Light Grid Accent 4" w:semiHidden="0" w:uiPriority="62" w:unhideWhenUsed="0"/>
-    <w:lsdException w:name="Medium Shading 1 Accent 4" w:semiHidden="0" w:uiPriority="63" w:unhideWhenUsed="0"/>
-    <w:lsdException w:name="Medium Shading 2 Accent 4" w:semiHidden="0" w:uiPriority="64" w:unhideWhenUsed="0"/>
-    <w:lsdException w:name="Medium List 1 Accent 4" w:semiHidden="0" w:uiPriority="65" w:unhideWhenUsed="0"/>
-    <w:lsdException w:name="Medium List 2 Accent 4" w:semiHidden="0" w:uiPriority="66" w:unhideWhenUsed="0"/>
-    <w:lsdException w:name="Medium Grid 1 Accent 4" w:semiHidden="0" w:uiPriority="67" w:unhideWhenUsed="0"/>
-    <w:lsdException w:name="Medium Grid 2 Accent 4" w:semiHidden="0" w:uiPriority="68" w:unhideWhenUsed="0"/>
-    <w:lsdException w:name="Medium Grid 3 Accent 4" w:semiHidden="0" w:uiPriority="69" w:unhideWhenUsed="0"/>
-    <w:lsdException w:name="Dark List Accent 4" w:semiHidden="0" w:uiPriority="70" w:unhideWhenUsed="0"/>
-    <w:lsdException w:name="Colorful Shading Accent 4" w:semiHidden="0" w:uiPriority="71" w:unhideWhenUsed="0"/>
-    <w:lsdException w:name="Colorful List Accent 4" w:semiHidden="0" w:uiPriority="72" w:unhideWhenUsed="0"/>
-    <w:lsdException w:name="Colorful Grid Accent 4" w:semiHidden="0" w:uiPriority="73" w:unhideWhenUsed="0"/>
-    <w:lsdException w:name="Light Shading Accent 5" w:semiHidden="0" w:uiPriority="60" w:unhideWhenUsed="0"/>
-    <w:lsdException w:name="Light List Accent 5" w:semiHidden="0" w:uiPriority="61" w:unhideWhenUsed="0"/>
-    <w:lsdException w:name="Light Grid Accent 5" w:semiHidden="0" w:uiPriority="62" w:unhideWhenUsed="0"/>
-    <w:lsdException w:name="Medium Shading 1 Accent 5" w:semiHidden="0" w:uiPriority="63" w:unhideWhenUsed="0"/>
-    <w:lsdException w:name="Medium Shading 2 Accent 5" w:semiHidden="0" w:uiPriority="64" w:unhideWhenUsed="0"/>
-    <w:lsdException w:name="Medium List 1 Accent 5" w:semiHidden="0" w:uiPriority="65" w:unhideWhenUsed="0"/>
-    <w:lsdException w:name="Medium List 2 Accent 5" w:semiHidden="0" w:uiPriority="66" w:unhideWhenUsed="0"/>
-    <w:lsdException w:name="Medium Grid 1 Accent 5" w:semiHidden="0" w:uiPriority="67" w:unhideWhenUsed="0"/>
-    <w:lsdException w:name="Medium Grid 2 Accent 5" w:semiHidden="0" w:uiPriority="68" w:unhideWhenUsed="0"/>
-    <w:lsdException w:name="Medium Grid 3 Accent 5" w:semiHidden="0" w:uiPriority="69" w:unhideWhenUsed="0"/>
-    <w:lsdException w:name="Dark List Accent 5" w:semiHidden="0" w:uiPriority="70" w:unhideWhenUsed="0"/>
-    <w:lsdException w:name="Colorful Shading Accent 5" w:semiHidden="0" w:uiPriority="71" w:unhideWhenUsed="0"/>
-    <w:lsdException w:name="Colorful List Accent 5" w:semiHidden="0" w:uiPriority="72" w:unhideWhenUsed="0"/>
-    <w:lsdException w:name="Colorful Grid Accent 5" w:semiHidden="0" w:uiPriority="73" w:unhideWhenUsed="0"/>
-    <w:lsdException w:name="Light Shading Accent 6" w:semiHidden="0" w:uiPriority="60" w:unhideWhenUsed="0"/>
-    <w:lsdException w:name="Light List Accent 6" w:semiHidden="0" w:uiPriority="61" w:unhideWhenUsed="0"/>
-    <w:lsdException w:name="Light Grid Accent 6" w:semiHidden="0" w:uiPriority="62" w:unhideWhenUsed="0"/>
-    <w:lsdException w:name="Medium Shading 1 Accent 6" w:semiHidden="0" w:uiPriority="63" w:unhideWhenUsed="0"/>
-    <w:lsdException w:name="Medium Shading 2 Accent 6" w:semiHidden="0" w:uiPriority="64" w:unhideWhenUsed="0"/>
-    <w:lsdException w:name="Medium List 1 Accent 6" w:semiHidden="0" w:uiPriority="65" w:unhideWhenUsed="0"/>
-    <w:lsdException w:name="Medium List 2 Accent 6" w:semiHidden="0" w:uiPriority="66" w:unhideWhenUsed="0"/>
-    <w:lsdException w:name="Medium Grid 1 Accent 6" w:semiHidden="0" w:uiPriority="67" w:unhideWhenUsed="0"/>
-    <w:lsdException w:name="Medium Grid 2 Accent 6" w:semiHidden="0" w:uiPriority="68" w:unhideWhenUsed="0"/>
-    <w:lsdException w:name="Medium Grid 3 Accent 6" w:semiHidden="0" w:uiPriority="69" w:unhideWhenUsed="0"/>
-    <w:lsdException w:name="Dark List Accent 6" w:semiHidden="0" w:uiPriority="70" w:unhideWhenUsed="0"/>
-    <w:lsdException w:name="Colorful Shading Accent 6" w:semiHidden="0" w:uiPriority="71" w:unhideWhenUsed="0"/>
-    <w:lsdException w:name="Colorful List Accent 6" w:semiHidden="0" w:uiPriority="72" w:unhideWhenUsed="0"/>
-    <w:lsdException w:name="Colorful Grid Accent 6" w:semiHidden="0" w:uiPriority="73" w:unhideWhenUsed="0"/>
-    <w:lsdException w:name="Subtle Emphasis" w:semiHidden="0" w:uiPriority="19" w:unhideWhenUsed="0" w:qFormat="1"/>
-    <w:lsdException w:name="Intense Emphasis" w:semiHidden="0" w:uiPriority="21" w:unhideWhenUsed="0" w:qFormat="1"/>
-    <w:lsdException w:name="Subtle Reference" w:semiHidden="0" w:uiPriority="31" w:unhideWhenUsed="0" w:qFormat="1"/>
-    <w:lsdException w:name="Intense Reference" w:semiHidden="0" w:uiPriority="32" w:unhideWhenUsed="0" w:qFormat="1"/>
-    <w:lsdException w:name="Book Title" w:semiHidden="0" w:uiPriority="33" w:unhideWhenUsed="0" w:qFormat="1"/>
-    <w:lsdException w:name="Bibliography" w:uiPriority="37"/>
-    <w:lsdException w:name="TOC Heading" w:uiPriority="39" w:qFormat="1"/>
-  </w:latentStyles>
-  <w:style w:type="paragraph" w:default="1" w:styleId="Normal">
-    <w:name w:val="Normal"/>
-  </w:style>
-  <w:style w:type="paragraph" w:styleId="Heading1">
-    <w:name w:val="heading 1"/>
-    <w:basedOn w:val="Normal"/>
-    <w:next w:val="Normal"/>
-    <w:pPr>
-      <w:keepNext/>
-      <w:keepLines/>
-      <w:spacing w:before="400" w:after="120"/>
-      <w:contextualSpacing/>
-      <w:outlineLvl w:val="0"/>
-    </w:pPr>
-    <w:rPr>
-      <w:sz w:val="40"/>
-      <w:szCs w:val="40"/>
-    </w:rPr>
-  </w:style>
-  <w:style w:type="paragraph" w:styleId="Heading2">
-    <w:name w:val="heading 2"/>
-    <w:basedOn w:val="Normal"/>
-    <w:next w:val="Normal"/>
-    <w:pPr>
-      <w:keepNext/>
-      <w:keepLines/>
-      <w:spacing w:before="360" w:after="120"/>
-      <w:contextualSpacing/>
-      <w:outlineLvl w:val="1"/>
-    </w:pPr>
-    <w:rPr>
-      <w:sz w:val="32"/>
-      <w:szCs w:val="32"/>
-    </w:rPr>
-  </w:style>
-  <w:style w:type="paragraph" w:styleId="Heading3">
-    <w:name w:val="heading 3"/>
-    <w:basedOn w:val="Normal"/>
-    <w:next w:val="Normal"/>
-    <w:pPr>
-      <w:keepNext/>
-      <w:keepLines/>
-      <w:spacing w:before="320" w:after="80"/>
-      <w:contextualSpacing/>
-      <w:outlineLvl w:val="2"/>
-    </w:pPr>
-    <w:rPr>
-      <w:color w:val="434343"/>
-      <w:sz w:val="28"/>
-      <w:szCs w:val="28"/>
-    </w:rPr>
-  </w:style>
-  <w:style w:type="paragraph" w:styleId="Heading4">
-    <w:name w:val="heading 4"/>
-    <w:basedOn w:val="Normal"/>
-    <w:next w:val="Normal"/>
-    <w:pPr>
-      <w:keepNext/>
-      <w:keepLines/>
-      <w:spacing w:before="280" w:after="80"/>
-      <w:contextualSpacing/>
-      <w:outlineLvl w:val="3"/>
-    </w:pPr>
-    <w:rPr>
-      <w:color w:val="666666"/>
-      <w:sz w:val="24"/>
-      <w:szCs w:val="24"/>
-    </w:rPr>
-  </w:style>
-  <w:style w:type="paragraph" w:styleId="Heading5">
-    <w:name w:val="heading 5"/>
-    <w:basedOn w:val="Normal"/>
-    <w:next w:val="Normal"/>
-    <w:pPr>
-      <w:keepNext/>
-      <w:keepLines/>
-      <w:spacing w:before="240" w:after="80"/>
-      <w:contextualSpacing/>
-      <w:outlineLvl w:val="4"/>
-    </w:pPr>
-    <w:rPr>
-      <w:color w:val="666666"/>
-    </w:rPr>
-  </w:style>
-  <w:style w:type="paragraph" w:styleId="Heading6">
-    <w:name w:val="heading 6"/>
-    <w:basedOn w:val="Normal"/>
-    <w:next w:val="Normal"/>
-    <w:pPr>
-      <w:keepNext/>
-      <w:keepLines/>
-      <w:spacing w:before="240" w:after="80"/>
-      <w:contextualSpacing/>
-      <w:outlineLvl w:val="5"/>
-    </w:pPr>
-    <w:rPr>
-      <w:i/>
-      <w:color w:val="666666"/>
-    </w:rPr>
-  </w:style>
-  <w:style w:type="character" w:default="1" w:styleId="DefaultParagraphFont">
-    <w:name w:val="Default Paragraph Font"/>
-    <w:uiPriority w:val="1"/>
-    <w:semiHidden/>
-    <w:unhideWhenUsed/>
-  </w:style>
-  <w:style w:type="table" w:default="1" w:styleId="TableNormal">
-    <w:name w:val="Normal Table"/>
-    <w:uiPriority w:val="99"/>
-    <w:semiHidden/>
-    <w:unhideWhenUsed/>
-    <w:tblPr>
-      <w:tblInd w:w="0" w:type="dxa"/>
-      <w:tblCellMar>
-        <w:top w:w="0" w:type="dxa"/>
-        <w:left w:w="108" w:type="dxa"/>
-        <w:bottom w:w="0" w:type="dxa"/>
-        <w:right w:w="108" w:type="dxa"/>
-      </w:tblCellMar>
-    </w:tblPr>
-  </w:style>
-  <w:style w:type="numbering" w:default="1" w:styleId="NoList">
-    <w:name w:val="No List"/>
-    <w:uiPriority w:val="99"/>
-    <w:semiHidden/>
-    <w:unhideWhenUsed/>
-  </w:style>
-  <w:style w:type="paragraph" w:styleId="Title">
-    <w:name w:val="Title"/>
-    <w:basedOn w:val="Normal"/>
-    <w:next w:val="Normal"/>
-    <w:pPr>
-      <w:keepNext/>
-      <w:keepLines/>
-      <w:spacing w:after="60"/>
-      <w:contextualSpacing/>
-    </w:pPr>
-    <w:rPr>
-      <w:sz w:val="52"/>
-      <w:szCs w:val="52"/>
-    </w:rPr>
-  </w:style>
-  <w:style w:type="paragraph" w:styleId="Subtitle">
-    <w:name w:val="Subtitle"/>
-    <w:basedOn w:val="Normal"/>
-    <w:next w:val="Normal"/>
-    <w:pPr>
-      <w:keepNext/>
-      <w:keepLines/>
-      <w:spacing w:after="320"/>
-      <w:contextualSpacing/>
-    </w:pPr>
-    <w:rPr>
-      <w:color w:val="666666"/>
-      <w:sz w:val="30"/>
-      <w:szCs w:val="30"/>
-    </w:rPr>
-  </w:style>
-  <w:style w:type="table" w:customStyle="1" w:styleId="a">
-    <w:basedOn w:val="TableNormal"/>
-    <w:tblPr>
-      <w:tblStyleRowBandSize w:val="1"/>
-      <w:tblStyleColBandSize w:val="1"/>
-    </w:tblPr>
-  </w:style>
-  <w:style w:type="table" w:customStyle="1" w:styleId="a0">
-    <w:basedOn w:val="TableNormal"/>
-    <w:tblPr>
-      <w:tblStyleRowBandSize w:val="1"/>
-      <w:tblStyleColBandSize w:val="1"/>
-    </w:tblPr>
-  </w:style>
-  <w:style w:type="paragraph" w:styleId="BalloonText">
-    <w:name w:val="Balloon Text"/>
-    <w:basedOn w:val="Normal"/>
-    <w:link w:val="BalloonTextChar"/>
-    <w:uiPriority w:val="99"/>
-    <w:semiHidden/>
-    <w:unhideWhenUsed/>
-    <w:rsid w:val="00CF4DAD"/>
-    <w:pPr>
-      <w:spacing w:line="240" w:lineRule="auto"/>
-    </w:pPr>
-    <w:rPr>
-      <w:rFonts w:ascii="Tahoma" w:hAnsi="Tahoma" w:cs="Tahoma"/>
-      <w:sz w:val="16"/>
-      <w:szCs w:val="16"/>
-    </w:rPr>
-  </w:style>
-  <w:style w:type="character" w:customStyle="1" w:styleId="BalloonTextChar">
-    <w:name w:val="Balloon Text Char"/>
-    <w:basedOn w:val="DefaultParagraphFont"/>
-    <w:link w:val="BalloonText"/>
-    <w:uiPriority w:val="99"/>
-    <w:semiHidden/>
-    <w:rsid w:val="00CF4DAD"/>
-    <w:rPr>
-      <w:rFonts w:ascii="Tahoma" w:hAnsi="Tahoma" w:cs="Tahoma"/>
-      <w:sz w:val="16"/>
-      <w:szCs w:val="16"/>
-    </w:rPr>
-  </w:style>
-  <w:style w:type="character" w:styleId="Hyperlink">
-    <w:name w:val="Hyperlink"/>
-    <w:basedOn w:val="DefaultParagraphFont"/>
-    <w:uiPriority w:val="99"/>
-    <w:unhideWhenUsed/>
-    <w:rsid w:val="00135082"/>
-    <w:rPr>
-      <w:color w:val="0000FF" w:themeColor="hyperlink"/>
-      <w:u w:val="single"/>
-    </w:rPr>
-  </w:style>
-  <w:style w:type="paragraph" w:styleId="ListParagraph">
-    <w:name w:val="List Paragraph"/>
-    <w:basedOn w:val="Normal"/>
-    <w:uiPriority w:val="34"/>
-    <w:qFormat/>
-    <w:rsid w:val="00135082"/>
-    <w:pPr>
-      <w:ind w:left="720"/>
-      <w:contextualSpacing/>
-    </w:pPr>
-  </w:style>
-</w:styles>
-</file>
-
-<file path=word/stylesWithEffects.xml><?xml version="1.0" encoding="utf-8"?>
-<w:styles xmlns:wpc="http://schemas.microsoft.com/office/word/2010/wordprocessingCanvas" xmlns:mc="http://schemas.openxmlformats.org/markup-compatibility/2006" xmlns:o="urn:schemas-microsoft-com:office:office" xmlns:r="http://schemas.openxmlformats.org/officeDocument/2006/relationships" xmlns:m="http://schemas.openxmlformats.org/officeDocument/2006/math" xmlns:v="urn:schemas-microsoft-com:vml" xmlns:wp14="http://schemas.microsoft.com/office/word/2010/wordprocessingDrawing" xmlns:wp="http://schemas.openxmlformats.org/drawingml/2006/wordprocessingDrawing" xmlns:w10="urn:schemas-microsoft-com:office:word" xmlns:w="http://schemas.openxmlformats.org/wordprocessingml/2006/main" xmlns:w14="http://schemas.microsoft.com/office/word/2010/wordml" xmlns:wpg="http://schemas.microsoft.com/office/word/2010/wordprocessingGroup" xmlns:wpi="http://schemas.microsoft.com/office/word/2010/wordprocessingInk" xmlns:wne="http://schemas.microsoft.com/office/word/2006/wordml" xmlns:wps="http://schemas.microsoft.com/office/word/2010/wordprocessingShape" mc:Ignorable="w14 wp14">
-  <w:docDefaults>
-    <w:rPrDefault>
-      <w:rPr>
-        <w:rFonts w:ascii="Arial" w:eastAsia="Arial" w:hAnsi="Arial" w:cs="Arial"/>
-        <w:color w:val="000000"/>
-        <w:sz w:val="22"/>
-        <w:szCs w:val="22"/>
-        <w:lang w:val="en-US" w:eastAsia="en-US" w:bidi="ar-SA"/>
-      </w:rPr>
-    </w:rPrDefault>
-    <w:pPrDefault>
-      <w:pPr>
-        <w:spacing w:line="276" w:lineRule="auto"/>
-      </w:pPr>
-    </w:pPrDefault>
-  </w:docDefaults>
-  <w:latentStyles w:defLockedState="0" w:defUIPriority="99" w:defSemiHidden="1" w:defUnhideWhenUsed="1" w:defQFormat="0" w:count="267">
-    <w:lsdException w:name="Normal" w:semiHidden="0" w:uiPriority="0" w:unhideWhenUsed="0" w:qFormat="1"/>
-    <w:lsdException w:name="heading 1" w:semiHidden="0" w:uiPriority="9" w:unhideWhenUsed="0" w:qFormat="1"/>
-    <w:lsdException w:name="heading 2" w:uiPriority="9" w:qFormat="1"/>
-    <w:lsdException w:name="heading 3" w:uiPriority="9" w:qFormat="1"/>
-    <w:lsdException w:name="heading 4" w:uiPriority="9" w:qFormat="1"/>
-    <w:lsdException w:name="heading 5" w:uiPriority="9" w:qFormat="1"/>
-    <w:lsdException w:name="heading 6" w:uiPriority="9" w:qFormat="1"/>
-    <w:lsdException w:name="heading 7" w:uiPriority="9" w:qFormat="1"/>
-    <w:lsdException w:name="heading 8" w:uiPriority="9" w:qFormat="1"/>
-    <w:lsdException w:name="heading 9" w:uiPriority="9" w:qFormat="1"/>
-    <w:lsdException w:name="toc 1" w:uiPriority="39"/>
-    <w:lsdException w:name="toc 2" w:uiPriority="39"/>
-    <w:lsdException w:name="toc 3" w:uiPriority="39"/>
-    <w:lsdException w:name="toc 4" w:uiPriority="39"/>
-    <w:lsdException w:name="toc 5" w:uiPriority="39"/>
-    <w:lsdException w:name="toc 6" w:uiPriority="39"/>
-    <w:lsdException w:name="toc 7" w:uiPriority="39"/>
-    <w:lsdException w:name="toc 8" w:uiPriority="39"/>
-    <w:lsdException w:name="toc 9" w:uiPriority="39"/>
-    <w:lsdException w:name="caption" w:uiPriority="35" w:qFormat="1"/>
-    <w:lsdException w:name="Title" w:semiHidden="0" w:uiPriority="10" w:unhideWhenUsed="0" w:qFormat="1"/>
-    <w:lsdException w:name="Default Paragraph Font" w:uiPriority="1"/>
-    <w:lsdException w:name="Subtitle" w:semiHidden="0" w:uiPriority="11" w:unhideWhenUsed="0" w:qFormat="1"/>
-    <w:lsdException w:name="Strong" w:semiHidden="0" w:uiPriority="22" w:unhideWhenUsed="0" w:qFormat="1"/>
-    <w:lsdException w:name="Emphasis" w:semiHidden="0" w:uiPriority="20" w:unhideWhenUsed="0" w:qFormat="1"/>
-    <w:lsdException w:name="Table Grid" w:semiHidden="0" w:uiPriority="59" w:unhideWhenUsed="0"/>
-    <w:lsdException w:name="Placeholder Text" w:unhideWhenUsed="0"/>
-    <w:lsdException w:name="No Spacing" w:semiHidden="0" w:uiPriority="1" w:unhideWhenUsed="0" w:qFormat="1"/>
-    <w:lsdException w:name="Light Shading" w:semiHidden="0" w:uiPriority="60" w:unhideWhenUsed="0"/>
-    <w:lsdException w:name="Light List" w:semiHidden="0" w:uiPriority="61" w:unhideWhenUsed="0"/>
-    <w:lsdException w:name="Light Grid" w:semiHidden="0" w:uiPriority="62" w:unhideWhenUsed="0"/>
-    <w:lsdException w:name="Medium Shading 1" w:semiHidden="0" w:uiPriority="63" w:unhideWhenUsed="0"/>
-    <w:lsdException w:name="Medium Shading 2" w:semiHidden="0" w:uiPriority="64" w:unhideWhenUsed="0"/>
-    <w:lsdException w:name="Medium List 1" w:semiHidden="0" w:uiPriority="65" w:unhideWhenUsed="0"/>
-    <w:lsdException w:name="Medium List 2" w:semiHidden="0" w:uiPriority="66" w:unhideWhenUsed="0"/>
-    <w:lsdException w:name="Medium Grid 1" w:semiHidden="0" w:uiPriority="67" w:unhideWhenUsed="0"/>
-    <w:lsdException w:name="Medium Grid 2" w:semiHidden="0" w:uiPriority="68" w:unhideWhenUsed="0"/>
-    <w:lsdException w:name="Medium Grid 3" w:semiHidden="0" w:uiPriority="69" w:unhideWhenUsed="0"/>
-    <w:lsdException w:name="Dark List" w:semiHidden="0" w:uiPriority="70" w:unhideWhenUsed="0"/>
-    <w:lsdException w:name="Colorful Shading" w:semiHidden="0" w:uiPriority="71" w:unhideWhenUsed="0"/>
-    <w:lsdException w:name="Colorful List" w:semiHidden="0" w:uiPriority="72" w:unhideWhenUsed="0"/>
-    <w:lsdException w:name="Colorful Grid" w:semiHidden="0" w:uiPriority="73" w:unhideWhenUsed="0"/>
-    <w:lsdException w:name="Light Shading Accent 1" w:semiHidden="0" w:uiPriority="60" w:unhideWhenUsed="0"/>
-    <w:lsdException w:name="Light List Accent 1" w:semiHidden="0" w:uiPriority="61" w:unhideWhenUsed="0"/>
-    <w:lsdException w:name="Light Grid Accent 1" w:semiHidden="0" w:uiPriority="62" w:unhideWhenUsed="0"/>
-    <w:lsdException w:name="Medium Shading 1 Accent 1" w:semiHidden="0" w:uiPriority="63" w:unhideWhenUsed="0"/>
-    <w:lsdException w:name="Medium Shading 2 Accent 1" w:semiHidden="0" w:uiPriority="64" w:unhideWhenUsed="0"/>
-    <w:lsdException w:name="Medium List 1 Accent 1" w:semiHidden="0" w:uiPriority="65" w:unhideWhenUsed="0"/>
-    <w:lsdException w:name="Revision" w:unhideWhenUsed="0"/>
-    <w:lsdException w:name="List Paragraph" w:semiHidden="0" w:uiPriority="34" w:unhideWhenUsed="0" w:qFormat="1"/>
-    <w:lsdException w:name="Quote" w:semiHidden="0" w:uiPriority="29" w:unhideWhenUsed="0" w:qFormat="1"/>
-    <w:lsdException w:name="Intense Quote" w:semiHidden="0" w:uiPriority="30" w:unhideWhenUsed="0" w:qFormat="1"/>
-    <w:lsdException w:name="Medium List 2 Accent 1" w:semiHidden="0" w:uiPriority="66" w:unhideWhenUsed="0"/>
-    <w:lsdException w:name="Medium Grid 1 Accent 1" w:semiHidden="0" w:uiPriority="67" w:unhideWhenUsed="0"/>
-    <w:lsdException w:name="Medium Grid 2 Accent 1" w:semiHidden="0" w:uiPriority="68" w:unhideWhenUsed="0"/>
-    <w:lsdException w:name="Medium Grid 3 Accent 1" w:semiHidden="0" w:uiPriority="69" w:unhideWhenUsed="0"/>
-    <w:lsdException w:name="Dark List Accent 1" w:semiHidden="0" w:uiPriority="70" w:unhideWhenUsed="0"/>
-    <w:lsdException w:name="Colorful Shading Accent 1" w:semiHidden="0" w:uiPriority="71" w:unhideWhenUsed="0"/>
-    <w:lsdException w:name="Colorful List Accent 1" w:semiHidden="0" w:uiPriority="72" w:unhideWhenUsed="0"/>
-    <w:lsdException w:name="Colorful Grid Accent 1" w:semiHidden="0" w:uiPriority="73" w:unhideWhenUsed="0"/>
-    <w:lsdException w:name="Light Shading Accent 2" w:semiHidden="0" w:uiPriority="60" w:unhideWhenUsed="0"/>
-    <w:lsdException w:name="Light List Accent 2" w:semiHidden="0" w:uiPriority="61" w:unhideWhenUsed="0"/>
-    <w:lsdException w:name="Light Grid Accent 2" w:semiHidden="0" w:uiPriority="62" w:unhideWhenUsed="0"/>
-    <w:lsdException w:name="Medium Shading 1 Accent 2" w:semiHidden="0" w:uiPriority="63" w:unhideWhenUsed="0"/>
-    <w:lsdException w:name="Medium Shading 2 Accent 2" w:semiHidden="0" w:uiPriority="64" w:unhideWhenUsed="0"/>
-    <w:lsdException w:name="Medium List 1 Accent 2" w:semiHidden="0" w:uiPriority="65" w:unhideWhenUsed="0"/>
-    <w:lsdException w:name="Medium List 2 Accent 2" w:semiHidden="0" w:uiPriority="66" w:unhideWhenUsed="0"/>
-    <w:lsdException w:name="Medium Grid 1 Accent 2" w:semiHidden="0" w:uiPriority="67" w:unhideWhenUsed="0"/>
-    <w:lsdException w:name="Medium Grid 2 Accent 2" w:semiHidden="0" w:uiPriority="68" w:unhideWhenUsed="0"/>
-    <w:lsdException w:name="Medium Grid 3 Accent 2" w:semiHidden="0" w:uiPriority="69" w:unhideWhenUsed="0"/>
-    <w:lsdException w:name="Dark List Accent 2" w:semiHidden="0" w:uiPriority="70" w:unhideWhenUsed="0"/>
-    <w:lsdException w:name="Colorful Shading Accent 2" w:semiHidden="0" w:uiPriority="71" w:unhideWhenUsed="0"/>
-    <w:lsdException w:name="Colorful List Accent 2" w:semiHidden="0" w:uiPriority="72" w:unhideWhenUsed="0"/>
-    <w:lsdException w:name="Colorful Grid Accent 2" w:semiHidden="0" w:uiPriority="73" w:unhideWhenUsed="0"/>
-    <w:lsdException w:name="Light Shading Accent 3" w:semiHidden="0" w:uiPriority="60" w:unhideWhenUsed="0"/>
-    <w:lsdException w:name="Light List Accent 3" w:semiHidden="0" w:uiPriority="61" w:unhideWhenUsed="0"/>
-    <w:lsdException w:name="Light Grid Accent 3" w:semiHidden="0" w:uiPriority="62" w:unhideWhenUsed="0"/>
-    <w:lsdException w:name="Medium Shading 1 Accent 3" w:semiHidden="0" w:uiPriority="63" w:unhideWhenUsed="0"/>
-    <w:lsdException w:name="Medium Shading 2 Accent 3" w:semiHidden="0" w:uiPriority="64" w:unhideWhenUsed="0"/>
-    <w:lsdException w:name="Medium List 1 Accent 3" w:semiHidden="0" w:uiPriority="65" w:unhideWhenUsed="0"/>
-    <w:lsdException w:name="Medium List 2 Accent 3" w:semiHidden="0" w:uiPriority="66" w:unhideWhenUsed="0"/>
-    <w:lsdException w:name="Medium Grid 1 Accent 3" w:semiHidden="0" w:uiPriority="67" w:unhideWhenUsed="0"/>
-    <w:lsdException w:name="Medium Grid 2 Accent 3" w:semiHidden="0" w:uiPriority="68" w:unhideWhenUsed="0"/>
-    <w:lsdException w:name="Medium Grid 3 Accent 3" w:semiHidden="0" w:uiPriority="69" w:unhideWhenUsed="0"/>
-    <w:lsdException w:name="Dark List Accent 3" w:semiHidden="0" w:uiPriority="70" w:unhideWhenUsed="0"/>
-    <w:lsdException w:name="Colorful Shading Accent 3" w:semiHidden="0" w:uiPriority="71" w:unhideWhenUsed="0"/>
-    <w:lsdException w:name="Colorful List Accent 3" w:semiHidden="0" w:uiPriority="72" w:unhideWhenUsed="0"/>
-    <w:lsdException w:name="Colorful Grid Accent 3" w:semiHidden="0" w:uiPriority="73" w:unhideWhenUsed="0"/>
-    <w:lsdException w:name="Light Shading Accent 4" w:semiHidden="0" w:uiPriority="60" w:unhideWhenUsed="0"/>
-    <w:lsdException w:name="Light List Accent 4" w:semiHidden="0" w:uiPriority="61" w:unhideWhenUsed="0"/>
-    <w:lsdException w:name="Light Grid Accent 4" w:semiHidden="0" w:uiPriority="62" w:unhideWhenUsed="0"/>
-    <w:lsdException w:name="Medium Shading 1 Accent 4" w:semiHidden="0" w:uiPriority="63" w:unhideWhenUsed="0"/>
-    <w:lsdException w:name="Medium Shading 2 Accent 4" w:semiHidden="0" w:uiPriority="64" w:unhideWhenUsed="0"/>
-    <w:lsdException w:name="Medium List 1 Accent 4" w:semiHidden="0" w:uiPriority="65" w:unhideWhenUsed="0"/>
-    <w:lsdException w:name="Medium List 2 Accent 4" w:semiHidden="0" w:uiPriority="66" w:unhideWhenUsed="0"/>
-    <w:lsdException w:name="Medium Grid 1 Accent 4" w:semiHidden="0" w:uiPriority="67" w:unhideWhenUsed="0"/>
-    <w:lsdException w:name="Medium Grid 2 Accent 4" w:semiHidden="0" w:uiPriority="68" w:unhideWhenUsed="0"/>
-    <w:lsdException w:name="Medium Grid 3 Accent 4" w:semiHidden="0" w:uiPriority="69" w:unhideWhenUsed="0"/>
-    <w:lsdException w:name="Dark List Accent 4" w:semiHidden="0" w:uiPriority="70" w:unhideWhenUsed="0"/>
-    <w:lsdException w:name="Colorful Shading Accent 4" w:semiHidden="0" w:uiPriority="71" w:unhideWhenUsed="0"/>
-    <w:lsdException w:name="Colorful List Accent 4" w:semiHidden="0" w:uiPriority="72" w:unhideWhenUsed="0"/>
-    <w:lsdException w:name="Colorful Grid Accent 4" w:semiHidden="0" w:uiPriority="73" w:unhideWhenUsed="0"/>
-    <w:lsdException w:name="Light Shading Accent 5" w:semiHidden="0" w:uiPriority="60" w:unhideWhenUsed="0"/>
-    <w:lsdException w:name="Light List Accent 5" w:semiHidden="0" w:uiPriority="61" w:unhideWhenUsed="0"/>
-    <w:lsdException w:name="Light Grid Accent 5" w:semiHidden="0" w:uiPriority="62" w:unhideWhenUsed="0"/>
-    <w:lsdException w:name="Medium Shading 1 Accent 5" w:semiHidden="0" w:uiPriority="63" w:unhideWhenUsed="0"/>
-    <w:lsdException w:name="Medium Shading 2 Accent 5" w:semiHidden="0" w:uiPriority="64" w:unhideWhenUsed="0"/>
-    <w:lsdException w:name="Medium List 1 Accent 5" w:semiHidden="0" w:uiPriority="65" w:unhideWhenUsed="0"/>
-    <w:lsdException w:name="Medium List 2 Accent 5" w:semiHidden="0" w:uiPriority="66" w:unhideWhenUsed="0"/>
-    <w:lsdException w:name="Medium Grid 1 Accent 5" w:semiHidden="0" w:uiPriority="67" w:unhideWhenUsed="0"/>
-    <w:lsdException w:name="Medium Grid 2 Accent 5" w:semiHidden="0" w:uiPriority="68" w:unhideWhenUsed="0"/>
-    <w:lsdException w:name="Medium Grid 3 Accent 5" w:semiHidden="0" w:uiPriority="69" w:unhideWhenUsed="0"/>
-    <w:lsdException w:name="Dark List Accent 5" w:semiHidden="0" w:uiPriority="70" w:unhideWhenUsed="0"/>
-    <w:lsdException w:name="Colorful Shading Accent 5" w:semiHidden="0" w:uiPriority="71" w:unhideWhenUsed="0"/>
-    <w:lsdException w:name="Colorful List Accent 5" w:semiHidden="0" w:uiPriority="72" w:unhideWhenUsed="0"/>
-    <w:lsdException w:name="Colorful Grid Accent 5" w:semiHidden="0" w:uiPriority="73" w:unhideWhenUsed="0"/>
-    <w:lsdException w:name="Light Shading Accent 6" w:semiHidden="0" w:uiPriority="60" w:unhideWhenUsed="0"/>
-    <w:lsdException w:name="Light List Accent 6" w:semiHidden="0" w:uiPriority="61" w:unhideWhenUsed="0"/>
-    <w:lsdException w:name="Light Grid Accent 6" w:semiHidden="0" w:uiPriority="62" w:unhideWhenUsed="0"/>
-    <w:lsdException w:name="Medium Shading 1 Accent 6" w:semiHidden="0" w:uiPriority="63" w:unhideWhenUsed="0"/>
-    <w:lsdException w:name="Medium Shading 2 Accent 6" w:semiHidden="0" w:uiPriority="64" w:unhideWhenUsed="0"/>
-    <w:lsdException w:name="Medium List 1 Accent 6" w:semiHidden="0" w:uiPriority="65" w:unhideWhenUsed="0"/>
-    <w:lsdException w:name="Medium List 2 Accent 6" w:semiHidden="0" w:uiPriority="66" w:unhideWhenUsed="0"/>
-    <w:lsdException w:name="Medium Grid 1 Accent 6" w:semiHidden="0" w:uiPriority="67" w:unhideWhenUsed="0"/>
-    <w:lsdException w:name="Medium Grid 2 Accent 6" w:semiHidden="0" w:uiPriority="68" w:unhideWhenUsed="0"/>
-    <w:lsdException w:name="Medium Grid 3 Accent 6" w:semiHidden="0" w:uiPriority="69" w:unhideWhenUsed="0"/>
-    <w:lsdException w:name="Dark List Accent 6" w:semiHidden="0" w:uiPriority="70" w:unhideWhenUsed="0"/>
-    <w:lsdException w:name="Colorful Shading Accent 6" w:semiHidden="0" w:uiPriority="71" w:unhideWhenUsed="0"/>
-    <w:lsdException w:name="Colorful List Accent 6" w:semiHidden="0" w:uiPriority="72" w:unhideWhenUsed="0"/>
-    <w:lsdException w:name="Colorful Grid Accent 6" w:semiHidden="0" w:uiPriority="73" w:unhideWhenUsed="0"/>
-    <w:lsdException w:name="Subtle Emphasis" w:semiHidden="0" w:uiPriority="19" w:unhideWhenUsed="0" w:qFormat="1"/>
-    <w:lsdException w:name="Intense Emphasis" w:semiHidden="0" w:uiPriority="21" w:unhideWhenUsed="0" w:qFormat="1"/>
-    <w:lsdException w:name="Subtle Reference" w:semiHidden="0" w:uiPriority="31" w:unhideWhenUsed="0" w:qFormat="1"/>
-    <w:lsdException w:name="Intense Reference" w:semiHidden="0" w:uiPriority="32" w:unhideWhenUsed="0" w:qFormat="1"/>
-    <w:lsdException w:name="Book Title" w:semiHidden="0" w:uiPriority="33" w:unhideWhenUsed="0" w:qFormat="1"/>
-    <w:lsdException w:name="Bibliography" w:uiPriority="37"/>
-    <w:lsdException w:name="TOC Heading" w:uiPriority="39" w:qFormat="1"/>
+  <w:latentStyles w:defLockedState="0" w:defUIPriority="99" w:defSemiHidden="0" w:defUnhideWhenUsed="0" w:defQFormat="0" w:count="375">
+    <w:lsdException w:name="Normal" w:uiPriority="0" w:qFormat="1"/>
+    <w:lsdException w:name="heading 1" w:uiPriority="9" w:qFormat="1"/>
+    <w:lsdException w:name="heading 2" w:semiHidden="1" w:uiPriority="9" w:unhideWhenUsed="1" w:qFormat="1"/>
+    <w:lsdException w:name="heading 3" w:semiHidden="1" w:uiPriority="9" w:unhideWhenUsed="1" w:qFormat="1"/>
+    <w:lsdException w:name="heading 4" w:semiHidden="1" w:uiPriority="9" w:unhideWhenUsed="1" w:qFormat="1"/>
+    <w:lsdException w:name="heading 5" w:semiHidden="1" w:uiPriority="9" w:unhideWhenUsed="1" w:qFormat="1"/>
+    <w:lsdException w:name="heading 6" w:semiHidden="1" w:uiPriority="9" w:unhideWhenUsed="1" w:qFormat="1"/>
+    <w:lsdException w:name="heading 7" w:semiHidden="1" w:uiPriority="9" w:unhideWhenUsed="1" w:qFormat="1"/>
+    <w:lsdException w:name="heading 8" w:semiHidden="1" w:uiPriority="9" w:unhideWhenUsed="1" w:qFormat="1"/>
+    <w:lsdException w:name="heading 9" w:semiHidden="1" w:uiPriority="9" w:unhideWhenUsed="1" w:qFormat="1"/>
+    <w:lsdException w:name="index 1" w:semiHidden="1" w:unhideWhenUsed="1"/>
+    <w:lsdException w:name="index 2" w:semiHidden="1" w:unhideWhenUsed="1"/>
+    <w:lsdException w:name="index 3" w:semiHidden="1" w:unhideWhenUsed="1"/>
+    <w:lsdException w:name="index 4" w:semiHidden="1" w:unhideWhenUsed="1"/>
+    <w:lsdException w:name="index 5" w:semiHidden="1" w:unhideWhenUsed="1"/>
+    <w:lsdException w:name="index 6" w:semiHidden="1" w:unhideWhenUsed="1"/>
+    <w:lsdException w:name="index 7" w:semiHidden="1" w:unhideWhenUsed="1"/>
+    <w:lsdException w:name="index 8" w:semiHidden="1" w:unhideWhenUsed="1"/>
+    <w:lsdException w:name="index 9" w:semiHidden="1" w:unhideWhenUsed="1"/>
+    <w:lsdException w:name="toc 1" w:semiHidden="1" w:uiPriority="39" w:unhideWhenUsed="1"/>
+    <w:lsdException w:name="toc 2" w:semiHidden="1" w:uiPriority="39" w:unhideWhenUsed="1"/>
+    <w:lsdException w:name="toc 3" w:semiHidden="1" w:uiPriority="39" w:unhideWhenUsed="1"/>
+    <w:lsdException w:name="toc 4" w:semiHidden="1" w:uiPriority="39" w:unhideWhenUsed="1"/>
+    <w:lsdException w:name="toc 5" w:semiHidden="1" w:uiPriority="39" w:unhideWhenUsed="1"/>
+    <w:lsdException w:name="toc 6" w:semiHidden="1" w:uiPriority="39" w:unhideWhenUsed="1"/>
+    <w:lsdException w:name="toc 7" w:semiHidden="1" w:uiPriority="39" w:unhideWhenUsed="1"/>
+    <w:lsdException w:name="toc 8" w:semiHidden="1" w:uiPriority="39" w:unhideWhenUsed="1"/>
+    <w:lsdException w:name="toc 9" w:semiHidden="1" w:uiPriority="39" w:unhideWhenUsed="1"/>
+    <w:lsdException w:name="Normal Indent" w:semiHidden="1" w:unhideWhenUsed="1"/>
+    <w:lsdException w:name="footnote text" w:semiHidden="1" w:unhideWhenUsed="1"/>
+    <w:lsdException w:name="annotation text" w:semiHidden="1" w:unhideWhenUsed="1"/>
+    <w:lsdException w:name="header" w:semiHidden="1" w:unhideWhenUsed="1"/>
+    <w:lsdException w:name="footer" w:semiHidden="1" w:unhideWhenUsed="1"/>
+    <w:lsdException w:name="index heading" w:semiHidden="1" w:unhideWhenUsed="1"/>
+    <w:lsdException w:name="caption" w:semiHidden="1" w:uiPriority="35" w:unhideWhenUsed="1" w:qFormat="1"/>
+    <w:lsdException w:name="table of figures" w:semiHidden="1" w:unhideWhenUsed="1"/>
+    <w:lsdException w:name="envelope address" w:semiHidden="1" w:unhideWhenUsed="1"/>
+    <w:lsdException w:name="envelope return" w:semiHidden="1" w:unhideWhenUsed="1"/>
+    <w:lsdException w:name="footnote reference" w:semiHidden="1" w:unhideWhenUsed="1"/>
+    <w:lsdException w:name="annotation reference" w:semiHidden="1" w:unhideWhenUsed="1"/>
+    <w:lsdException w:name="line number" w:semiHidden="1" w:unhideWhenUsed="1"/>
+    <w:lsdException w:name="page number" w:semiHidden="1" w:unhideWhenUsed="1"/>
+    <w:lsdException w:name="endnote reference" w:semiHidden="1" w:unhideWhenUsed="1"/>
+    <w:lsdException w:name="endnote text" w:semiHidden="1" w:unhideWhenUsed="1"/>
+    <w:lsdException w:name="table of authorities" w:semiHidden="1" w:unhideWhenUsed="1"/>
+    <w:lsdException w:name="macro" w:semiHidden="1" w:unhideWhenUsed="1"/>
+    <w:lsdException w:name="toa heading" w:semiHidden="1" w:unhideWhenUsed="1"/>
+    <w:lsdException w:name="List" w:semiHidden="1" w:unhideWhenUsed="1"/>
+    <w:lsdException w:name="List Bullet" w:semiHidden="1" w:unhideWhenUsed="1"/>
+    <w:lsdException w:name="List Number" w:semiHidden="1" w:unhideWhenUsed="1"/>
+    <w:lsdException w:name="List 2" w:semiHidden="1" w:unhideWhenUsed="1"/>
+    <w:lsdException w:name="List 3" w:semiHidden="1" w:unhideWhenUsed="1"/>
+    <w:lsdException w:name="List 4" w:semiHidden="1" w:unhideWhenUsed="1"/>
+    <w:lsdException w:name="List 5" w:semiHidden="1" w:unhideWhenUsed="1"/>
+    <w:lsdException w:name="List Bullet 2" w:semiHidden="1" w:unhideWhenUsed="1"/>
+    <w:lsdException w:name="List Bullet 3" w:semiHidden="1" w:unhideWhenUsed="1"/>
+    <w:lsdException w:name="List Bullet 4" w:semiHidden="1" w:unhideWhenUsed="1"/>
+    <w:lsdException w:name="List Bullet 5" w:semiHidden="1" w:unhideWhenUsed="1"/>
+    <w:lsdException w:name="List Number 2" w:semiHidden="1" w:unhideWhenUsed="1"/>
+    <w:lsdException w:name="List Number 3" w:semiHidden="1" w:unhideWhenUsed="1"/>
+    <w:lsdException w:name="List Number 4" w:semiHidden="1" w:unhideWhenUsed="1"/>
+    <w:lsdException w:name="List Number 5" w:semiHidden="1" w:unhideWhenUsed="1"/>
+    <w:lsdException w:name="Title" w:uiPriority="10" w:qFormat="1"/>
+    <w:lsdException w:name="Closing" w:semiHidden="1" w:unhideWhenUsed="1"/>
+    <w:lsdException w:name="Signature" w:semiHidden="1" w:unhideWhenUsed="1"/>
+    <w:lsdException w:name="Default Paragraph Font" w:semiHidden="1" w:uiPriority="1" w:unhideWhenUsed="1"/>
+    <w:lsdException w:name="Body Text" w:semiHidden="1" w:unhideWhenUsed="1"/>
+    <w:lsdException w:name="Body Text Indent" w:semiHidden="1" w:unhideWhenUsed="1"/>
+    <w:lsdException w:name="List Continue" w:semiHidden="1" w:unhideWhenUsed="1"/>
+    <w:lsdException w:name="List Continue 2" w:semiHidden="1" w:unhideWhenUsed="1"/>
+    <w:lsdException w:name="List Continue 3" w:semiHidden="1" w:unhideWhenUsed="1"/>
+    <w:lsdException w:name="List Continue 4" w:semiHidden="1" w:unhideWhenUsed="1"/>
+    <w:lsdException w:name="List Continue 5" w:semiHidden="1" w:unhideWhenUsed="1"/>
+    <w:lsdException w:name="Message Header" w:semiHidden="1" w:unhideWhenUsed="1"/>
+    <w:lsdException w:name="Subtitle" w:uiPriority="11" w:qFormat="1"/>
+    <w:lsdException w:name="Salutation" w:semiHidden="1" w:unhideWhenUsed="1"/>
+    <w:lsdException w:name="Date" w:semiHidden="1" w:unhideWhenUsed="1"/>
+    <w:lsdException w:name="Body Text First Indent" w:semiHidden="1" w:unhideWhenUsed="1"/>
+    <w:lsdException w:name="Body Text First Indent 2" w:semiHidden="1" w:unhideWhenUsed="1"/>
+    <w:lsdException w:name="Note Heading" w:semiHidden="1" w:unhideWhenUsed="1"/>
+    <w:lsdException w:name="Body Text 2" w:semiHidden="1" w:unhideWhenUsed="1"/>
+    <w:lsdException w:name="Body Text 3" w:semiHidden="1" w:unhideWhenUsed="1"/>
+    <w:lsdException w:name="Body Text Indent 2" w:semiHidden="1" w:unhideWhenUsed="1"/>
+    <w:lsdException w:name="Body Text Indent 3" w:semiHidden="1" w:unhideWhenUsed="1"/>
+    <w:lsdException w:name="Block Text" w:semiHidden="1" w:unhideWhenUsed="1"/>
+    <w:lsdException w:name="Hyperlink" w:semiHidden="1" w:unhideWhenUsed="1"/>
+    <w:lsdException w:name="FollowedHyperlink" w:semiHidden="1" w:unhideWhenUsed="1"/>
+    <w:lsdException w:name="Strong" w:uiPriority="22" w:qFormat="1"/>
+    <w:lsdException w:name="Emphasis" w:uiPriority="20" w:qFormat="1"/>
+    <w:lsdException w:name="Document Map" w:semiHidden="1" w:unhideWhenUsed="1"/>
+    <w:lsdException w:name="Plain Text" w:semiHidden="1" w:unhideWhenUsed="1"/>
+    <w:lsdException w:name="E-mail Signature" w:semiHidden="1" w:unhideWhenUsed="1"/>
+    <w:lsdException w:name="HTML Top of Form" w:semiHidden="1" w:unhideWhenUsed="1"/>
+    <w:lsdException w:name="HTML Bottom of Form" w:semiHidden="1" w:unhideWhenUsed="1"/>
+    <w:lsdException w:name="Normal (Web)" w:semiHidden="1" w:unhideWhenUsed="1"/>
+    <w:lsdException w:name="HTML Acronym" w:semiHidden="1" w:unhideWhenUsed="1"/>
+    <w:lsdException w:name="HTML Address" w:semiHidden="1" w:unhideWhenUsed="1"/>
+    <w:lsdException w:name="HTML Cite" w:semiHidden="1" w:unhideWhenUsed="1"/>
+    <w:lsdException w:name="HTML Code" w:semiHidden="1" w:unhideWhenUsed="1"/>
+    <w:lsdException w:name="HTML Definition" w:semiHidden="1" w:unhideWhenUsed="1"/>
+    <w:lsdException w:name="HTML Keyboard" w:semiHidden="1" w:unhideWhenUsed="1"/>
+    <w:lsdException w:name="HTML Preformatted" w:semiHidden="1" w:unhideWhenUsed="1"/>
+    <w:lsdException w:name="HTML Sample" w:semiHidden="1" w:unhideWhenUsed="1"/>
+    <w:lsdException w:name="HTML Typewriter" w:semiHidden="1" w:unhideWhenUsed="1"/>
+    <w:lsdException w:name="HTML Variable" w:semiHidden="1" w:unhideWhenUsed="1"/>
+    <w:lsdException w:name="Normal Table" w:semiHidden="1" w:unhideWhenUsed="1"/>
+    <w:lsdException w:name="annotation subject" w:semiHidden="1" w:unhideWhenUsed="1"/>
+    <w:lsdException w:name="No List" w:semiHidden="1" w:unhideWhenUsed="1"/>
+    <w:lsdException w:name="Outline List 1" w:semiHidden="1" w:unhideWhenUsed="1"/>
+    <w:lsdException w:name="Outline List 2" w:semiHidden="1" w:unhideWhenUsed="1"/>
+    <w:lsdException w:name="Outline List 3" w:semiHidden="1" w:unhideWhenUsed="1"/>
+    <w:lsdException w:name="Table Simple 1" w:semiHidden="1" w:unhideWhenUsed="1"/>
+    <w:lsdException w:name="Table Simple 2" w:semiHidden="1" w:unhideWhenUsed="1"/>
+    <w:lsdException w:name="Table Simple 3" w:semiHidden="1" w:unhideWhenUsed="1"/>
+    <w:lsdException w:name="Table Classic 1" w:semiHidden="1" w:unhideWhenUsed="1"/>
+    <w:lsdException w:name="Table Classic 2" w:semiHidden="1" w:unhideWhenUsed="1"/>
+    <w:lsdException w:name="Table Classic 3" w:semiHidden="1" w:unhideWhenUsed="1"/>
+    <w:lsdException w:name="Table Classic 4" w:semiHidden="1" w:unhideWhenUsed="1"/>
+    <w:lsdException w:name="Table Colorful 1" w:semiHidden="1" w:unhideWhenUsed="1"/>
+    <w:lsdException w:name="Table Colorful 2" w:semiHidden="1" w:unhideWhenUsed="1"/>
+    <w:lsdException w:name="Table Colorful 3" w:semiHidden="1" w:unhideWhenUsed="1"/>
+    <w:lsdException w:name="Table Columns 1" w:semiHidden="1" w:unhideWhenUsed="1"/>
+    <w:lsdException w:name="Table Columns 2" w:semiHidden="1" w:unhideWhenUsed="1"/>
+    <w:lsdException w:name="Table Columns 3" w:semiHidden="1" w:unhideWhenUsed="1"/>
+    <w:lsdException w:name="Table Columns 4" w:semiHidden="1" w:unhideWhenUsed="1"/>
+    <w:lsdException w:name="Table Columns 5" w:semiHidden="1" w:unhideWhenUsed="1"/>
+    <w:lsdException w:name="Table Grid 1" w:semiHidden="1" w:unhideWhenUsed="1"/>
+    <w:lsdException w:name="Table Grid 2" w:semiHidden="1" w:unhideWhenUsed="1"/>
+    <w:lsdException w:name="Table Grid 3" w:semiHidden="1" w:unhideWhenUsed="1"/>
+    <w:lsdException w:name="Table Grid 4" w:semiHidden="1" w:unhideWhenUsed="1"/>
+    <w:lsdException w:name="Table Grid 5" w:semiHidden="1" w:unhideWhenUsed="1"/>
+    <w:lsdException w:name="Table Grid 6" w:semiHidden="1" w:unhideWhenUsed="1"/>
+    <w:lsdException w:name="Table Grid 7" w:semiHidden="1" w:unhideWhenUsed="1"/>
+    <w:lsdException w:name="Table Grid 8" w:semiHidden="1" w:unhideWhenUsed="1"/>
+    <w:lsdException w:name="Table List 1" w:semiHidden="1" w:unhideWhenUsed="1"/>
+    <w:lsdException w:name="Table List 2" w:semiHidden="1" w:unhideWhenUsed="1"/>
+    <w:lsdException w:name="Table List 3" w:semiHidden="1" w:unhideWhenUsed="1"/>
+    <w:lsdException w:name="Table List 4" w:semiHidden="1" w:unhideWhenUsed="1"/>
+    <w:lsdException w:name="Table List 5" w:semiHidden="1" w:unhideWhenUsed="1"/>
+    <w:lsdException w:name="Table List 6" w:semiHidden="1" w:unhideWhenUsed="1"/>
+    <w:lsdException w:name="Table List 7" w:semiHidden="1" w:unhideWhenUsed="1"/>
+    <w:lsdException w:name="Table List 8" w:semiHidden="1" w:unhideWhenUsed="1"/>
+    <w:lsdException w:name="Table 3D effects 1" w:semiHidden="1" w:unhideWhenUsed="1"/>
+    <w:lsdException w:name="Table 3D effects 2" w:semiHidden="1" w:unhideWhenUsed="1"/>
+    <w:lsdException w:name="Table 3D effects 3" w:semiHidden="1" w:unhideWhenUsed="1"/>
+    <w:lsdException w:name="Table Contemporary" w:semiHidden="1" w:unhideWhenUsed="1"/>
+    <w:lsdException w:name="Table Elegant" w:semiHidden="1" w:unhideWhenUsed="1"/>
+    <w:lsdException w:name="Table Professional" w:semiHidden="1" w:unhideWhenUsed="1"/>
+    <w:lsdException w:name="Table Subtle 1" w:semiHidden="1" w:unhideWhenUsed="1"/>
+    <w:lsdException w:name="Table Subtle 2" w:semiHidden="1" w:unhideWhenUsed="1"/>
+    <w:lsdException w:name="Table Web 1" w:semiHidden="1" w:unhideWhenUsed="1"/>
+    <w:lsdException w:name="Table Web 2" w:semiHidden="1" w:unhideWhenUsed="1"/>
+    <w:lsdException w:name="Table Web 3" w:semiHidden="1" w:unhideWhenUsed="1"/>
+    <w:lsdException w:name="Balloon Text" w:semiHidden="1" w:unhideWhenUsed="1"/>
+    <w:lsdException w:name="Table Grid" w:semiHidden="1" w:uiPriority="59" w:unhideWhenUsed="1"/>
+    <w:lsdException w:name="Table Theme" w:semiHidden="1" w:unhideWhenUsed="1"/>
+    <w:lsdException w:name="Placeholder Text" w:semiHidden="1"/>
+    <w:lsdException w:name="No Spacing" w:uiPriority="1" w:qFormat="1"/>
+    <w:lsdException w:name="Light Shading" w:uiPriority="60"/>
+    <w:lsdException w:name="Light List" w:uiPriority="61"/>
+    <w:lsdException w:name="Light Grid" w:uiPriority="62"/>
+    <w:lsdException w:name="Medium Shading 1" w:uiPriority="63"/>
+    <w:lsdException w:name="Medium Shading 2" w:uiPriority="64"/>
+    <w:lsdException w:name="Medium List 1" w:uiPriority="65"/>
+    <w:lsdException w:name="Medium List 2" w:uiPriority="66"/>
+    <w:lsdException w:name="Medium Grid 1" w:uiPriority="67"/>
+    <w:lsdException w:name="Medium Grid 2" w:uiPriority="68"/>
+    <w:lsdException w:name="Medium Grid 3" w:uiPriority="69"/>
+    <w:lsdException w:name="Dark List" w:uiPriority="70"/>
+    <w:lsdException w:name="Colorful Shading" w:uiPriority="71"/>
+    <w:lsdException w:name="Colorful List" w:uiPriority="72"/>
+    <w:lsdException w:name="Colorful Grid" w:uiPriority="73"/>
+    <w:lsdException w:name="Light Shading Accent 1" w:uiPriority="60"/>
+    <w:lsdException w:name="Light List Accent 1" w:uiPriority="61"/>
+    <w:lsdException w:name="Light Grid Accent 1" w:uiPriority="62"/>
+    <w:lsdException w:name="Medium Shading 1 Accent 1" w:uiPriority="63"/>
+    <w:lsdException w:name="Medium Shading 2 Accent 1" w:uiPriority="64"/>
+    <w:lsdException w:name="Medium List 1 Accent 1" w:uiPriority="65"/>
+    <w:lsdException w:name="Revision" w:semiHidden="1"/>
+    <w:lsdException w:name="List Paragraph" w:uiPriority="34" w:qFormat="1"/>
+    <w:lsdException w:name="Quote" w:uiPriority="29" w:qFormat="1"/>
+    <w:lsdException w:name="Intense Quote" w:uiPriority="30" w:qFormat="1"/>
+    <w:lsdException w:name="Medium List 2 Accent 1" w:uiPriority="66"/>
+    <w:lsdException w:name="Medium Grid 1 Accent 1" w:uiPriority="67"/>
+    <w:lsdException w:name="Medium Grid 2 Accent 1" w:uiPriority="68"/>
+    <w:lsdException w:name="Medium Grid 3 Accent 1" w:uiPriority="69"/>
+    <w:lsdException w:name="Dark List Accent 1" w:uiPriority="70"/>
+    <w:lsdException w:name="Colorful Shading Accent 1" w:uiPriority="71"/>
+    <w:lsdException w:name="Colorful List Accent 1" w:uiPriority="72"/>
+    <w:lsdException w:name="Colorful Grid Accent 1" w:uiPriority="73"/>
+    <w:lsdException w:name="Light Shading Accent 2" w:uiPriority="60"/>
+    <w:lsdException w:name="Light List Accent 2" w:uiPriority="61"/>
+    <w:lsdException w:name="Light Grid Accent 2" w:uiPriority="62"/>
+    <w:lsdException w:name="Medium Shading 1 Accent 2" w:uiPriority="63"/>
+    <w:lsdException w:name="Medium Shading 2 Accent 2" w:uiPriority="64"/>
+    <w:lsdException w:name="Medium List 1 Accent 2" w:uiPriority="65"/>
+    <w:lsdException w:name="Medium List 2 Accent 2" w:uiPriority="66"/>
+    <w:lsdException w:name="Medium Grid 1 Accent 2" w:uiPriority="67"/>
+    <w:lsdException w:name="Medium Grid 2 Accent 2" w:uiPriority="68"/>
+    <w:lsdException w:name="Medium Grid 3 Accent 2" w:uiPriority="69"/>
+    <w:lsdException w:name="Dark List Accent 2" w:uiPriority="70"/>
+    <w:lsdException w:name="Colorful Shading Accent 2" w:uiPriority="71"/>
+    <w:lsdException w:name="Colorful List Accent 2" w:uiPriority="72"/>
+    <w:lsdException w:name="Colorful Grid Accent 2" w:uiPriority="73"/>
+    <w:lsdException w:name="Light Shading Accent 3" w:uiPriority="60"/>
+    <w:lsdException w:name="Light List Accent 3" w:uiPriority="61"/>
+    <w:lsdException w:name="Light Grid Accent 3" w:uiPriority="62"/>
+    <w:lsdException w:name="Medium Shading 1 Accent 3" w:uiPriority="63"/>
+    <w:lsdException w:name="Medium Shading 2 Accent 3" w:uiPriority="64"/>
+    <w:lsdException w:name="Medium List 1 Accent 3" w:uiPriority="65"/>
+    <w:lsdException w:name="Medium List 2 Accent 3" w:uiPriority="66"/>
+    <w:lsdException w:name="Medium Grid 1 Accent 3" w:uiPriority="67"/>
+    <w:lsdException w:name="Medium Grid 2 Accent 3" w:uiPriority="68"/>
+    <w:lsdException w:name="Medium Grid 3 Accent 3" w:uiPriority="69"/>
+    <w:lsdException w:name="Dark List Accent 3" w:uiPriority="70"/>
+    <w:lsdException w:name="Colorful Shading Accent 3" w:uiPriority="71"/>
+    <w:lsdException w:name="Colorful List Accent 3" w:uiPriority="72"/>
+    <w:lsdException w:name="Colorful Grid Accent 3" w:uiPriority="73"/>
+    <w:lsdException w:name="Light Shading Accent 4" w:uiPriority="60"/>
+    <w:lsdException w:name="Light List Accent 4" w:uiPriority="61"/>
+    <w:lsdException w:name="Light Grid Accent 4" w:uiPriority="62"/>
+    <w:lsdException w:name="Medium Shading 1 Accent 4" w:uiPriority="63"/>
+    <w:lsdException w:name="Medium Shading 2 Accent 4" w:uiPriority="64"/>
+    <w:lsdException w:name="Medium List 1 Accent 4" w:uiPriority="65"/>
+    <w:lsdException w:name="Medium List 2 Accent 4" w:uiPriority="66"/>
+    <w:lsdException w:name="Medium Grid 1 Accent 4" w:uiPriority="67"/>
+    <w:lsdException w:name="Medium Grid 2 Accent 4" w:uiPriority="68"/>
+    <w:lsdException w:name="Medium Grid 3 Accent 4" w:uiPriority="69"/>
+    <w:lsdException w:name="Dark List Accent 4" w:uiPriority="70"/>
+    <w:lsdException w:name="Colorful Shading Accent 4" w:uiPriority="71"/>
+    <w:lsdException w:name="Colorful List Accent 4" w:uiPriority="72"/>
+    <w:lsdException w:name="Colorful Grid Accent 4" w:uiPriority="73"/>
+    <w:lsdException w:name="Light Shading Accent 5" w:uiPriority="60"/>
+    <w:lsdException w:name="Light List Accent 5" w:uiPriority="61"/>
+    <w:lsdException w:name="Light Grid Accent 5" w:uiPriority="62"/>
+    <w:lsdException w:name="Medium Shading 1 Accent 5" w:uiPriority="63"/>
+    <w:lsdException w:name="Medium Shading 2 Accent 5" w:uiPriority="64"/>
+    <w:lsdException w:name="Medium List 1 Accent 5" w:uiPriority="65"/>
+    <w:lsdException w:name="Medium List 2 Accent 5" w:uiPriority="66"/>
+    <w:lsdException w:name="Medium Grid 1 Accent 5" w:uiPriority="67"/>
+    <w:lsdException w:name="Medium Grid 2 Accent 5" w:uiPriority="68"/>
+    <w:lsdException w:name="Medium Grid 3 Accent 5" w:uiPriority="69"/>
+    <w:lsdException w:name="Dark List Accent 5" w:uiPriority="70"/>
+    <w:lsdException w:name="Colorful Shading Accent 5" w:uiPriority="71"/>
+    <w:lsdException w:name="Colorful List Accent 5" w:uiPriority="72"/>
+    <w:lsdException w:name="Colorful Grid Accent 5" w:uiPriority="73"/>
+    <w:lsdException w:name="Light Shading Accent 6" w:uiPriority="60"/>
+    <w:lsdException w:name="Light List Accent 6" w:uiPriority="61"/>
+    <w:lsdException w:name="Light Grid Accent 6" w:uiPriority="62"/>
+    <w:lsdException w:name="Medium Shading 1 Accent 6" w:uiPriority="63"/>
+    <w:lsdException w:name="Medium Shading 2 Accent 6" w:uiPriority="64"/>
+    <w:lsdException w:name="Medium List 1 Accent 6" w:uiPriority="65"/>
+    <w:lsdException w:name="Medium List 2 Accent 6" w:uiPriority="66"/>
+    <w:lsdException w:name="Medium Grid 1 Accent 6" w:uiPriority="67"/>
+    <w:lsdException w:name="Medium Grid 2 Accent 6" w:uiPriority="68"/>
+    <w:lsdException w:name="Medium Grid 3 Accent 6" w:uiPriority="69"/>
+    <w:lsdException w:name="Dark List Accent 6" w:uiPriority="70"/>
+    <w:lsdException w:name="Colorful Shading Accent 6" w:uiPriority="71"/>
+    <w:lsdException w:name="Colorful List Accent 6" w:uiPriority="72"/>
+    <w:lsdException w:name="Colorful Grid Accent 6" w:uiPriority="73"/>
+    <w:lsdException w:name="Subtle Emphasis" w:uiPriority="19" w:qFormat="1"/>
+    <w:lsdException w:name="Intense Emphasis" w:uiPriority="21" w:qFormat="1"/>
+    <w:lsdException w:name="Subtle Reference" w:uiPriority="31" w:qFormat="1"/>
+    <w:lsdException w:name="Intense Reference" w:uiPriority="32" w:qFormat="1"/>
+    <w:lsdException w:name="Book Title" w:uiPriority="33" w:qFormat="1"/>
+    <w:lsdException w:name="Bibliography" w:semiHidden="1" w:uiPriority="37" w:unhideWhenUsed="1"/>
+    <w:lsdException w:name="TOC Heading" w:semiHidden="1" w:uiPriority="39" w:unhideWhenUsed="1" w:qFormat="1"/>
+    <w:lsdException w:name="Plain Table 1" w:uiPriority="41"/>
+    <w:lsdException w:name="Plain Table 2" w:uiPriority="42"/>
+    <w:lsdException w:name="Plain Table 3" w:uiPriority="43"/>
+    <w:lsdException w:name="Plain Table 4" w:uiPriority="44"/>
+    <w:lsdException w:name="Plain Table 5" w:uiPriority="45"/>
+    <w:lsdException w:name="Grid Table Light" w:uiPriority="40"/>
+    <w:lsdException w:name="Grid Table 1 Light" w:uiPriority="46"/>
+    <w:lsdException w:name="Grid Table 2" w:uiPriority="47"/>
+    <w:lsdException w:name="Grid Table 3" w:uiPriority="48"/>
+    <w:lsdException w:name="Grid Table 4" w:uiPriority="49"/>
+    <w:lsdException w:name="Grid Table 5 Dark" w:uiPriority="50"/>
+    <w:lsdException w:name="Grid Table 6 Colorful" w:uiPriority="51"/>
+    <w:lsdException w:name="Grid Table 7 Colorful" w:uiPriority="52"/>
+    <w:lsdException w:name="Grid Table 1 Light Accent 1" w:uiPriority="46"/>
+    <w:lsdException w:name="Grid Table 2 Accent 1" w:uiPriority="47"/>
+    <w:lsdException w:name="Grid Table 3 Accent 1" w:uiPriority="48"/>
+    <w:lsdException w:name="Grid Table 4 Accent 1" w:uiPriority="49"/>
+    <w:lsdException w:name="Grid Table 5 Dark Accent 1" w:uiPriority="50"/>
+    <w:lsdException w:name="Grid Table 6 Colorful Accent 1" w:uiPriority="51"/>
+    <w:lsdException w:name="Grid Table 7 Colorful Accent 1" w:uiPriority="52"/>
+    <w:lsdException w:name="Grid Table 1 Light Accent 2" w:uiPriority="46"/>
+    <w:lsdException w:name="Grid Table 2 Accent 2" w:uiPriority="47"/>
+    <w:lsdException w:name="Grid Table 3 Accent 2" w:uiPriority="48"/>
+    <w:lsdException w:name="Grid Table 4 Accent 2" w:uiPriority="49"/>
+    <w:lsdException w:name="Grid Table 5 Dark Accent 2" w:uiPriority="50"/>
+    <w:lsdException w:name="Grid Table 6 Colorful Accent 2" w:uiPriority="51"/>
+    <w:lsdException w:name="Grid Table 7 Colorful Accent 2" w:uiPriority="52"/>
+    <w:lsdException w:name="Grid Table 1 Light Accent 3" w:uiPriority="46"/>
+    <w:lsdException w:name="Grid Table 2 Accent 3" w:uiPriority="47"/>
+    <w:lsdException w:name="Grid Table 3 Accent 3" w:uiPriority="48"/>
+    <w:lsdException w:name="Grid Table 4 Accent 3" w:uiPriority="49"/>
+    <w:lsdException w:name="Grid Table 5 Dark Accent 3" w:uiPriority="50"/>
+    <w:lsdException w:name="Grid Table 6 Colorful Accent 3" w:uiPriority="51"/>
+    <w:lsdException w:name="Grid Table 7 Colorful Accent 3" w:uiPriority="52"/>
+    <w:lsdException w:name="Grid Table 1 Light Accent 4" w:uiPriority="46"/>
+    <w:lsdException w:name="Grid Table 2 Accent 4" w:uiPriority="47"/>
+    <w:lsdException w:name="Grid Table 3 Accent 4" w:uiPriority="48"/>
+    <w:lsdException w:name="Grid Table 4 Accent 4" w:uiPriority="49"/>
+    <w:lsdException w:name="Grid Table 5 Dark Accent 4" w:uiPriority="50"/>
+    <w:lsdException w:name="Grid Table 6 Colorful Accent 4" w:uiPriority="51"/>
+    <w:lsdException w:name="Grid Table 7 Colorful Accent 4" w:uiPriority="52"/>
+    <w:lsdException w:name="Grid Table 1 Light Accent 5" w:uiPriority="46"/>
+    <w:lsdException w:name="Grid Table 2 Accent 5" w:uiPriority="47"/>
+    <w:lsdException w:name="Grid Table 3 Accent 5" w:uiPriority="48"/>
+    <w:lsdException w:name="Grid Table 4 Accent 5" w:uiPriority="49"/>
+    <w:lsdException w:name="Grid Table 5 Dark Accent 5" w:uiPriority="50"/>
+    <w:lsdException w:name="Grid Table 6 Colorful Accent 5" w:uiPriority="51"/>
+    <w:lsdException w:name="Grid Table 7 Colorful Accent 5" w:uiPriority="52"/>
+    <w:lsdException w:name="Grid Table 1 Light Accent 6" w:uiPriority="46"/>
+    <w:lsdException w:name="Grid Table 2 Accent 6" w:uiPriority="47"/>
+    <w:lsdException w:name="Grid Table 3 Accent 6" w:uiPriority="48"/>
+    <w:lsdException w:name="Grid Table 4 Accent 6" w:uiPriority="49"/>
+    <w:lsdException w:name="Grid Table 5 Dark Accent 6" w:uiPriority="50"/>
+    <w:lsdException w:name="Grid Table 6 Colorful Accent 6" w:uiPriority="51"/>
+    <w:lsdException w:name="Grid Table 7 Colorful Accent 6" w:uiPriority="52"/>
+    <w:lsdException w:name="List Table 1 Light" w:uiPriority="46"/>
+    <w:lsdException w:name="List Table 2" w:uiPriority="47"/>
+    <w:lsdException w:name="List Table 3" w:uiPriority="48"/>
+    <w:lsdException w:name="List Table 4" w:uiPriority="49"/>
+    <w:lsdException w:name="List Table 5 Dark" w:uiPriority="50"/>
+    <w:lsdException w:name="List Table 6 Colorful" w:uiPriority="51"/>
+    <w:lsdException w:name="List Table 7 Colorful" w:uiPriority="52"/>
+    <w:lsdException w:name="List Table 1 Light Accent 1" w:uiPriority="46"/>
+    <w:lsdException w:name="List Table 2 Accent 1" w:uiPriority="47"/>
+    <w:lsdException w:name="List Table 3 Accent 1" w:uiPriority="48"/>
+    <w:lsdException w:name="List Table 4 Accent 1" w:uiPriority="49"/>
+    <w:lsdException w:name="List Table 5 Dark Accent 1" w:uiPriority="50"/>
+    <w:lsdException w:name="List Table 6 Colorful Accent 1" w:uiPriority="51"/>
+    <w:lsdException w:name="List Table 7 Colorful Accent 1" w:uiPriority="52"/>
+    <w:lsdException w:name="List Table 1 Light Accent 2" w:uiPriority="46"/>
+    <w:lsdException w:name="List Table 2 Accent 2" w:uiPriority="47"/>
+    <w:lsdException w:name="List Table 3 Accent 2" w:uiPriority="48"/>
+    <w:lsdException w:name="List Table 4 Accent 2" w:uiPriority="49"/>
+    <w:lsdException w:name="List Table 5 Dark Accent 2" w:uiPriority="50"/>
+    <w:lsdException w:name="List Table 6 Colorful Accent 2" w:uiPriority="51"/>
+    <w:lsdException w:name="List Table 7 Colorful Accent 2" w:uiPriority="52"/>
+    <w:lsdException w:name="List Table 1 Light Accent 3" w:uiPriority="46"/>
+    <w:lsdException w:name="List Table 2 Accent 3" w:uiPriority="47"/>
+    <w:lsdException w:name="List Table 3 Accent 3" w:uiPriority="48"/>
+    <w:lsdException w:name="List Table 4 Accent 3" w:uiPriority="49"/>
+    <w:lsdException w:name="List Table 5 Dark Accent 3" w:uiPriority="50"/>
+    <w:lsdException w:name="List Table 6 Colorful Accent 3" w:uiPriority="51"/>
+    <w:lsdException w:name="List Table 7 Colorful Accent 3" w:uiPriority="52"/>
+    <w:lsdException w:name="List Table 1 Light Accent 4" w:uiPriority="46"/>
+    <w:lsdException w:name="List Table 2 Accent 4" w:uiPriority="47"/>
+    <w:lsdException w:name="List Table 3 Accent 4" w:uiPriority="48"/>
+    <w:lsdException w:name="List Table 4 Accent 4" w:uiPriority="49"/>
+    <w:lsdException w:name="List Table 5 Dark Accent 4" w:uiPriority="50"/>
+    <w:lsdException w:name="List Table 6 Colorful Accent 4" w:uiPriority="51"/>
+    <w:lsdException w:name="List Table 7 Colorful Accent 4" w:uiPriority="52"/>
+    <w:lsdException w:name="List Table 1 Light Accent 5" w:uiPriority="46"/>
+    <w:lsdException w:name="List Table 2 Accent 5" w:uiPriority="47"/>
+    <w:lsdException w:name="List Table 3 Accent 5" w:uiPriority="48"/>
+    <w:lsdException w:name="List Table 4 Accent 5" w:uiPriority="49"/>
+    <w:lsdException w:name="List Table 5 Dark Accent 5" w:uiPriority="50"/>
+    <w:lsdException w:name="List Table 6 Colorful Accent 5" w:uiPriority="51"/>
+    <w:lsdException w:name="List Table 7 Colorful Accent 5" w:uiPriority="52"/>
+    <w:lsdException w:name="List Table 1 Light Accent 6" w:uiPriority="46"/>
+    <w:lsdException w:name="List Table 2 Accent 6" w:uiPriority="47"/>
+    <w:lsdException w:name="List Table 3 Accent 6" w:uiPriority="48"/>
+    <w:lsdException w:name="List Table 4 Accent 6" w:uiPriority="49"/>
+    <w:lsdException w:name="List Table 5 Dark Accent 6" w:uiPriority="50"/>
+    <w:lsdException w:name="List Table 6 Colorful Accent 6" w:uiPriority="51"/>
+    <w:lsdException w:name="List Table 7 Colorful Accent 6" w:uiPriority="52"/>
+    <w:lsdException w:name="Mention" w:semiHidden="1" w:unhideWhenUsed="1"/>
+    <w:lsdException w:name="Smart Hyperlink" w:semiHidden="1" w:unhideWhenUsed="1"/>
+    <w:lsdException w:name="Hashtag" w:semiHidden="1" w:unhideWhenUsed="1"/>
+    <w:lsdException w:name="Unresolved Mention" w:semiHidden="1" w:unhideWhenUsed="1"/>
   </w:latentStyles>
   <w:style w:type="paragraph" w:default="1" w:styleId="Normal">
     <w:name w:val="Normal"/>

</xml_diff>

<commit_message>
Added additional info on Organization Code.
</commit_message>
<xml_diff>
--- a/Rootstock ERP/Installation and Deployment/RootScan UserGuide-SalesforceConnectedAppDraft.docx
+++ b/Rootstock ERP/Installation and Deployment/RootScan UserGuide-SalesforceConnectedAppDraft.docx
@@ -1,6 +1,6 @@
 
 <file path=word/document.xml><?xml version="1.0" encoding="utf-8"?>
-<w:document xmlns:wpc="http://schemas.microsoft.com/office/word/2010/wordprocessingCanvas" xmlns:cx="http://schemas.microsoft.com/office/drawing/2014/chartex" xmlns:cx1="http://schemas.microsoft.com/office/drawing/2015/9/8/chartex" xmlns:cx2="http://schemas.microsoft.com/office/drawing/2015/10/21/chartex" xmlns:cx3="http://schemas.microsoft.com/office/drawing/2016/5/9/chartex" xmlns:cx4="http://schemas.microsoft.com/office/drawing/2016/5/10/chartex" xmlns:cx5="http://schemas.microsoft.com/office/drawing/2016/5/11/chartex" xmlns:cx6="http://schemas.microsoft.com/office/drawing/2016/5/12/chartex" xmlns:cx7="http://schemas.microsoft.com/office/drawing/2016/5/13/chartex" xmlns:cx8="http://schemas.microsoft.com/office/drawing/2016/5/14/chartex" xmlns:mc="http://schemas.openxmlformats.org/markup-compatibility/2006" xmlns:aink="http://schemas.microsoft.com/office/drawing/2016/ink" xmlns:am3d="http://schemas.microsoft.com/office/drawing/2017/model3d" xmlns:o="urn:schemas-microsoft-com:office:office" xmlns:r="http://schemas.openxmlformats.org/officeDocument/2006/relationships" xmlns:m="http://schemas.openxmlformats.org/officeDocument/2006/math" xmlns:v="urn:schemas-microsoft-com:vml" xmlns:wp14="http://schemas.microsoft.com/office/word/2010/wordprocessingDrawing" xmlns:wp="http://schemas.openxmlformats.org/drawingml/2006/wordprocessingDrawing" xmlns:w10="urn:schemas-microsoft-com:office:word" xmlns:w="http://schemas.openxmlformats.org/wordprocessingml/2006/main" xmlns:w14="http://schemas.microsoft.com/office/word/2010/wordml" xmlns:w15="http://schemas.microsoft.com/office/word/2012/wordml" xmlns:w16cid="http://schemas.microsoft.com/office/word/2016/wordml/cid" xmlns:w16se="http://schemas.microsoft.com/office/word/2015/wordml/symex" xmlns:wpg="http://schemas.microsoft.com/office/word/2010/wordprocessingGroup" xmlns:wpi="http://schemas.microsoft.com/office/word/2010/wordprocessingInk" xmlns:wne="http://schemas.microsoft.com/office/word/2006/wordml" xmlns:wps="http://schemas.microsoft.com/office/word/2010/wordprocessingShape" mc:Ignorable="w14 w15 w16se w16cid wp14">
+<w:document xmlns:wpc="http://schemas.microsoft.com/office/word/2010/wordprocessingCanvas" xmlns:mc="http://schemas.openxmlformats.org/markup-compatibility/2006" xmlns:o="urn:schemas-microsoft-com:office:office" xmlns:r="http://schemas.openxmlformats.org/officeDocument/2006/relationships" xmlns:m="http://schemas.openxmlformats.org/officeDocument/2006/math" xmlns:v="urn:schemas-microsoft-com:vml" xmlns:wp14="http://schemas.microsoft.com/office/word/2010/wordprocessingDrawing" xmlns:wp="http://schemas.openxmlformats.org/drawingml/2006/wordprocessingDrawing" xmlns:w10="urn:schemas-microsoft-com:office:word" xmlns:w="http://schemas.openxmlformats.org/wordprocessingml/2006/main" xmlns:w14="http://schemas.microsoft.com/office/word/2010/wordml" xmlns:wpg="http://schemas.microsoft.com/office/word/2010/wordprocessingGroup" xmlns:wpi="http://schemas.microsoft.com/office/word/2010/wordprocessingInk" xmlns:wne="http://schemas.microsoft.com/office/word/2006/wordml" xmlns:wps="http://schemas.microsoft.com/office/word/2010/wordprocessingShape" mc:Ignorable="w14 wp14">
   <w:body>
     <w:p>
       <w:pPr>
@@ -235,7 +235,7 @@
       <w:r>
         <w:tab/>
       </w:r>
-      <w:hyperlink r:id="rId7">
+      <w:hyperlink r:id="rId8">
         <w:r>
           <w:rPr>
             <w:color w:val="1155CC"/>
@@ -535,8 +535,6 @@
       <w:r>
         <w:tab/>
       </w:r>
-      <w:bookmarkStart w:id="0" w:name="_GoBack"/>
-      <w:bookmarkEnd w:id="0"/>
     </w:p>
     <w:p>
       <w:pPr>
@@ -869,6 +867,50 @@
       <w:r>
         <w:tab/>
         <w:t>Read/Create/Edit/Delete/View All/Modify All</w:t>
+      </w:r>
+    </w:p>
+    <w:p>
+      <w:pPr>
+        <w:numPr>
+          <w:ilvl w:val="0"/>
+          <w:numId w:val="3"/>
+        </w:numPr>
+        <w:contextualSpacing/>
+      </w:pPr>
+      <w:r>
+        <w:t xml:space="preserve">Set user licenses on </w:t>
+      </w:r>
+      <w:proofErr w:type="spellStart"/>
+      <w:r>
+        <w:t>syconfig</w:t>
+      </w:r>
+      <w:proofErr w:type="spellEnd"/>
+      <w:r>
+        <w:t>__c:</w:t>
+      </w:r>
+    </w:p>
+    <w:p>
+      <w:pPr>
+        <w:numPr>
+          <w:ilvl w:val="1"/>
+          <w:numId w:val="3"/>
+        </w:numPr>
+        <w:contextualSpacing/>
+      </w:pPr>
+      <w:r>
+        <w:t>Authorized Mobile Standard Users</w:t>
+      </w:r>
+    </w:p>
+    <w:p>
+      <w:pPr>
+        <w:numPr>
+          <w:ilvl w:val="1"/>
+          <w:numId w:val="3"/>
+        </w:numPr>
+        <w:contextualSpacing/>
+      </w:pPr>
+      <w:r>
+        <w:t>Authorized Mobile Shop Floor Users</w:t>
       </w:r>
     </w:p>
     <w:p>
@@ -902,7 +944,7 @@
       <w:r>
         <w:t xml:space="preserve">- </w:t>
       </w:r>
-      <w:hyperlink r:id="rId8" w:history="1">
+      <w:hyperlink r:id="rId9" w:history="1">
         <w:r>
           <w:rPr>
             <w:rStyle w:val="Hyperlink"/>
@@ -1005,72 +1047,58 @@
     </w:p>
     <w:p>
       <w:pPr>
+        <w:pStyle w:val="ListParagraph"/>
         <w:numPr>
           <w:ilvl w:val="0"/>
           <w:numId w:val="3"/>
         </w:numPr>
-        <w:contextualSpacing/>
-      </w:pPr>
-      <w:r>
-        <w:t xml:space="preserve">Set user licenses on </w:t>
+      </w:pPr>
+      <w:r>
+        <w:t xml:space="preserve">Adrian </w:t>
+      </w:r>
+      <w:r>
+        <w:t>will provide to Rootstock the Organization Code - One per Salesforce Org.</w:t>
+      </w:r>
+      <w:r>
+        <w:t xml:space="preserve">  This code is used by the customer when logging into </w:t>
       </w:r>
       <w:proofErr w:type="spellStart"/>
       <w:r>
-        <w:t>syconfig</w:t>
+        <w:t>RootScan</w:t>
       </w:r>
       <w:proofErr w:type="spellEnd"/>
       <w:r>
-        <w:t>__c:</w:t>
-      </w:r>
-    </w:p>
-    <w:p>
-      <w:pPr>
-        <w:numPr>
-          <w:ilvl w:val="1"/>
-          <w:numId w:val="3"/>
-        </w:numPr>
-        <w:contextualSpacing/>
-      </w:pPr>
-      <w:r>
-        <w:t>Authorized Mobile Standard Users</w:t>
-      </w:r>
-    </w:p>
-    <w:p>
-      <w:pPr>
-        <w:numPr>
-          <w:ilvl w:val="1"/>
-          <w:numId w:val="3"/>
-        </w:numPr>
-        <w:contextualSpacing/>
-      </w:pPr>
-      <w:r>
-        <w:t>Authorized Mobile Shop Floor Users</w:t>
-      </w:r>
-    </w:p>
-    <w:p>
-      <w:pPr>
-        <w:pStyle w:val="ListParagraph"/>
+        <w:t xml:space="preserve"> via mobile device.</w:t>
+      </w:r>
+    </w:p>
+    <w:p>
+      <w:pPr>
         <w:numPr>
           <w:ilvl w:val="0"/>
           <w:numId w:val="3"/>
         </w:numPr>
-      </w:pPr>
-      <w:r>
-        <w:t>UITC will provide to Rootstock the Organization Code - One per Salesforce Org.</w:t>
-      </w:r>
-    </w:p>
-    <w:p>
-      <w:pPr>
-        <w:numPr>
-          <w:ilvl w:val="0"/>
-          <w:numId w:val="3"/>
-        </w:numPr>
-        <w:contextualSpacing/>
-      </w:pPr>
+        <w:contextualSpacing/>
+      </w:pPr>
+      <w:r>
+        <w:t xml:space="preserve">Add comment to ticket with the Organization Code explaining this is code </w:t>
+      </w:r>
+      <w:r>
+        <w:t xml:space="preserve">used when logging into </w:t>
+      </w:r>
+      <w:proofErr w:type="spellStart"/>
+      <w:r>
+        <w:t>RootScan</w:t>
+      </w:r>
+      <w:proofErr w:type="spellEnd"/>
+      <w:r>
+        <w:t>.</w:t>
+      </w:r>
+      <w:bookmarkStart w:id="0" w:name="_GoBack"/>
+      <w:bookmarkEnd w:id="0"/>
     </w:p>
     <w:sectPr>
-      <w:headerReference w:type="default" r:id="rId9"/>
-      <w:footerReference w:type="default" r:id="rId10"/>
+      <w:headerReference w:type="default" r:id="rId10"/>
+      <w:footerReference w:type="default" r:id="rId11"/>
       <w:pgSz w:w="12240" w:h="15840"/>
       <w:pgMar w:top="1440" w:right="720" w:bottom="1440" w:left="720" w:header="0" w:footer="720" w:gutter="0"/>
       <w:pgNumType w:start="1"/>
@@ -1081,7 +1109,7 @@
 </file>
 
 <file path=word/endnotes.xml><?xml version="1.0" encoding="utf-8"?>
-<w:endnotes xmlns:wpc="http://schemas.microsoft.com/office/word/2010/wordprocessingCanvas" xmlns:cx="http://schemas.microsoft.com/office/drawing/2014/chartex" xmlns:cx1="http://schemas.microsoft.com/office/drawing/2015/9/8/chartex" xmlns:cx2="http://schemas.microsoft.com/office/drawing/2015/10/21/chartex" xmlns:cx3="http://schemas.microsoft.com/office/drawing/2016/5/9/chartex" xmlns:cx4="http://schemas.microsoft.com/office/drawing/2016/5/10/chartex" xmlns:cx5="http://schemas.microsoft.com/office/drawing/2016/5/11/chartex" xmlns:cx6="http://schemas.microsoft.com/office/drawing/2016/5/12/chartex" xmlns:cx7="http://schemas.microsoft.com/office/drawing/2016/5/13/chartex" xmlns:cx8="http://schemas.microsoft.com/office/drawing/2016/5/14/chartex" xmlns:mc="http://schemas.openxmlformats.org/markup-compatibility/2006" xmlns:aink="http://schemas.microsoft.com/office/drawing/2016/ink" xmlns:am3d="http://schemas.microsoft.com/office/drawing/2017/model3d" xmlns:o="urn:schemas-microsoft-com:office:office" xmlns:r="http://schemas.openxmlformats.org/officeDocument/2006/relationships" xmlns:m="http://schemas.openxmlformats.org/officeDocument/2006/math" xmlns:v="urn:schemas-microsoft-com:vml" xmlns:wp14="http://schemas.microsoft.com/office/word/2010/wordprocessingDrawing" xmlns:wp="http://schemas.openxmlformats.org/drawingml/2006/wordprocessingDrawing" xmlns:w10="urn:schemas-microsoft-com:office:word" xmlns:w="http://schemas.openxmlformats.org/wordprocessingml/2006/main" xmlns:w14="http://schemas.microsoft.com/office/word/2010/wordml" xmlns:w15="http://schemas.microsoft.com/office/word/2012/wordml" xmlns:w16cid="http://schemas.microsoft.com/office/word/2016/wordml/cid" xmlns:w16se="http://schemas.microsoft.com/office/word/2015/wordml/symex" xmlns:wpg="http://schemas.microsoft.com/office/word/2010/wordprocessingGroup" xmlns:wpi="http://schemas.microsoft.com/office/word/2010/wordprocessingInk" xmlns:wne="http://schemas.microsoft.com/office/word/2006/wordml" xmlns:wps="http://schemas.microsoft.com/office/word/2010/wordprocessingShape" mc:Ignorable="w14 w15 w16se w16cid wp14">
+<w:endnotes xmlns:wpc="http://schemas.microsoft.com/office/word/2010/wordprocessingCanvas" xmlns:mc="http://schemas.openxmlformats.org/markup-compatibility/2006" xmlns:o="urn:schemas-microsoft-com:office:office" xmlns:r="http://schemas.openxmlformats.org/officeDocument/2006/relationships" xmlns:m="http://schemas.openxmlformats.org/officeDocument/2006/math" xmlns:v="urn:schemas-microsoft-com:vml" xmlns:wp14="http://schemas.microsoft.com/office/word/2010/wordprocessingDrawing" xmlns:wp="http://schemas.openxmlformats.org/drawingml/2006/wordprocessingDrawing" xmlns:w10="urn:schemas-microsoft-com:office:word" xmlns:w="http://schemas.openxmlformats.org/wordprocessingml/2006/main" xmlns:w14="http://schemas.microsoft.com/office/word/2010/wordml" xmlns:wpg="http://schemas.microsoft.com/office/word/2010/wordprocessingGroup" xmlns:wpi="http://schemas.microsoft.com/office/word/2010/wordprocessingInk" xmlns:wne="http://schemas.microsoft.com/office/word/2006/wordml" xmlns:wps="http://schemas.microsoft.com/office/word/2010/wordprocessingShape" mc:Ignorable="w14 wp14">
   <w:endnote w:type="separator" w:id="-1">
     <w:p>
       <w:pPr>
@@ -1106,7 +1134,7 @@
 </file>
 
 <file path=word/footer1.xml><?xml version="1.0" encoding="utf-8"?>
-<w:ftr xmlns:wpc="http://schemas.microsoft.com/office/word/2010/wordprocessingCanvas" xmlns:cx="http://schemas.microsoft.com/office/drawing/2014/chartex" xmlns:cx1="http://schemas.microsoft.com/office/drawing/2015/9/8/chartex" xmlns:cx2="http://schemas.microsoft.com/office/drawing/2015/10/21/chartex" xmlns:cx3="http://schemas.microsoft.com/office/drawing/2016/5/9/chartex" xmlns:cx4="http://schemas.microsoft.com/office/drawing/2016/5/10/chartex" xmlns:cx5="http://schemas.microsoft.com/office/drawing/2016/5/11/chartex" xmlns:cx6="http://schemas.microsoft.com/office/drawing/2016/5/12/chartex" xmlns:cx7="http://schemas.microsoft.com/office/drawing/2016/5/13/chartex" xmlns:cx8="http://schemas.microsoft.com/office/drawing/2016/5/14/chartex" xmlns:mc="http://schemas.openxmlformats.org/markup-compatibility/2006" xmlns:aink="http://schemas.microsoft.com/office/drawing/2016/ink" xmlns:am3d="http://schemas.microsoft.com/office/drawing/2017/model3d" xmlns:o="urn:schemas-microsoft-com:office:office" xmlns:r="http://schemas.openxmlformats.org/officeDocument/2006/relationships" xmlns:m="http://schemas.openxmlformats.org/officeDocument/2006/math" xmlns:v="urn:schemas-microsoft-com:vml" xmlns:wp14="http://schemas.microsoft.com/office/word/2010/wordprocessingDrawing" xmlns:wp="http://schemas.openxmlformats.org/drawingml/2006/wordprocessingDrawing" xmlns:w10="urn:schemas-microsoft-com:office:word" xmlns:w="http://schemas.openxmlformats.org/wordprocessingml/2006/main" xmlns:w14="http://schemas.microsoft.com/office/word/2010/wordml" xmlns:w15="http://schemas.microsoft.com/office/word/2012/wordml" xmlns:w16cid="http://schemas.microsoft.com/office/word/2016/wordml/cid" xmlns:w16se="http://schemas.microsoft.com/office/word/2015/wordml/symex" xmlns:wpg="http://schemas.microsoft.com/office/word/2010/wordprocessingGroup" xmlns:wpi="http://schemas.microsoft.com/office/word/2010/wordprocessingInk" xmlns:wne="http://schemas.microsoft.com/office/word/2006/wordml" xmlns:wps="http://schemas.microsoft.com/office/word/2010/wordprocessingShape" mc:Ignorable="w14 w15 w16se w16cid wp14">
+<w:ftr xmlns:wpc="http://schemas.microsoft.com/office/word/2010/wordprocessingCanvas" xmlns:mc="http://schemas.openxmlformats.org/markup-compatibility/2006" xmlns:o="urn:schemas-microsoft-com:office:office" xmlns:r="http://schemas.openxmlformats.org/officeDocument/2006/relationships" xmlns:m="http://schemas.openxmlformats.org/officeDocument/2006/math" xmlns:v="urn:schemas-microsoft-com:vml" xmlns:wp14="http://schemas.microsoft.com/office/word/2010/wordprocessingDrawing" xmlns:wp="http://schemas.openxmlformats.org/drawingml/2006/wordprocessingDrawing" xmlns:w10="urn:schemas-microsoft-com:office:word" xmlns:w="http://schemas.openxmlformats.org/wordprocessingml/2006/main" xmlns:w14="http://schemas.microsoft.com/office/word/2010/wordml" xmlns:wpg="http://schemas.microsoft.com/office/word/2010/wordprocessingGroup" xmlns:wpi="http://schemas.microsoft.com/office/word/2010/wordprocessingInk" xmlns:wne="http://schemas.microsoft.com/office/word/2006/wordml" xmlns:wps="http://schemas.microsoft.com/office/word/2010/wordprocessingShape" mc:Ignorable="w14 wp14">
   <w:p>
     <w:pPr>
       <w:rPr>
@@ -1319,7 +1347,7 @@
 </file>
 
 <file path=word/footnotes.xml><?xml version="1.0" encoding="utf-8"?>
-<w:footnotes xmlns:wpc="http://schemas.microsoft.com/office/word/2010/wordprocessingCanvas" xmlns:cx="http://schemas.microsoft.com/office/drawing/2014/chartex" xmlns:cx1="http://schemas.microsoft.com/office/drawing/2015/9/8/chartex" xmlns:cx2="http://schemas.microsoft.com/office/drawing/2015/10/21/chartex" xmlns:cx3="http://schemas.microsoft.com/office/drawing/2016/5/9/chartex" xmlns:cx4="http://schemas.microsoft.com/office/drawing/2016/5/10/chartex" xmlns:cx5="http://schemas.microsoft.com/office/drawing/2016/5/11/chartex" xmlns:cx6="http://schemas.microsoft.com/office/drawing/2016/5/12/chartex" xmlns:cx7="http://schemas.microsoft.com/office/drawing/2016/5/13/chartex" xmlns:cx8="http://schemas.microsoft.com/office/drawing/2016/5/14/chartex" xmlns:mc="http://schemas.openxmlformats.org/markup-compatibility/2006" xmlns:aink="http://schemas.microsoft.com/office/drawing/2016/ink" xmlns:am3d="http://schemas.microsoft.com/office/drawing/2017/model3d" xmlns:o="urn:schemas-microsoft-com:office:office" xmlns:r="http://schemas.openxmlformats.org/officeDocument/2006/relationships" xmlns:m="http://schemas.openxmlformats.org/officeDocument/2006/math" xmlns:v="urn:schemas-microsoft-com:vml" xmlns:wp14="http://schemas.microsoft.com/office/word/2010/wordprocessingDrawing" xmlns:wp="http://schemas.openxmlformats.org/drawingml/2006/wordprocessingDrawing" xmlns:w10="urn:schemas-microsoft-com:office:word" xmlns:w="http://schemas.openxmlformats.org/wordprocessingml/2006/main" xmlns:w14="http://schemas.microsoft.com/office/word/2010/wordml" xmlns:w15="http://schemas.microsoft.com/office/word/2012/wordml" xmlns:w16cid="http://schemas.microsoft.com/office/word/2016/wordml/cid" xmlns:w16se="http://schemas.microsoft.com/office/word/2015/wordml/symex" xmlns:wpg="http://schemas.microsoft.com/office/word/2010/wordprocessingGroup" xmlns:wpi="http://schemas.microsoft.com/office/word/2010/wordprocessingInk" xmlns:wne="http://schemas.microsoft.com/office/word/2006/wordml" xmlns:wps="http://schemas.microsoft.com/office/word/2010/wordprocessingShape" mc:Ignorable="w14 w15 w16se w16cid wp14">
+<w:footnotes xmlns:wpc="http://schemas.microsoft.com/office/word/2010/wordprocessingCanvas" xmlns:mc="http://schemas.openxmlformats.org/markup-compatibility/2006" xmlns:o="urn:schemas-microsoft-com:office:office" xmlns:r="http://schemas.openxmlformats.org/officeDocument/2006/relationships" xmlns:m="http://schemas.openxmlformats.org/officeDocument/2006/math" xmlns:v="urn:schemas-microsoft-com:vml" xmlns:wp14="http://schemas.microsoft.com/office/word/2010/wordprocessingDrawing" xmlns:wp="http://schemas.openxmlformats.org/drawingml/2006/wordprocessingDrawing" xmlns:w10="urn:schemas-microsoft-com:office:word" xmlns:w="http://schemas.openxmlformats.org/wordprocessingml/2006/main" xmlns:w14="http://schemas.microsoft.com/office/word/2010/wordml" xmlns:wpg="http://schemas.microsoft.com/office/word/2010/wordprocessingGroup" xmlns:wpi="http://schemas.microsoft.com/office/word/2010/wordprocessingInk" xmlns:wne="http://schemas.microsoft.com/office/word/2006/wordml" xmlns:wps="http://schemas.microsoft.com/office/word/2010/wordprocessingShape" mc:Ignorable="w14 wp14">
   <w:footnote w:type="separator" w:id="-1">
     <w:p>
       <w:pPr>
@@ -1344,7 +1372,7 @@
 </file>
 
 <file path=word/header1.xml><?xml version="1.0" encoding="utf-8"?>
-<w:hdr xmlns:wpc="http://schemas.microsoft.com/office/word/2010/wordprocessingCanvas" xmlns:cx="http://schemas.microsoft.com/office/drawing/2014/chartex" xmlns:cx1="http://schemas.microsoft.com/office/drawing/2015/9/8/chartex" xmlns:cx2="http://schemas.microsoft.com/office/drawing/2015/10/21/chartex" xmlns:cx3="http://schemas.microsoft.com/office/drawing/2016/5/9/chartex" xmlns:cx4="http://schemas.microsoft.com/office/drawing/2016/5/10/chartex" xmlns:cx5="http://schemas.microsoft.com/office/drawing/2016/5/11/chartex" xmlns:cx6="http://schemas.microsoft.com/office/drawing/2016/5/12/chartex" xmlns:cx7="http://schemas.microsoft.com/office/drawing/2016/5/13/chartex" xmlns:cx8="http://schemas.microsoft.com/office/drawing/2016/5/14/chartex" xmlns:mc="http://schemas.openxmlformats.org/markup-compatibility/2006" xmlns:aink="http://schemas.microsoft.com/office/drawing/2016/ink" xmlns:am3d="http://schemas.microsoft.com/office/drawing/2017/model3d" xmlns:o="urn:schemas-microsoft-com:office:office" xmlns:r="http://schemas.openxmlformats.org/officeDocument/2006/relationships" xmlns:m="http://schemas.openxmlformats.org/officeDocument/2006/math" xmlns:v="urn:schemas-microsoft-com:vml" xmlns:wp14="http://schemas.microsoft.com/office/word/2010/wordprocessingDrawing" xmlns:wp="http://schemas.openxmlformats.org/drawingml/2006/wordprocessingDrawing" xmlns:w10="urn:schemas-microsoft-com:office:word" xmlns:w="http://schemas.openxmlformats.org/wordprocessingml/2006/main" xmlns:w14="http://schemas.microsoft.com/office/word/2010/wordml" xmlns:w15="http://schemas.microsoft.com/office/word/2012/wordml" xmlns:w16cid="http://schemas.microsoft.com/office/word/2016/wordml/cid" xmlns:w16se="http://schemas.microsoft.com/office/word/2015/wordml/symex" xmlns:wpg="http://schemas.microsoft.com/office/word/2010/wordprocessingGroup" xmlns:wpi="http://schemas.microsoft.com/office/word/2010/wordprocessingInk" xmlns:wne="http://schemas.microsoft.com/office/word/2006/wordml" xmlns:wps="http://schemas.microsoft.com/office/word/2010/wordprocessingShape" mc:Ignorable="w14 w15 w16se w16cid wp14">
+<w:hdr xmlns:wpc="http://schemas.microsoft.com/office/word/2010/wordprocessingCanvas" xmlns:mc="http://schemas.openxmlformats.org/markup-compatibility/2006" xmlns:o="urn:schemas-microsoft-com:office:office" xmlns:r="http://schemas.openxmlformats.org/officeDocument/2006/relationships" xmlns:m="http://schemas.openxmlformats.org/officeDocument/2006/math" xmlns:v="urn:schemas-microsoft-com:vml" xmlns:wp14="http://schemas.microsoft.com/office/word/2010/wordprocessingDrawing" xmlns:wp="http://schemas.openxmlformats.org/drawingml/2006/wordprocessingDrawing" xmlns:w10="urn:schemas-microsoft-com:office:word" xmlns:w="http://schemas.openxmlformats.org/wordprocessingml/2006/main" xmlns:w14="http://schemas.microsoft.com/office/word/2010/wordml" xmlns:wpg="http://schemas.microsoft.com/office/word/2010/wordprocessingGroup" xmlns:wpi="http://schemas.microsoft.com/office/word/2010/wordprocessingInk" xmlns:wne="http://schemas.microsoft.com/office/word/2006/wordml" xmlns:wps="http://schemas.microsoft.com/office/word/2010/wordprocessingShape" mc:Ignorable="w14 wp14">
   <w:p>
     <w:pPr>
       <w:rPr>
@@ -1545,8 +1573,8 @@
 </file>
 
 <file path=word/numbering.xml><?xml version="1.0" encoding="utf-8"?>
-<w:numbering xmlns:wpc="http://schemas.microsoft.com/office/word/2010/wordprocessingCanvas" xmlns:cx="http://schemas.microsoft.com/office/drawing/2014/chartex" xmlns:cx1="http://schemas.microsoft.com/office/drawing/2015/9/8/chartex" xmlns:cx2="http://schemas.microsoft.com/office/drawing/2015/10/21/chartex" xmlns:cx3="http://schemas.microsoft.com/office/drawing/2016/5/9/chartex" xmlns:cx4="http://schemas.microsoft.com/office/drawing/2016/5/10/chartex" xmlns:cx5="http://schemas.microsoft.com/office/drawing/2016/5/11/chartex" xmlns:cx6="http://schemas.microsoft.com/office/drawing/2016/5/12/chartex" xmlns:cx7="http://schemas.microsoft.com/office/drawing/2016/5/13/chartex" xmlns:cx8="http://schemas.microsoft.com/office/drawing/2016/5/14/chartex" xmlns:mc="http://schemas.openxmlformats.org/markup-compatibility/2006" xmlns:aink="http://schemas.microsoft.com/office/drawing/2016/ink" xmlns:am3d="http://schemas.microsoft.com/office/drawing/2017/model3d" xmlns:o="urn:schemas-microsoft-com:office:office" xmlns:r="http://schemas.openxmlformats.org/officeDocument/2006/relationships" xmlns:m="http://schemas.openxmlformats.org/officeDocument/2006/math" xmlns:v="urn:schemas-microsoft-com:vml" xmlns:wp14="http://schemas.microsoft.com/office/word/2010/wordprocessingDrawing" xmlns:wp="http://schemas.openxmlformats.org/drawingml/2006/wordprocessingDrawing" xmlns:w10="urn:schemas-microsoft-com:office:word" xmlns:w="http://schemas.openxmlformats.org/wordprocessingml/2006/main" xmlns:w14="http://schemas.microsoft.com/office/word/2010/wordml" xmlns:w15="http://schemas.microsoft.com/office/word/2012/wordml" xmlns:w16cid="http://schemas.microsoft.com/office/word/2016/wordml/cid" xmlns:w16se="http://schemas.microsoft.com/office/word/2015/wordml/symex" xmlns:wpg="http://schemas.microsoft.com/office/word/2010/wordprocessingGroup" xmlns:wpi="http://schemas.microsoft.com/office/word/2010/wordprocessingInk" xmlns:wne="http://schemas.microsoft.com/office/word/2006/wordml" xmlns:wps="http://schemas.microsoft.com/office/word/2010/wordprocessingShape" mc:Ignorable="w14 w15 w16se w16cid wp14">
-  <w:abstractNum w:abstractNumId="0" w15:restartNumberingAfterBreak="0">
+<w:numbering xmlns:wpc="http://schemas.microsoft.com/office/word/2010/wordprocessingCanvas" xmlns:mc="http://schemas.openxmlformats.org/markup-compatibility/2006" xmlns:o="urn:schemas-microsoft-com:office:office" xmlns:r="http://schemas.openxmlformats.org/officeDocument/2006/relationships" xmlns:m="http://schemas.openxmlformats.org/officeDocument/2006/math" xmlns:v="urn:schemas-microsoft-com:vml" xmlns:wp14="http://schemas.microsoft.com/office/word/2010/wordprocessingDrawing" xmlns:wp="http://schemas.openxmlformats.org/drawingml/2006/wordprocessingDrawing" xmlns:w10="urn:schemas-microsoft-com:office:word" xmlns:w="http://schemas.openxmlformats.org/wordprocessingml/2006/main" xmlns:w14="http://schemas.microsoft.com/office/word/2010/wordml" xmlns:wpg="http://schemas.microsoft.com/office/word/2010/wordprocessingGroup" xmlns:wpi="http://schemas.microsoft.com/office/word/2010/wordprocessingInk" xmlns:wne="http://schemas.microsoft.com/office/word/2006/wordml" xmlns:wps="http://schemas.microsoft.com/office/word/2010/wordprocessingShape" mc:Ignorable="w14 wp14">
+  <w:abstractNum w:abstractNumId="0">
     <w:nsid w:val="05AD7368"/>
     <w:multiLevelType w:val="multilevel"/>
     <w:tmpl w:val="B568E2D2"/>
@@ -1659,7 +1687,7 @@
       </w:rPr>
     </w:lvl>
   </w:abstractNum>
-  <w:abstractNum w:abstractNumId="1" w15:restartNumberingAfterBreak="0">
+  <w:abstractNum w:abstractNumId="1">
     <w:nsid w:val="128F3900"/>
     <w:multiLevelType w:val="hybridMultilevel"/>
     <w:tmpl w:val="02E0A0CE"/>
@@ -1745,7 +1773,7 @@
       </w:pPr>
     </w:lvl>
   </w:abstractNum>
-  <w:abstractNum w:abstractNumId="2" w15:restartNumberingAfterBreak="0">
+  <w:abstractNum w:abstractNumId="2">
     <w:nsid w:val="42A745AA"/>
     <w:multiLevelType w:val="multilevel"/>
     <w:tmpl w:val="B568E2D2"/>
@@ -1858,7 +1886,7 @@
       </w:rPr>
     </w:lvl>
   </w:abstractNum>
-  <w:abstractNum w:abstractNumId="3" w15:restartNumberingAfterBreak="0">
+  <w:abstractNum w:abstractNumId="3">
     <w:nsid w:val="5FA343EE"/>
     <w:multiLevelType w:val="hybridMultilevel"/>
     <w:tmpl w:val="8EF007BA"/>
@@ -1960,7 +1988,7 @@
 </file>
 
 <file path=word/styles.xml><?xml version="1.0" encoding="utf-8"?>
-<w:styles xmlns:mc="http://schemas.openxmlformats.org/markup-compatibility/2006" xmlns:r="http://schemas.openxmlformats.org/officeDocument/2006/relationships" xmlns:w="http://schemas.openxmlformats.org/wordprocessingml/2006/main" xmlns:w14="http://schemas.microsoft.com/office/word/2010/wordml" xmlns:w15="http://schemas.microsoft.com/office/word/2012/wordml" xmlns:w16cid="http://schemas.microsoft.com/office/word/2016/wordml/cid" xmlns:w16se="http://schemas.microsoft.com/office/word/2015/wordml/symex" mc:Ignorable="w14 w15 w16se w16cid">
+<w:styles xmlns:mc="http://schemas.openxmlformats.org/markup-compatibility/2006" xmlns:r="http://schemas.openxmlformats.org/officeDocument/2006/relationships" xmlns:w="http://schemas.openxmlformats.org/wordprocessingml/2006/main" xmlns:w14="http://schemas.microsoft.com/office/word/2010/wordml" mc:Ignorable="w14">
   <w:docDefaults>
     <w:rPrDefault>
       <w:rPr>
@@ -1977,382 +2005,528 @@
       </w:pPr>
     </w:pPrDefault>
   </w:docDefaults>
-  <w:latentStyles w:defLockedState="0" w:defUIPriority="99" w:defSemiHidden="0" w:defUnhideWhenUsed="0" w:defQFormat="0" w:count="375">
-    <w:lsdException w:name="Normal" w:uiPriority="0" w:qFormat="1"/>
-    <w:lsdException w:name="heading 1" w:uiPriority="9" w:qFormat="1"/>
-    <w:lsdException w:name="heading 2" w:semiHidden="1" w:uiPriority="9" w:unhideWhenUsed="1" w:qFormat="1"/>
-    <w:lsdException w:name="heading 3" w:semiHidden="1" w:uiPriority="9" w:unhideWhenUsed="1" w:qFormat="1"/>
-    <w:lsdException w:name="heading 4" w:semiHidden="1" w:uiPriority="9" w:unhideWhenUsed="1" w:qFormat="1"/>
-    <w:lsdException w:name="heading 5" w:semiHidden="1" w:uiPriority="9" w:unhideWhenUsed="1" w:qFormat="1"/>
-    <w:lsdException w:name="heading 6" w:semiHidden="1" w:uiPriority="9" w:unhideWhenUsed="1" w:qFormat="1"/>
-    <w:lsdException w:name="heading 7" w:semiHidden="1" w:uiPriority="9" w:unhideWhenUsed="1" w:qFormat="1"/>
-    <w:lsdException w:name="heading 8" w:semiHidden="1" w:uiPriority="9" w:unhideWhenUsed="1" w:qFormat="1"/>
-    <w:lsdException w:name="heading 9" w:semiHidden="1" w:uiPriority="9" w:unhideWhenUsed="1" w:qFormat="1"/>
-    <w:lsdException w:name="index 1" w:semiHidden="1" w:unhideWhenUsed="1"/>
-    <w:lsdException w:name="index 2" w:semiHidden="1" w:unhideWhenUsed="1"/>
-    <w:lsdException w:name="index 3" w:semiHidden="1" w:unhideWhenUsed="1"/>
-    <w:lsdException w:name="index 4" w:semiHidden="1" w:unhideWhenUsed="1"/>
-    <w:lsdException w:name="index 5" w:semiHidden="1" w:unhideWhenUsed="1"/>
-    <w:lsdException w:name="index 6" w:semiHidden="1" w:unhideWhenUsed="1"/>
-    <w:lsdException w:name="index 7" w:semiHidden="1" w:unhideWhenUsed="1"/>
-    <w:lsdException w:name="index 8" w:semiHidden="1" w:unhideWhenUsed="1"/>
-    <w:lsdException w:name="index 9" w:semiHidden="1" w:unhideWhenUsed="1"/>
-    <w:lsdException w:name="toc 1" w:semiHidden="1" w:uiPriority="39" w:unhideWhenUsed="1"/>
-    <w:lsdException w:name="toc 2" w:semiHidden="1" w:uiPriority="39" w:unhideWhenUsed="1"/>
-    <w:lsdException w:name="toc 3" w:semiHidden="1" w:uiPriority="39" w:unhideWhenUsed="1"/>
-    <w:lsdException w:name="toc 4" w:semiHidden="1" w:uiPriority="39" w:unhideWhenUsed="1"/>
-    <w:lsdException w:name="toc 5" w:semiHidden="1" w:uiPriority="39" w:unhideWhenUsed="1"/>
-    <w:lsdException w:name="toc 6" w:semiHidden="1" w:uiPriority="39" w:unhideWhenUsed="1"/>
-    <w:lsdException w:name="toc 7" w:semiHidden="1" w:uiPriority="39" w:unhideWhenUsed="1"/>
-    <w:lsdException w:name="toc 8" w:semiHidden="1" w:uiPriority="39" w:unhideWhenUsed="1"/>
-    <w:lsdException w:name="toc 9" w:semiHidden="1" w:uiPriority="39" w:unhideWhenUsed="1"/>
-    <w:lsdException w:name="Normal Indent" w:semiHidden="1" w:unhideWhenUsed="1"/>
-    <w:lsdException w:name="footnote text" w:semiHidden="1" w:unhideWhenUsed="1"/>
-    <w:lsdException w:name="annotation text" w:semiHidden="1" w:unhideWhenUsed="1"/>
-    <w:lsdException w:name="header" w:semiHidden="1" w:unhideWhenUsed="1"/>
-    <w:lsdException w:name="footer" w:semiHidden="1" w:unhideWhenUsed="1"/>
-    <w:lsdException w:name="index heading" w:semiHidden="1" w:unhideWhenUsed="1"/>
-    <w:lsdException w:name="caption" w:semiHidden="1" w:uiPriority="35" w:unhideWhenUsed="1" w:qFormat="1"/>
-    <w:lsdException w:name="table of figures" w:semiHidden="1" w:unhideWhenUsed="1"/>
-    <w:lsdException w:name="envelope address" w:semiHidden="1" w:unhideWhenUsed="1"/>
-    <w:lsdException w:name="envelope return" w:semiHidden="1" w:unhideWhenUsed="1"/>
-    <w:lsdException w:name="footnote reference" w:semiHidden="1" w:unhideWhenUsed="1"/>
-    <w:lsdException w:name="annotation reference" w:semiHidden="1" w:unhideWhenUsed="1"/>
-    <w:lsdException w:name="line number" w:semiHidden="1" w:unhideWhenUsed="1"/>
-    <w:lsdException w:name="page number" w:semiHidden="1" w:unhideWhenUsed="1"/>
-    <w:lsdException w:name="endnote reference" w:semiHidden="1" w:unhideWhenUsed="1"/>
-    <w:lsdException w:name="endnote text" w:semiHidden="1" w:unhideWhenUsed="1"/>
-    <w:lsdException w:name="table of authorities" w:semiHidden="1" w:unhideWhenUsed="1"/>
-    <w:lsdException w:name="macro" w:semiHidden="1" w:unhideWhenUsed="1"/>
-    <w:lsdException w:name="toa heading" w:semiHidden="1" w:unhideWhenUsed="1"/>
-    <w:lsdException w:name="List" w:semiHidden="1" w:unhideWhenUsed="1"/>
-    <w:lsdException w:name="List Bullet" w:semiHidden="1" w:unhideWhenUsed="1"/>
-    <w:lsdException w:name="List Number" w:semiHidden="1" w:unhideWhenUsed="1"/>
-    <w:lsdException w:name="List 2" w:semiHidden="1" w:unhideWhenUsed="1"/>
-    <w:lsdException w:name="List 3" w:semiHidden="1" w:unhideWhenUsed="1"/>
-    <w:lsdException w:name="List 4" w:semiHidden="1" w:unhideWhenUsed="1"/>
-    <w:lsdException w:name="List 5" w:semiHidden="1" w:unhideWhenUsed="1"/>
-    <w:lsdException w:name="List Bullet 2" w:semiHidden="1" w:unhideWhenUsed="1"/>
-    <w:lsdException w:name="List Bullet 3" w:semiHidden="1" w:unhideWhenUsed="1"/>
-    <w:lsdException w:name="List Bullet 4" w:semiHidden="1" w:unhideWhenUsed="1"/>
-    <w:lsdException w:name="List Bullet 5" w:semiHidden="1" w:unhideWhenUsed="1"/>
-    <w:lsdException w:name="List Number 2" w:semiHidden="1" w:unhideWhenUsed="1"/>
-    <w:lsdException w:name="List Number 3" w:semiHidden="1" w:unhideWhenUsed="1"/>
-    <w:lsdException w:name="List Number 4" w:semiHidden="1" w:unhideWhenUsed="1"/>
-    <w:lsdException w:name="List Number 5" w:semiHidden="1" w:unhideWhenUsed="1"/>
-    <w:lsdException w:name="Title" w:uiPriority="10" w:qFormat="1"/>
-    <w:lsdException w:name="Closing" w:semiHidden="1" w:unhideWhenUsed="1"/>
-    <w:lsdException w:name="Signature" w:semiHidden="1" w:unhideWhenUsed="1"/>
-    <w:lsdException w:name="Default Paragraph Font" w:semiHidden="1" w:uiPriority="1" w:unhideWhenUsed="1"/>
-    <w:lsdException w:name="Body Text" w:semiHidden="1" w:unhideWhenUsed="1"/>
-    <w:lsdException w:name="Body Text Indent" w:semiHidden="1" w:unhideWhenUsed="1"/>
-    <w:lsdException w:name="List Continue" w:semiHidden="1" w:unhideWhenUsed="1"/>
-    <w:lsdException w:name="List Continue 2" w:semiHidden="1" w:unhideWhenUsed="1"/>
-    <w:lsdException w:name="List Continue 3" w:semiHidden="1" w:unhideWhenUsed="1"/>
-    <w:lsdException w:name="List Continue 4" w:semiHidden="1" w:unhideWhenUsed="1"/>
-    <w:lsdException w:name="List Continue 5" w:semiHidden="1" w:unhideWhenUsed="1"/>
-    <w:lsdException w:name="Message Header" w:semiHidden="1" w:unhideWhenUsed="1"/>
-    <w:lsdException w:name="Subtitle" w:uiPriority="11" w:qFormat="1"/>
-    <w:lsdException w:name="Salutation" w:semiHidden="1" w:unhideWhenUsed="1"/>
-    <w:lsdException w:name="Date" w:semiHidden="1" w:unhideWhenUsed="1"/>
-    <w:lsdException w:name="Body Text First Indent" w:semiHidden="1" w:unhideWhenUsed="1"/>
-    <w:lsdException w:name="Body Text First Indent 2" w:semiHidden="1" w:unhideWhenUsed="1"/>
-    <w:lsdException w:name="Note Heading" w:semiHidden="1" w:unhideWhenUsed="1"/>
-    <w:lsdException w:name="Body Text 2" w:semiHidden="1" w:unhideWhenUsed="1"/>
-    <w:lsdException w:name="Body Text 3" w:semiHidden="1" w:unhideWhenUsed="1"/>
-    <w:lsdException w:name="Body Text Indent 2" w:semiHidden="1" w:unhideWhenUsed="1"/>
-    <w:lsdException w:name="Body Text Indent 3" w:semiHidden="1" w:unhideWhenUsed="1"/>
-    <w:lsdException w:name="Block Text" w:semiHidden="1" w:unhideWhenUsed="1"/>
-    <w:lsdException w:name="Hyperlink" w:semiHidden="1" w:unhideWhenUsed="1"/>
-    <w:lsdException w:name="FollowedHyperlink" w:semiHidden="1" w:unhideWhenUsed="1"/>
-    <w:lsdException w:name="Strong" w:uiPriority="22" w:qFormat="1"/>
-    <w:lsdException w:name="Emphasis" w:uiPriority="20" w:qFormat="1"/>
-    <w:lsdException w:name="Document Map" w:semiHidden="1" w:unhideWhenUsed="1"/>
-    <w:lsdException w:name="Plain Text" w:semiHidden="1" w:unhideWhenUsed="1"/>
-    <w:lsdException w:name="E-mail Signature" w:semiHidden="1" w:unhideWhenUsed="1"/>
-    <w:lsdException w:name="HTML Top of Form" w:semiHidden="1" w:unhideWhenUsed="1"/>
-    <w:lsdException w:name="HTML Bottom of Form" w:semiHidden="1" w:unhideWhenUsed="1"/>
-    <w:lsdException w:name="Normal (Web)" w:semiHidden="1" w:unhideWhenUsed="1"/>
-    <w:lsdException w:name="HTML Acronym" w:semiHidden="1" w:unhideWhenUsed="1"/>
-    <w:lsdException w:name="HTML Address" w:semiHidden="1" w:unhideWhenUsed="1"/>
-    <w:lsdException w:name="HTML Cite" w:semiHidden="1" w:unhideWhenUsed="1"/>
-    <w:lsdException w:name="HTML Code" w:semiHidden="1" w:unhideWhenUsed="1"/>
-    <w:lsdException w:name="HTML Definition" w:semiHidden="1" w:unhideWhenUsed="1"/>
-    <w:lsdException w:name="HTML Keyboard" w:semiHidden="1" w:unhideWhenUsed="1"/>
-    <w:lsdException w:name="HTML Preformatted" w:semiHidden="1" w:unhideWhenUsed="1"/>
-    <w:lsdException w:name="HTML Sample" w:semiHidden="1" w:unhideWhenUsed="1"/>
-    <w:lsdException w:name="HTML Typewriter" w:semiHidden="1" w:unhideWhenUsed="1"/>
-    <w:lsdException w:name="HTML Variable" w:semiHidden="1" w:unhideWhenUsed="1"/>
-    <w:lsdException w:name="Normal Table" w:semiHidden="1" w:unhideWhenUsed="1"/>
-    <w:lsdException w:name="annotation subject" w:semiHidden="1" w:unhideWhenUsed="1"/>
-    <w:lsdException w:name="No List" w:semiHidden="1" w:unhideWhenUsed="1"/>
-    <w:lsdException w:name="Outline List 1" w:semiHidden="1" w:unhideWhenUsed="1"/>
-    <w:lsdException w:name="Outline List 2" w:semiHidden="1" w:unhideWhenUsed="1"/>
-    <w:lsdException w:name="Outline List 3" w:semiHidden="1" w:unhideWhenUsed="1"/>
-    <w:lsdException w:name="Table Simple 1" w:semiHidden="1" w:unhideWhenUsed="1"/>
-    <w:lsdException w:name="Table Simple 2" w:semiHidden="1" w:unhideWhenUsed="1"/>
-    <w:lsdException w:name="Table Simple 3" w:semiHidden="1" w:unhideWhenUsed="1"/>
-    <w:lsdException w:name="Table Classic 1" w:semiHidden="1" w:unhideWhenUsed="1"/>
-    <w:lsdException w:name="Table Classic 2" w:semiHidden="1" w:unhideWhenUsed="1"/>
-    <w:lsdException w:name="Table Classic 3" w:semiHidden="1" w:unhideWhenUsed="1"/>
-    <w:lsdException w:name="Table Classic 4" w:semiHidden="1" w:unhideWhenUsed="1"/>
-    <w:lsdException w:name="Table Colorful 1" w:semiHidden="1" w:unhideWhenUsed="1"/>
-    <w:lsdException w:name="Table Colorful 2" w:semiHidden="1" w:unhideWhenUsed="1"/>
-    <w:lsdException w:name="Table Colorful 3" w:semiHidden="1" w:unhideWhenUsed="1"/>
-    <w:lsdException w:name="Table Columns 1" w:semiHidden="1" w:unhideWhenUsed="1"/>
-    <w:lsdException w:name="Table Columns 2" w:semiHidden="1" w:unhideWhenUsed="1"/>
-    <w:lsdException w:name="Table Columns 3" w:semiHidden="1" w:unhideWhenUsed="1"/>
-    <w:lsdException w:name="Table Columns 4" w:semiHidden="1" w:unhideWhenUsed="1"/>
-    <w:lsdException w:name="Table Columns 5" w:semiHidden="1" w:unhideWhenUsed="1"/>
-    <w:lsdException w:name="Table Grid 1" w:semiHidden="1" w:unhideWhenUsed="1"/>
-    <w:lsdException w:name="Table Grid 2" w:semiHidden="1" w:unhideWhenUsed="1"/>
-    <w:lsdException w:name="Table Grid 3" w:semiHidden="1" w:unhideWhenUsed="1"/>
-    <w:lsdException w:name="Table Grid 4" w:semiHidden="1" w:unhideWhenUsed="1"/>
-    <w:lsdException w:name="Table Grid 5" w:semiHidden="1" w:unhideWhenUsed="1"/>
-    <w:lsdException w:name="Table Grid 6" w:semiHidden="1" w:unhideWhenUsed="1"/>
-    <w:lsdException w:name="Table Grid 7" w:semiHidden="1" w:unhideWhenUsed="1"/>
-    <w:lsdException w:name="Table Grid 8" w:semiHidden="1" w:unhideWhenUsed="1"/>
-    <w:lsdException w:name="Table List 1" w:semiHidden="1" w:unhideWhenUsed="1"/>
-    <w:lsdException w:name="Table List 2" w:semiHidden="1" w:unhideWhenUsed="1"/>
-    <w:lsdException w:name="Table List 3" w:semiHidden="1" w:unhideWhenUsed="1"/>
-    <w:lsdException w:name="Table List 4" w:semiHidden="1" w:unhideWhenUsed="1"/>
-    <w:lsdException w:name="Table List 5" w:semiHidden="1" w:unhideWhenUsed="1"/>
-    <w:lsdException w:name="Table List 6" w:semiHidden="1" w:unhideWhenUsed="1"/>
-    <w:lsdException w:name="Table List 7" w:semiHidden="1" w:unhideWhenUsed="1"/>
-    <w:lsdException w:name="Table List 8" w:semiHidden="1" w:unhideWhenUsed="1"/>
-    <w:lsdException w:name="Table 3D effects 1" w:semiHidden="1" w:unhideWhenUsed="1"/>
-    <w:lsdException w:name="Table 3D effects 2" w:semiHidden="1" w:unhideWhenUsed="1"/>
-    <w:lsdException w:name="Table 3D effects 3" w:semiHidden="1" w:unhideWhenUsed="1"/>
-    <w:lsdException w:name="Table Contemporary" w:semiHidden="1" w:unhideWhenUsed="1"/>
-    <w:lsdException w:name="Table Elegant" w:semiHidden="1" w:unhideWhenUsed="1"/>
-    <w:lsdException w:name="Table Professional" w:semiHidden="1" w:unhideWhenUsed="1"/>
-    <w:lsdException w:name="Table Subtle 1" w:semiHidden="1" w:unhideWhenUsed="1"/>
-    <w:lsdException w:name="Table Subtle 2" w:semiHidden="1" w:unhideWhenUsed="1"/>
-    <w:lsdException w:name="Table Web 1" w:semiHidden="1" w:unhideWhenUsed="1"/>
-    <w:lsdException w:name="Table Web 2" w:semiHidden="1" w:unhideWhenUsed="1"/>
-    <w:lsdException w:name="Table Web 3" w:semiHidden="1" w:unhideWhenUsed="1"/>
-    <w:lsdException w:name="Balloon Text" w:semiHidden="1" w:unhideWhenUsed="1"/>
-    <w:lsdException w:name="Table Grid" w:semiHidden="1" w:uiPriority="59" w:unhideWhenUsed="1"/>
-    <w:lsdException w:name="Table Theme" w:semiHidden="1" w:unhideWhenUsed="1"/>
-    <w:lsdException w:name="Placeholder Text" w:semiHidden="1"/>
-    <w:lsdException w:name="No Spacing" w:uiPriority="1" w:qFormat="1"/>
-    <w:lsdException w:name="Light Shading" w:uiPriority="60"/>
-    <w:lsdException w:name="Light List" w:uiPriority="61"/>
-    <w:lsdException w:name="Light Grid" w:uiPriority="62"/>
-    <w:lsdException w:name="Medium Shading 1" w:uiPriority="63"/>
-    <w:lsdException w:name="Medium Shading 2" w:uiPriority="64"/>
-    <w:lsdException w:name="Medium List 1" w:uiPriority="65"/>
-    <w:lsdException w:name="Medium List 2" w:uiPriority="66"/>
-    <w:lsdException w:name="Medium Grid 1" w:uiPriority="67"/>
-    <w:lsdException w:name="Medium Grid 2" w:uiPriority="68"/>
-    <w:lsdException w:name="Medium Grid 3" w:uiPriority="69"/>
-    <w:lsdException w:name="Dark List" w:uiPriority="70"/>
-    <w:lsdException w:name="Colorful Shading" w:uiPriority="71"/>
-    <w:lsdException w:name="Colorful List" w:uiPriority="72"/>
-    <w:lsdException w:name="Colorful Grid" w:uiPriority="73"/>
-    <w:lsdException w:name="Light Shading Accent 1" w:uiPriority="60"/>
-    <w:lsdException w:name="Light List Accent 1" w:uiPriority="61"/>
-    <w:lsdException w:name="Light Grid Accent 1" w:uiPriority="62"/>
-    <w:lsdException w:name="Medium Shading 1 Accent 1" w:uiPriority="63"/>
-    <w:lsdException w:name="Medium Shading 2 Accent 1" w:uiPriority="64"/>
-    <w:lsdException w:name="Medium List 1 Accent 1" w:uiPriority="65"/>
-    <w:lsdException w:name="Revision" w:semiHidden="1"/>
-    <w:lsdException w:name="List Paragraph" w:uiPriority="34" w:qFormat="1"/>
-    <w:lsdException w:name="Quote" w:uiPriority="29" w:qFormat="1"/>
-    <w:lsdException w:name="Intense Quote" w:uiPriority="30" w:qFormat="1"/>
-    <w:lsdException w:name="Medium List 2 Accent 1" w:uiPriority="66"/>
-    <w:lsdException w:name="Medium Grid 1 Accent 1" w:uiPriority="67"/>
-    <w:lsdException w:name="Medium Grid 2 Accent 1" w:uiPriority="68"/>
-    <w:lsdException w:name="Medium Grid 3 Accent 1" w:uiPriority="69"/>
-    <w:lsdException w:name="Dark List Accent 1" w:uiPriority="70"/>
-    <w:lsdException w:name="Colorful Shading Accent 1" w:uiPriority="71"/>
-    <w:lsdException w:name="Colorful List Accent 1" w:uiPriority="72"/>
-    <w:lsdException w:name="Colorful Grid Accent 1" w:uiPriority="73"/>
-    <w:lsdException w:name="Light Shading Accent 2" w:uiPriority="60"/>
-    <w:lsdException w:name="Light List Accent 2" w:uiPriority="61"/>
-    <w:lsdException w:name="Light Grid Accent 2" w:uiPriority="62"/>
-    <w:lsdException w:name="Medium Shading 1 Accent 2" w:uiPriority="63"/>
-    <w:lsdException w:name="Medium Shading 2 Accent 2" w:uiPriority="64"/>
-    <w:lsdException w:name="Medium List 1 Accent 2" w:uiPriority="65"/>
-    <w:lsdException w:name="Medium List 2 Accent 2" w:uiPriority="66"/>
-    <w:lsdException w:name="Medium Grid 1 Accent 2" w:uiPriority="67"/>
-    <w:lsdException w:name="Medium Grid 2 Accent 2" w:uiPriority="68"/>
-    <w:lsdException w:name="Medium Grid 3 Accent 2" w:uiPriority="69"/>
-    <w:lsdException w:name="Dark List Accent 2" w:uiPriority="70"/>
-    <w:lsdException w:name="Colorful Shading Accent 2" w:uiPriority="71"/>
-    <w:lsdException w:name="Colorful List Accent 2" w:uiPriority="72"/>
-    <w:lsdException w:name="Colorful Grid Accent 2" w:uiPriority="73"/>
-    <w:lsdException w:name="Light Shading Accent 3" w:uiPriority="60"/>
-    <w:lsdException w:name="Light List Accent 3" w:uiPriority="61"/>
-    <w:lsdException w:name="Light Grid Accent 3" w:uiPriority="62"/>
-    <w:lsdException w:name="Medium Shading 1 Accent 3" w:uiPriority="63"/>
-    <w:lsdException w:name="Medium Shading 2 Accent 3" w:uiPriority="64"/>
-    <w:lsdException w:name="Medium List 1 Accent 3" w:uiPriority="65"/>
-    <w:lsdException w:name="Medium List 2 Accent 3" w:uiPriority="66"/>
-    <w:lsdException w:name="Medium Grid 1 Accent 3" w:uiPriority="67"/>
-    <w:lsdException w:name="Medium Grid 2 Accent 3" w:uiPriority="68"/>
-    <w:lsdException w:name="Medium Grid 3 Accent 3" w:uiPriority="69"/>
-    <w:lsdException w:name="Dark List Accent 3" w:uiPriority="70"/>
-    <w:lsdException w:name="Colorful Shading Accent 3" w:uiPriority="71"/>
-    <w:lsdException w:name="Colorful List Accent 3" w:uiPriority="72"/>
-    <w:lsdException w:name="Colorful Grid Accent 3" w:uiPriority="73"/>
-    <w:lsdException w:name="Light Shading Accent 4" w:uiPriority="60"/>
-    <w:lsdException w:name="Light List Accent 4" w:uiPriority="61"/>
-    <w:lsdException w:name="Light Grid Accent 4" w:uiPriority="62"/>
-    <w:lsdException w:name="Medium Shading 1 Accent 4" w:uiPriority="63"/>
-    <w:lsdException w:name="Medium Shading 2 Accent 4" w:uiPriority="64"/>
-    <w:lsdException w:name="Medium List 1 Accent 4" w:uiPriority="65"/>
-    <w:lsdException w:name="Medium List 2 Accent 4" w:uiPriority="66"/>
-    <w:lsdException w:name="Medium Grid 1 Accent 4" w:uiPriority="67"/>
-    <w:lsdException w:name="Medium Grid 2 Accent 4" w:uiPriority="68"/>
-    <w:lsdException w:name="Medium Grid 3 Accent 4" w:uiPriority="69"/>
-    <w:lsdException w:name="Dark List Accent 4" w:uiPriority="70"/>
-    <w:lsdException w:name="Colorful Shading Accent 4" w:uiPriority="71"/>
-    <w:lsdException w:name="Colorful List Accent 4" w:uiPriority="72"/>
-    <w:lsdException w:name="Colorful Grid Accent 4" w:uiPriority="73"/>
-    <w:lsdException w:name="Light Shading Accent 5" w:uiPriority="60"/>
-    <w:lsdException w:name="Light List Accent 5" w:uiPriority="61"/>
-    <w:lsdException w:name="Light Grid Accent 5" w:uiPriority="62"/>
-    <w:lsdException w:name="Medium Shading 1 Accent 5" w:uiPriority="63"/>
-    <w:lsdException w:name="Medium Shading 2 Accent 5" w:uiPriority="64"/>
-    <w:lsdException w:name="Medium List 1 Accent 5" w:uiPriority="65"/>
-    <w:lsdException w:name="Medium List 2 Accent 5" w:uiPriority="66"/>
-    <w:lsdException w:name="Medium Grid 1 Accent 5" w:uiPriority="67"/>
-    <w:lsdException w:name="Medium Grid 2 Accent 5" w:uiPriority="68"/>
-    <w:lsdException w:name="Medium Grid 3 Accent 5" w:uiPriority="69"/>
-    <w:lsdException w:name="Dark List Accent 5" w:uiPriority="70"/>
-    <w:lsdException w:name="Colorful Shading Accent 5" w:uiPriority="71"/>
-    <w:lsdException w:name="Colorful List Accent 5" w:uiPriority="72"/>
-    <w:lsdException w:name="Colorful Grid Accent 5" w:uiPriority="73"/>
-    <w:lsdException w:name="Light Shading Accent 6" w:uiPriority="60"/>
-    <w:lsdException w:name="Light List Accent 6" w:uiPriority="61"/>
-    <w:lsdException w:name="Light Grid Accent 6" w:uiPriority="62"/>
-    <w:lsdException w:name="Medium Shading 1 Accent 6" w:uiPriority="63"/>
-    <w:lsdException w:name="Medium Shading 2 Accent 6" w:uiPriority="64"/>
-    <w:lsdException w:name="Medium List 1 Accent 6" w:uiPriority="65"/>
-    <w:lsdException w:name="Medium List 2 Accent 6" w:uiPriority="66"/>
-    <w:lsdException w:name="Medium Grid 1 Accent 6" w:uiPriority="67"/>
-    <w:lsdException w:name="Medium Grid 2 Accent 6" w:uiPriority="68"/>
-    <w:lsdException w:name="Medium Grid 3 Accent 6" w:uiPriority="69"/>
-    <w:lsdException w:name="Dark List Accent 6" w:uiPriority="70"/>
-    <w:lsdException w:name="Colorful Shading Accent 6" w:uiPriority="71"/>
-    <w:lsdException w:name="Colorful List Accent 6" w:uiPriority="72"/>
-    <w:lsdException w:name="Colorful Grid Accent 6" w:uiPriority="73"/>
-    <w:lsdException w:name="Subtle Emphasis" w:uiPriority="19" w:qFormat="1"/>
-    <w:lsdException w:name="Intense Emphasis" w:uiPriority="21" w:qFormat="1"/>
-    <w:lsdException w:name="Subtle Reference" w:uiPriority="31" w:qFormat="1"/>
-    <w:lsdException w:name="Intense Reference" w:uiPriority="32" w:qFormat="1"/>
-    <w:lsdException w:name="Book Title" w:uiPriority="33" w:qFormat="1"/>
-    <w:lsdException w:name="Bibliography" w:semiHidden="1" w:uiPriority="37" w:unhideWhenUsed="1"/>
-    <w:lsdException w:name="TOC Heading" w:semiHidden="1" w:uiPriority="39" w:unhideWhenUsed="1" w:qFormat="1"/>
-    <w:lsdException w:name="Plain Table 1" w:uiPriority="41"/>
-    <w:lsdException w:name="Plain Table 2" w:uiPriority="42"/>
-    <w:lsdException w:name="Plain Table 3" w:uiPriority="43"/>
-    <w:lsdException w:name="Plain Table 4" w:uiPriority="44"/>
-    <w:lsdException w:name="Plain Table 5" w:uiPriority="45"/>
-    <w:lsdException w:name="Grid Table Light" w:uiPriority="40"/>
-    <w:lsdException w:name="Grid Table 1 Light" w:uiPriority="46"/>
-    <w:lsdException w:name="Grid Table 2" w:uiPriority="47"/>
-    <w:lsdException w:name="Grid Table 3" w:uiPriority="48"/>
-    <w:lsdException w:name="Grid Table 4" w:uiPriority="49"/>
-    <w:lsdException w:name="Grid Table 5 Dark" w:uiPriority="50"/>
-    <w:lsdException w:name="Grid Table 6 Colorful" w:uiPriority="51"/>
-    <w:lsdException w:name="Grid Table 7 Colorful" w:uiPriority="52"/>
-    <w:lsdException w:name="Grid Table 1 Light Accent 1" w:uiPriority="46"/>
-    <w:lsdException w:name="Grid Table 2 Accent 1" w:uiPriority="47"/>
-    <w:lsdException w:name="Grid Table 3 Accent 1" w:uiPriority="48"/>
-    <w:lsdException w:name="Grid Table 4 Accent 1" w:uiPriority="49"/>
-    <w:lsdException w:name="Grid Table 5 Dark Accent 1" w:uiPriority="50"/>
-    <w:lsdException w:name="Grid Table 6 Colorful Accent 1" w:uiPriority="51"/>
-    <w:lsdException w:name="Grid Table 7 Colorful Accent 1" w:uiPriority="52"/>
-    <w:lsdException w:name="Grid Table 1 Light Accent 2" w:uiPriority="46"/>
-    <w:lsdException w:name="Grid Table 2 Accent 2" w:uiPriority="47"/>
-    <w:lsdException w:name="Grid Table 3 Accent 2" w:uiPriority="48"/>
-    <w:lsdException w:name="Grid Table 4 Accent 2" w:uiPriority="49"/>
-    <w:lsdException w:name="Grid Table 5 Dark Accent 2" w:uiPriority="50"/>
-    <w:lsdException w:name="Grid Table 6 Colorful Accent 2" w:uiPriority="51"/>
-    <w:lsdException w:name="Grid Table 7 Colorful Accent 2" w:uiPriority="52"/>
-    <w:lsdException w:name="Grid Table 1 Light Accent 3" w:uiPriority="46"/>
-    <w:lsdException w:name="Grid Table 2 Accent 3" w:uiPriority="47"/>
-    <w:lsdException w:name="Grid Table 3 Accent 3" w:uiPriority="48"/>
-    <w:lsdException w:name="Grid Table 4 Accent 3" w:uiPriority="49"/>
-    <w:lsdException w:name="Grid Table 5 Dark Accent 3" w:uiPriority="50"/>
-    <w:lsdException w:name="Grid Table 6 Colorful Accent 3" w:uiPriority="51"/>
-    <w:lsdException w:name="Grid Table 7 Colorful Accent 3" w:uiPriority="52"/>
-    <w:lsdException w:name="Grid Table 1 Light Accent 4" w:uiPriority="46"/>
-    <w:lsdException w:name="Grid Table 2 Accent 4" w:uiPriority="47"/>
-    <w:lsdException w:name="Grid Table 3 Accent 4" w:uiPriority="48"/>
-    <w:lsdException w:name="Grid Table 4 Accent 4" w:uiPriority="49"/>
-    <w:lsdException w:name="Grid Table 5 Dark Accent 4" w:uiPriority="50"/>
-    <w:lsdException w:name="Grid Table 6 Colorful Accent 4" w:uiPriority="51"/>
-    <w:lsdException w:name="Grid Table 7 Colorful Accent 4" w:uiPriority="52"/>
-    <w:lsdException w:name="Grid Table 1 Light Accent 5" w:uiPriority="46"/>
-    <w:lsdException w:name="Grid Table 2 Accent 5" w:uiPriority="47"/>
-    <w:lsdException w:name="Grid Table 3 Accent 5" w:uiPriority="48"/>
-    <w:lsdException w:name="Grid Table 4 Accent 5" w:uiPriority="49"/>
-    <w:lsdException w:name="Grid Table 5 Dark Accent 5" w:uiPriority="50"/>
-    <w:lsdException w:name="Grid Table 6 Colorful Accent 5" w:uiPriority="51"/>
-    <w:lsdException w:name="Grid Table 7 Colorful Accent 5" w:uiPriority="52"/>
-    <w:lsdException w:name="Grid Table 1 Light Accent 6" w:uiPriority="46"/>
-    <w:lsdException w:name="Grid Table 2 Accent 6" w:uiPriority="47"/>
-    <w:lsdException w:name="Grid Table 3 Accent 6" w:uiPriority="48"/>
-    <w:lsdException w:name="Grid Table 4 Accent 6" w:uiPriority="49"/>
-    <w:lsdException w:name="Grid Table 5 Dark Accent 6" w:uiPriority="50"/>
-    <w:lsdException w:name="Grid Table 6 Colorful Accent 6" w:uiPriority="51"/>
-    <w:lsdException w:name="Grid Table 7 Colorful Accent 6" w:uiPriority="52"/>
-    <w:lsdException w:name="List Table 1 Light" w:uiPriority="46"/>
-    <w:lsdException w:name="List Table 2" w:uiPriority="47"/>
-    <w:lsdException w:name="List Table 3" w:uiPriority="48"/>
-    <w:lsdException w:name="List Table 4" w:uiPriority="49"/>
-    <w:lsdException w:name="List Table 5 Dark" w:uiPriority="50"/>
-    <w:lsdException w:name="List Table 6 Colorful" w:uiPriority="51"/>
-    <w:lsdException w:name="List Table 7 Colorful" w:uiPriority="52"/>
-    <w:lsdException w:name="List Table 1 Light Accent 1" w:uiPriority="46"/>
-    <w:lsdException w:name="List Table 2 Accent 1" w:uiPriority="47"/>
-    <w:lsdException w:name="List Table 3 Accent 1" w:uiPriority="48"/>
-    <w:lsdException w:name="List Table 4 Accent 1" w:uiPriority="49"/>
-    <w:lsdException w:name="List Table 5 Dark Accent 1" w:uiPriority="50"/>
-    <w:lsdException w:name="List Table 6 Colorful Accent 1" w:uiPriority="51"/>
-    <w:lsdException w:name="List Table 7 Colorful Accent 1" w:uiPriority="52"/>
-    <w:lsdException w:name="List Table 1 Light Accent 2" w:uiPriority="46"/>
-    <w:lsdException w:name="List Table 2 Accent 2" w:uiPriority="47"/>
-    <w:lsdException w:name="List Table 3 Accent 2" w:uiPriority="48"/>
-    <w:lsdException w:name="List Table 4 Accent 2" w:uiPriority="49"/>
-    <w:lsdException w:name="List Table 5 Dark Accent 2" w:uiPriority="50"/>
-    <w:lsdException w:name="List Table 6 Colorful Accent 2" w:uiPriority="51"/>
-    <w:lsdException w:name="List Table 7 Colorful Accent 2" w:uiPriority="52"/>
-    <w:lsdException w:name="List Table 1 Light Accent 3" w:uiPriority="46"/>
-    <w:lsdException w:name="List Table 2 Accent 3" w:uiPriority="47"/>
-    <w:lsdException w:name="List Table 3 Accent 3" w:uiPriority="48"/>
-    <w:lsdException w:name="List Table 4 Accent 3" w:uiPriority="49"/>
-    <w:lsdException w:name="List Table 5 Dark Accent 3" w:uiPriority="50"/>
-    <w:lsdException w:name="List Table 6 Colorful Accent 3" w:uiPriority="51"/>
-    <w:lsdException w:name="List Table 7 Colorful Accent 3" w:uiPriority="52"/>
-    <w:lsdException w:name="List Table 1 Light Accent 4" w:uiPriority="46"/>
-    <w:lsdException w:name="List Table 2 Accent 4" w:uiPriority="47"/>
-    <w:lsdException w:name="List Table 3 Accent 4" w:uiPriority="48"/>
-    <w:lsdException w:name="List Table 4 Accent 4" w:uiPriority="49"/>
-    <w:lsdException w:name="List Table 5 Dark Accent 4" w:uiPriority="50"/>
-    <w:lsdException w:name="List Table 6 Colorful Accent 4" w:uiPriority="51"/>
-    <w:lsdException w:name="List Table 7 Colorful Accent 4" w:uiPriority="52"/>
-    <w:lsdException w:name="List Table 1 Light Accent 5" w:uiPriority="46"/>
-    <w:lsdException w:name="List Table 2 Accent 5" w:uiPriority="47"/>
-    <w:lsdException w:name="List Table 3 Accent 5" w:uiPriority="48"/>
-    <w:lsdException w:name="List Table 4 Accent 5" w:uiPriority="49"/>
-    <w:lsdException w:name="List Table 5 Dark Accent 5" w:uiPriority="50"/>
-    <w:lsdException w:name="List Table 6 Colorful Accent 5" w:uiPriority="51"/>
-    <w:lsdException w:name="List Table 7 Colorful Accent 5" w:uiPriority="52"/>
-    <w:lsdException w:name="List Table 1 Light Accent 6" w:uiPriority="46"/>
-    <w:lsdException w:name="List Table 2 Accent 6" w:uiPriority="47"/>
-    <w:lsdException w:name="List Table 3 Accent 6" w:uiPriority="48"/>
-    <w:lsdException w:name="List Table 4 Accent 6" w:uiPriority="49"/>
-    <w:lsdException w:name="List Table 5 Dark Accent 6" w:uiPriority="50"/>
-    <w:lsdException w:name="List Table 6 Colorful Accent 6" w:uiPriority="51"/>
-    <w:lsdException w:name="List Table 7 Colorful Accent 6" w:uiPriority="52"/>
-    <w:lsdException w:name="Mention" w:semiHidden="1" w:unhideWhenUsed="1"/>
-    <w:lsdException w:name="Smart Hyperlink" w:semiHidden="1" w:unhideWhenUsed="1"/>
-    <w:lsdException w:name="Hashtag" w:semiHidden="1" w:unhideWhenUsed="1"/>
-    <w:lsdException w:name="Unresolved Mention" w:semiHidden="1" w:unhideWhenUsed="1"/>
+  <w:latentStyles w:defLockedState="0" w:defUIPriority="99" w:defSemiHidden="1" w:defUnhideWhenUsed="1" w:defQFormat="0" w:count="267">
+    <w:lsdException w:name="Normal" w:semiHidden="0" w:uiPriority="0" w:unhideWhenUsed="0" w:qFormat="1"/>
+    <w:lsdException w:name="heading 1" w:semiHidden="0" w:uiPriority="9" w:unhideWhenUsed="0" w:qFormat="1"/>
+    <w:lsdException w:name="heading 2" w:uiPriority="9" w:qFormat="1"/>
+    <w:lsdException w:name="heading 3" w:uiPriority="9" w:qFormat="1"/>
+    <w:lsdException w:name="heading 4" w:uiPriority="9" w:qFormat="1"/>
+    <w:lsdException w:name="heading 5" w:uiPriority="9" w:qFormat="1"/>
+    <w:lsdException w:name="heading 6" w:uiPriority="9" w:qFormat="1"/>
+    <w:lsdException w:name="heading 7" w:uiPriority="9" w:qFormat="1"/>
+    <w:lsdException w:name="heading 8" w:uiPriority="9" w:qFormat="1"/>
+    <w:lsdException w:name="heading 9" w:uiPriority="9" w:qFormat="1"/>
+    <w:lsdException w:name="toc 1" w:uiPriority="39"/>
+    <w:lsdException w:name="toc 2" w:uiPriority="39"/>
+    <w:lsdException w:name="toc 3" w:uiPriority="39"/>
+    <w:lsdException w:name="toc 4" w:uiPriority="39"/>
+    <w:lsdException w:name="toc 5" w:uiPriority="39"/>
+    <w:lsdException w:name="toc 6" w:uiPriority="39"/>
+    <w:lsdException w:name="toc 7" w:uiPriority="39"/>
+    <w:lsdException w:name="toc 8" w:uiPriority="39"/>
+    <w:lsdException w:name="toc 9" w:uiPriority="39"/>
+    <w:lsdException w:name="caption" w:uiPriority="35" w:qFormat="1"/>
+    <w:lsdException w:name="Title" w:semiHidden="0" w:uiPriority="10" w:unhideWhenUsed="0" w:qFormat="1"/>
+    <w:lsdException w:name="Default Paragraph Font" w:uiPriority="1"/>
+    <w:lsdException w:name="Subtitle" w:semiHidden="0" w:uiPriority="11" w:unhideWhenUsed="0" w:qFormat="1"/>
+    <w:lsdException w:name="Strong" w:semiHidden="0" w:uiPriority="22" w:unhideWhenUsed="0" w:qFormat="1"/>
+    <w:lsdException w:name="Emphasis" w:semiHidden="0" w:uiPriority="20" w:unhideWhenUsed="0" w:qFormat="1"/>
+    <w:lsdException w:name="Table Grid" w:uiPriority="59"/>
+    <w:lsdException w:name="Placeholder Text" w:unhideWhenUsed="0"/>
+    <w:lsdException w:name="No Spacing" w:semiHidden="0" w:uiPriority="1" w:unhideWhenUsed="0" w:qFormat="1"/>
+    <w:lsdException w:name="Light Shading" w:semiHidden="0" w:uiPriority="60" w:unhideWhenUsed="0"/>
+    <w:lsdException w:name="Light List" w:semiHidden="0" w:uiPriority="61" w:unhideWhenUsed="0"/>
+    <w:lsdException w:name="Light Grid" w:semiHidden="0" w:uiPriority="62" w:unhideWhenUsed="0"/>
+    <w:lsdException w:name="Medium Shading 1" w:semiHidden="0" w:uiPriority="63" w:unhideWhenUsed="0"/>
+    <w:lsdException w:name="Medium Shading 2" w:semiHidden="0" w:uiPriority="64" w:unhideWhenUsed="0"/>
+    <w:lsdException w:name="Medium List 1" w:semiHidden="0" w:uiPriority="65" w:unhideWhenUsed="0"/>
+    <w:lsdException w:name="Medium List 2" w:semiHidden="0" w:uiPriority="66" w:unhideWhenUsed="0"/>
+    <w:lsdException w:name="Medium Grid 1" w:semiHidden="0" w:uiPriority="67" w:unhideWhenUsed="0"/>
+    <w:lsdException w:name="Medium Grid 2" w:semiHidden="0" w:uiPriority="68" w:unhideWhenUsed="0"/>
+    <w:lsdException w:name="Medium Grid 3" w:semiHidden="0" w:uiPriority="69" w:unhideWhenUsed="0"/>
+    <w:lsdException w:name="Dark List" w:semiHidden="0" w:uiPriority="70" w:unhideWhenUsed="0"/>
+    <w:lsdException w:name="Colorful Shading" w:semiHidden="0" w:uiPriority="71" w:unhideWhenUsed="0"/>
+    <w:lsdException w:name="Colorful List" w:semiHidden="0" w:uiPriority="72" w:unhideWhenUsed="0"/>
+    <w:lsdException w:name="Colorful Grid" w:semiHidden="0" w:uiPriority="73" w:unhideWhenUsed="0"/>
+    <w:lsdException w:name="Light Shading Accent 1" w:semiHidden="0" w:uiPriority="60" w:unhideWhenUsed="0"/>
+    <w:lsdException w:name="Light List Accent 1" w:semiHidden="0" w:uiPriority="61" w:unhideWhenUsed="0"/>
+    <w:lsdException w:name="Light Grid Accent 1" w:semiHidden="0" w:uiPriority="62" w:unhideWhenUsed="0"/>
+    <w:lsdException w:name="Medium Shading 1 Accent 1" w:semiHidden="0" w:uiPriority="63" w:unhideWhenUsed="0"/>
+    <w:lsdException w:name="Medium Shading 2 Accent 1" w:semiHidden="0" w:uiPriority="64" w:unhideWhenUsed="0"/>
+    <w:lsdException w:name="Medium List 1 Accent 1" w:semiHidden="0" w:uiPriority="65" w:unhideWhenUsed="0"/>
+    <w:lsdException w:name="Revision" w:unhideWhenUsed="0"/>
+    <w:lsdException w:name="List Paragraph" w:semiHidden="0" w:uiPriority="34" w:unhideWhenUsed="0" w:qFormat="1"/>
+    <w:lsdException w:name="Quote" w:semiHidden="0" w:uiPriority="29" w:unhideWhenUsed="0" w:qFormat="1"/>
+    <w:lsdException w:name="Intense Quote" w:semiHidden="0" w:uiPriority="30" w:unhideWhenUsed="0" w:qFormat="1"/>
+    <w:lsdException w:name="Medium List 2 Accent 1" w:semiHidden="0" w:uiPriority="66" w:unhideWhenUsed="0"/>
+    <w:lsdException w:name="Medium Grid 1 Accent 1" w:semiHidden="0" w:uiPriority="67" w:unhideWhenUsed="0"/>
+    <w:lsdException w:name="Medium Grid 2 Accent 1" w:semiHidden="0" w:uiPriority="68" w:unhideWhenUsed="0"/>
+    <w:lsdException w:name="Medium Grid 3 Accent 1" w:semiHidden="0" w:uiPriority="69" w:unhideWhenUsed="0"/>
+    <w:lsdException w:name="Dark List Accent 1" w:semiHidden="0" w:uiPriority="70" w:unhideWhenUsed="0"/>
+    <w:lsdException w:name="Colorful Shading Accent 1" w:semiHidden="0" w:uiPriority="71" w:unhideWhenUsed="0"/>
+    <w:lsdException w:name="Colorful List Accent 1" w:semiHidden="0" w:uiPriority="72" w:unhideWhenUsed="0"/>
+    <w:lsdException w:name="Colorful Grid Accent 1" w:semiHidden="0" w:uiPriority="73" w:unhideWhenUsed="0"/>
+    <w:lsdException w:name="Light Shading Accent 2" w:semiHidden="0" w:uiPriority="60" w:unhideWhenUsed="0"/>
+    <w:lsdException w:name="Light List Accent 2" w:semiHidden="0" w:uiPriority="61" w:unhideWhenUsed="0"/>
+    <w:lsdException w:name="Light Grid Accent 2" w:semiHidden="0" w:uiPriority="62" w:unhideWhenUsed="0"/>
+    <w:lsdException w:name="Medium Shading 1 Accent 2" w:semiHidden="0" w:uiPriority="63" w:unhideWhenUsed="0"/>
+    <w:lsdException w:name="Medium Shading 2 Accent 2" w:semiHidden="0" w:uiPriority="64" w:unhideWhenUsed="0"/>
+    <w:lsdException w:name="Medium List 1 Accent 2" w:semiHidden="0" w:uiPriority="65" w:unhideWhenUsed="0"/>
+    <w:lsdException w:name="Medium List 2 Accent 2" w:semiHidden="0" w:uiPriority="66" w:unhideWhenUsed="0"/>
+    <w:lsdException w:name="Medium Grid 1 Accent 2" w:semiHidden="0" w:uiPriority="67" w:unhideWhenUsed="0"/>
+    <w:lsdException w:name="Medium Grid 2 Accent 2" w:semiHidden="0" w:uiPriority="68" w:unhideWhenUsed="0"/>
+    <w:lsdException w:name="Medium Grid 3 Accent 2" w:semiHidden="0" w:uiPriority="69" w:unhideWhenUsed="0"/>
+    <w:lsdException w:name="Dark List Accent 2" w:semiHidden="0" w:uiPriority="70" w:unhideWhenUsed="0"/>
+    <w:lsdException w:name="Colorful Shading Accent 2" w:semiHidden="0" w:uiPriority="71" w:unhideWhenUsed="0"/>
+    <w:lsdException w:name="Colorful List Accent 2" w:semiHidden="0" w:uiPriority="72" w:unhideWhenUsed="0"/>
+    <w:lsdException w:name="Colorful Grid Accent 2" w:semiHidden="0" w:uiPriority="73" w:unhideWhenUsed="0"/>
+    <w:lsdException w:name="Light Shading Accent 3" w:semiHidden="0" w:uiPriority="60" w:unhideWhenUsed="0"/>
+    <w:lsdException w:name="Light List Accent 3" w:semiHidden="0" w:uiPriority="61" w:unhideWhenUsed="0"/>
+    <w:lsdException w:name="Light Grid Accent 3" w:semiHidden="0" w:uiPriority="62" w:unhideWhenUsed="0"/>
+    <w:lsdException w:name="Medium Shading 1 Accent 3" w:semiHidden="0" w:uiPriority="63" w:unhideWhenUsed="0"/>
+    <w:lsdException w:name="Medium Shading 2 Accent 3" w:semiHidden="0" w:uiPriority="64" w:unhideWhenUsed="0"/>
+    <w:lsdException w:name="Medium List 1 Accent 3" w:semiHidden="0" w:uiPriority="65" w:unhideWhenUsed="0"/>
+    <w:lsdException w:name="Medium List 2 Accent 3" w:semiHidden="0" w:uiPriority="66" w:unhideWhenUsed="0"/>
+    <w:lsdException w:name="Medium Grid 1 Accent 3" w:semiHidden="0" w:uiPriority="67" w:unhideWhenUsed="0"/>
+    <w:lsdException w:name="Medium Grid 2 Accent 3" w:semiHidden="0" w:uiPriority="68" w:unhideWhenUsed="0"/>
+    <w:lsdException w:name="Medium Grid 3 Accent 3" w:semiHidden="0" w:uiPriority="69" w:unhideWhenUsed="0"/>
+    <w:lsdException w:name="Dark List Accent 3" w:semiHidden="0" w:uiPriority="70" w:unhideWhenUsed="0"/>
+    <w:lsdException w:name="Colorful Shading Accent 3" w:semiHidden="0" w:uiPriority="71" w:unhideWhenUsed="0"/>
+    <w:lsdException w:name="Colorful List Accent 3" w:semiHidden="0" w:uiPriority="72" w:unhideWhenUsed="0"/>
+    <w:lsdException w:name="Colorful Grid Accent 3" w:semiHidden="0" w:uiPriority="73" w:unhideWhenUsed="0"/>
+    <w:lsdException w:name="Light Shading Accent 4" w:semiHidden="0" w:uiPriority="60" w:unhideWhenUsed="0"/>
+    <w:lsdException w:name="Light List Accent 4" w:semiHidden="0" w:uiPriority="61" w:unhideWhenUsed="0"/>
+    <w:lsdException w:name="Light Grid Accent 4" w:semiHidden="0" w:uiPriority="62" w:unhideWhenUsed="0"/>
+    <w:lsdException w:name="Medium Shading 1 Accent 4" w:semiHidden="0" w:uiPriority="63" w:unhideWhenUsed="0"/>
+    <w:lsdException w:name="Medium Shading 2 Accent 4" w:semiHidden="0" w:uiPriority="64" w:unhideWhenUsed="0"/>
+    <w:lsdException w:name="Medium List 1 Accent 4" w:semiHidden="0" w:uiPriority="65" w:unhideWhenUsed="0"/>
+    <w:lsdException w:name="Medium List 2 Accent 4" w:semiHidden="0" w:uiPriority="66" w:unhideWhenUsed="0"/>
+    <w:lsdException w:name="Medium Grid 1 Accent 4" w:semiHidden="0" w:uiPriority="67" w:unhideWhenUsed="0"/>
+    <w:lsdException w:name="Medium Grid 2 Accent 4" w:semiHidden="0" w:uiPriority="68" w:unhideWhenUsed="0"/>
+    <w:lsdException w:name="Medium Grid 3 Accent 4" w:semiHidden="0" w:uiPriority="69" w:unhideWhenUsed="0"/>
+    <w:lsdException w:name="Dark List Accent 4" w:semiHidden="0" w:uiPriority="70" w:unhideWhenUsed="0"/>
+    <w:lsdException w:name="Colorful Shading Accent 4" w:semiHidden="0" w:uiPriority="71" w:unhideWhenUsed="0"/>
+    <w:lsdException w:name="Colorful List Accent 4" w:semiHidden="0" w:uiPriority="72" w:unhideWhenUsed="0"/>
+    <w:lsdException w:name="Colorful Grid Accent 4" w:semiHidden="0" w:uiPriority="73" w:unhideWhenUsed="0"/>
+    <w:lsdException w:name="Light Shading Accent 5" w:semiHidden="0" w:uiPriority="60" w:unhideWhenUsed="0"/>
+    <w:lsdException w:name="Light List Accent 5" w:semiHidden="0" w:uiPriority="61" w:unhideWhenUsed="0"/>
+    <w:lsdException w:name="Light Grid Accent 5" w:semiHidden="0" w:uiPriority="62" w:unhideWhenUsed="0"/>
+    <w:lsdException w:name="Medium Shading 1 Accent 5" w:semiHidden="0" w:uiPriority="63" w:unhideWhenUsed="0"/>
+    <w:lsdException w:name="Medium Shading 2 Accent 5" w:semiHidden="0" w:uiPriority="64" w:unhideWhenUsed="0"/>
+    <w:lsdException w:name="Medium List 1 Accent 5" w:semiHidden="0" w:uiPriority="65" w:unhideWhenUsed="0"/>
+    <w:lsdException w:name="Medium List 2 Accent 5" w:semiHidden="0" w:uiPriority="66" w:unhideWhenUsed="0"/>
+    <w:lsdException w:name="Medium Grid 1 Accent 5" w:semiHidden="0" w:uiPriority="67" w:unhideWhenUsed="0"/>
+    <w:lsdException w:name="Medium Grid 2 Accent 5" w:semiHidden="0" w:uiPriority="68" w:unhideWhenUsed="0"/>
+    <w:lsdException w:name="Medium Grid 3 Accent 5" w:semiHidden="0" w:uiPriority="69" w:unhideWhenUsed="0"/>
+    <w:lsdException w:name="Dark List Accent 5" w:semiHidden="0" w:uiPriority="70" w:unhideWhenUsed="0"/>
+    <w:lsdException w:name="Colorful Shading Accent 5" w:semiHidden="0" w:uiPriority="71" w:unhideWhenUsed="0"/>
+    <w:lsdException w:name="Colorful List Accent 5" w:semiHidden="0" w:uiPriority="72" w:unhideWhenUsed="0"/>
+    <w:lsdException w:name="Colorful Grid Accent 5" w:semiHidden="0" w:uiPriority="73" w:unhideWhenUsed="0"/>
+    <w:lsdException w:name="Light Shading Accent 6" w:semiHidden="0" w:uiPriority="60" w:unhideWhenUsed="0"/>
+    <w:lsdException w:name="Light List Accent 6" w:semiHidden="0" w:uiPriority="61" w:unhideWhenUsed="0"/>
+    <w:lsdException w:name="Light Grid Accent 6" w:semiHidden="0" w:uiPriority="62" w:unhideWhenUsed="0"/>
+    <w:lsdException w:name="Medium Shading 1 Accent 6" w:semiHidden="0" w:uiPriority="63" w:unhideWhenUsed="0"/>
+    <w:lsdException w:name="Medium Shading 2 Accent 6" w:semiHidden="0" w:uiPriority="64" w:unhideWhenUsed="0"/>
+    <w:lsdException w:name="Medium List 1 Accent 6" w:semiHidden="0" w:uiPriority="65" w:unhideWhenUsed="0"/>
+    <w:lsdException w:name="Medium List 2 Accent 6" w:semiHidden="0" w:uiPriority="66" w:unhideWhenUsed="0"/>
+    <w:lsdException w:name="Medium Grid 1 Accent 6" w:semiHidden="0" w:uiPriority="67" w:unhideWhenUsed="0"/>
+    <w:lsdException w:name="Medium Grid 2 Accent 6" w:semiHidden="0" w:uiPriority="68" w:unhideWhenUsed="0"/>
+    <w:lsdException w:name="Medium Grid 3 Accent 6" w:semiHidden="0" w:uiPriority="69" w:unhideWhenUsed="0"/>
+    <w:lsdException w:name="Dark List Accent 6" w:semiHidden="0" w:uiPriority="70" w:unhideWhenUsed="0"/>
+    <w:lsdException w:name="Colorful Shading Accent 6" w:semiHidden="0" w:uiPriority="71" w:unhideWhenUsed="0"/>
+    <w:lsdException w:name="Colorful List Accent 6" w:semiHidden="0" w:uiPriority="72" w:unhideWhenUsed="0"/>
+    <w:lsdException w:name="Colorful Grid Accent 6" w:semiHidden="0" w:uiPriority="73" w:unhideWhenUsed="0"/>
+    <w:lsdException w:name="Subtle Emphasis" w:semiHidden="0" w:uiPriority="19" w:unhideWhenUsed="0" w:qFormat="1"/>
+    <w:lsdException w:name="Intense Emphasis" w:semiHidden="0" w:uiPriority="21" w:unhideWhenUsed="0" w:qFormat="1"/>
+    <w:lsdException w:name="Subtle Reference" w:semiHidden="0" w:uiPriority="31" w:unhideWhenUsed="0" w:qFormat="1"/>
+    <w:lsdException w:name="Intense Reference" w:semiHidden="0" w:uiPriority="32" w:unhideWhenUsed="0" w:qFormat="1"/>
+    <w:lsdException w:name="Book Title" w:semiHidden="0" w:uiPriority="33" w:unhideWhenUsed="0" w:qFormat="1"/>
+    <w:lsdException w:name="Bibliography" w:uiPriority="37"/>
+    <w:lsdException w:name="TOC Heading" w:uiPriority="39" w:qFormat="1"/>
+  </w:latentStyles>
+  <w:style w:type="paragraph" w:default="1" w:styleId="Normal">
+    <w:name w:val="Normal"/>
+  </w:style>
+  <w:style w:type="paragraph" w:styleId="Heading1">
+    <w:name w:val="heading 1"/>
+    <w:basedOn w:val="Normal"/>
+    <w:next w:val="Normal"/>
+    <w:pPr>
+      <w:keepNext/>
+      <w:keepLines/>
+      <w:spacing w:before="400" w:after="120"/>
+      <w:contextualSpacing/>
+      <w:outlineLvl w:val="0"/>
+    </w:pPr>
+    <w:rPr>
+      <w:sz w:val="40"/>
+      <w:szCs w:val="40"/>
+    </w:rPr>
+  </w:style>
+  <w:style w:type="paragraph" w:styleId="Heading2">
+    <w:name w:val="heading 2"/>
+    <w:basedOn w:val="Normal"/>
+    <w:next w:val="Normal"/>
+    <w:pPr>
+      <w:keepNext/>
+      <w:keepLines/>
+      <w:spacing w:before="360" w:after="120"/>
+      <w:contextualSpacing/>
+      <w:outlineLvl w:val="1"/>
+    </w:pPr>
+    <w:rPr>
+      <w:sz w:val="32"/>
+      <w:szCs w:val="32"/>
+    </w:rPr>
+  </w:style>
+  <w:style w:type="paragraph" w:styleId="Heading3">
+    <w:name w:val="heading 3"/>
+    <w:basedOn w:val="Normal"/>
+    <w:next w:val="Normal"/>
+    <w:pPr>
+      <w:keepNext/>
+      <w:keepLines/>
+      <w:spacing w:before="320" w:after="80"/>
+      <w:contextualSpacing/>
+      <w:outlineLvl w:val="2"/>
+    </w:pPr>
+    <w:rPr>
+      <w:color w:val="434343"/>
+      <w:sz w:val="28"/>
+      <w:szCs w:val="28"/>
+    </w:rPr>
+  </w:style>
+  <w:style w:type="paragraph" w:styleId="Heading4">
+    <w:name w:val="heading 4"/>
+    <w:basedOn w:val="Normal"/>
+    <w:next w:val="Normal"/>
+    <w:pPr>
+      <w:keepNext/>
+      <w:keepLines/>
+      <w:spacing w:before="280" w:after="80"/>
+      <w:contextualSpacing/>
+      <w:outlineLvl w:val="3"/>
+    </w:pPr>
+    <w:rPr>
+      <w:color w:val="666666"/>
+      <w:sz w:val="24"/>
+      <w:szCs w:val="24"/>
+    </w:rPr>
+  </w:style>
+  <w:style w:type="paragraph" w:styleId="Heading5">
+    <w:name w:val="heading 5"/>
+    <w:basedOn w:val="Normal"/>
+    <w:next w:val="Normal"/>
+    <w:pPr>
+      <w:keepNext/>
+      <w:keepLines/>
+      <w:spacing w:before="240" w:after="80"/>
+      <w:contextualSpacing/>
+      <w:outlineLvl w:val="4"/>
+    </w:pPr>
+    <w:rPr>
+      <w:color w:val="666666"/>
+    </w:rPr>
+  </w:style>
+  <w:style w:type="paragraph" w:styleId="Heading6">
+    <w:name w:val="heading 6"/>
+    <w:basedOn w:val="Normal"/>
+    <w:next w:val="Normal"/>
+    <w:pPr>
+      <w:keepNext/>
+      <w:keepLines/>
+      <w:spacing w:before="240" w:after="80"/>
+      <w:contextualSpacing/>
+      <w:outlineLvl w:val="5"/>
+    </w:pPr>
+    <w:rPr>
+      <w:i/>
+      <w:color w:val="666666"/>
+    </w:rPr>
+  </w:style>
+  <w:style w:type="character" w:default="1" w:styleId="DefaultParagraphFont">
+    <w:name w:val="Default Paragraph Font"/>
+    <w:uiPriority w:val="1"/>
+    <w:semiHidden/>
+    <w:unhideWhenUsed/>
+  </w:style>
+  <w:style w:type="table" w:default="1" w:styleId="TableNormal">
+    <w:name w:val="Normal Table"/>
+    <w:uiPriority w:val="99"/>
+    <w:semiHidden/>
+    <w:unhideWhenUsed/>
+    <w:tblPr>
+      <w:tblInd w:w="0" w:type="dxa"/>
+      <w:tblCellMar>
+        <w:top w:w="0" w:type="dxa"/>
+        <w:left w:w="108" w:type="dxa"/>
+        <w:bottom w:w="0" w:type="dxa"/>
+        <w:right w:w="108" w:type="dxa"/>
+      </w:tblCellMar>
+    </w:tblPr>
+  </w:style>
+  <w:style w:type="numbering" w:default="1" w:styleId="NoList">
+    <w:name w:val="No List"/>
+    <w:uiPriority w:val="99"/>
+    <w:semiHidden/>
+    <w:unhideWhenUsed/>
+  </w:style>
+  <w:style w:type="paragraph" w:styleId="Title">
+    <w:name w:val="Title"/>
+    <w:basedOn w:val="Normal"/>
+    <w:next w:val="Normal"/>
+    <w:pPr>
+      <w:keepNext/>
+      <w:keepLines/>
+      <w:spacing w:after="60"/>
+      <w:contextualSpacing/>
+    </w:pPr>
+    <w:rPr>
+      <w:sz w:val="52"/>
+      <w:szCs w:val="52"/>
+    </w:rPr>
+  </w:style>
+  <w:style w:type="paragraph" w:styleId="Subtitle">
+    <w:name w:val="Subtitle"/>
+    <w:basedOn w:val="Normal"/>
+    <w:next w:val="Normal"/>
+    <w:pPr>
+      <w:keepNext/>
+      <w:keepLines/>
+      <w:spacing w:after="320"/>
+      <w:contextualSpacing/>
+    </w:pPr>
+    <w:rPr>
+      <w:color w:val="666666"/>
+      <w:sz w:val="30"/>
+      <w:szCs w:val="30"/>
+    </w:rPr>
+  </w:style>
+  <w:style w:type="table" w:customStyle="1" w:styleId="a">
+    <w:basedOn w:val="TableNormal"/>
+    <w:tblPr>
+      <w:tblStyleRowBandSize w:val="1"/>
+      <w:tblStyleColBandSize w:val="1"/>
+    </w:tblPr>
+  </w:style>
+  <w:style w:type="table" w:customStyle="1" w:styleId="a0">
+    <w:basedOn w:val="TableNormal"/>
+    <w:tblPr>
+      <w:tblStyleRowBandSize w:val="1"/>
+      <w:tblStyleColBandSize w:val="1"/>
+    </w:tblPr>
+  </w:style>
+  <w:style w:type="paragraph" w:styleId="BalloonText">
+    <w:name w:val="Balloon Text"/>
+    <w:basedOn w:val="Normal"/>
+    <w:link w:val="BalloonTextChar"/>
+    <w:uiPriority w:val="99"/>
+    <w:semiHidden/>
+    <w:unhideWhenUsed/>
+    <w:rsid w:val="00CF4DAD"/>
+    <w:pPr>
+      <w:spacing w:line="240" w:lineRule="auto"/>
+    </w:pPr>
+    <w:rPr>
+      <w:rFonts w:ascii="Tahoma" w:hAnsi="Tahoma" w:cs="Tahoma"/>
+      <w:sz w:val="16"/>
+      <w:szCs w:val="16"/>
+    </w:rPr>
+  </w:style>
+  <w:style w:type="character" w:customStyle="1" w:styleId="BalloonTextChar">
+    <w:name w:val="Balloon Text Char"/>
+    <w:basedOn w:val="DefaultParagraphFont"/>
+    <w:link w:val="BalloonText"/>
+    <w:uiPriority w:val="99"/>
+    <w:semiHidden/>
+    <w:rsid w:val="00CF4DAD"/>
+    <w:rPr>
+      <w:rFonts w:ascii="Tahoma" w:hAnsi="Tahoma" w:cs="Tahoma"/>
+      <w:sz w:val="16"/>
+      <w:szCs w:val="16"/>
+    </w:rPr>
+  </w:style>
+  <w:style w:type="character" w:styleId="Hyperlink">
+    <w:name w:val="Hyperlink"/>
+    <w:basedOn w:val="DefaultParagraphFont"/>
+    <w:uiPriority w:val="99"/>
+    <w:unhideWhenUsed/>
+    <w:rsid w:val="00135082"/>
+    <w:rPr>
+      <w:color w:val="0000FF" w:themeColor="hyperlink"/>
+      <w:u w:val="single"/>
+    </w:rPr>
+  </w:style>
+  <w:style w:type="paragraph" w:styleId="ListParagraph">
+    <w:name w:val="List Paragraph"/>
+    <w:basedOn w:val="Normal"/>
+    <w:uiPriority w:val="34"/>
+    <w:qFormat/>
+    <w:rsid w:val="00135082"/>
+    <w:pPr>
+      <w:ind w:left="720"/>
+      <w:contextualSpacing/>
+    </w:pPr>
+  </w:style>
+</w:styles>
+</file>
+
+<file path=word/stylesWithEffects.xml><?xml version="1.0" encoding="utf-8"?>
+<w:styles xmlns:wpc="http://schemas.microsoft.com/office/word/2010/wordprocessingCanvas" xmlns:mc="http://schemas.openxmlformats.org/markup-compatibility/2006" xmlns:o="urn:schemas-microsoft-com:office:office" xmlns:r="http://schemas.openxmlformats.org/officeDocument/2006/relationships" xmlns:m="http://schemas.openxmlformats.org/officeDocument/2006/math" xmlns:v="urn:schemas-microsoft-com:vml" xmlns:wp14="http://schemas.microsoft.com/office/word/2010/wordprocessingDrawing" xmlns:wp="http://schemas.openxmlformats.org/drawingml/2006/wordprocessingDrawing" xmlns:w10="urn:schemas-microsoft-com:office:word" xmlns:w="http://schemas.openxmlformats.org/wordprocessingml/2006/main" xmlns:w14="http://schemas.microsoft.com/office/word/2010/wordml" xmlns:wpg="http://schemas.microsoft.com/office/word/2010/wordprocessingGroup" xmlns:wpi="http://schemas.microsoft.com/office/word/2010/wordprocessingInk" xmlns:wne="http://schemas.microsoft.com/office/word/2006/wordml" xmlns:wps="http://schemas.microsoft.com/office/word/2010/wordprocessingShape" mc:Ignorable="w14 wp14">
+  <w:docDefaults>
+    <w:rPrDefault>
+      <w:rPr>
+        <w:rFonts w:ascii="Arial" w:eastAsia="Arial" w:hAnsi="Arial" w:cs="Arial"/>
+        <w:color w:val="000000"/>
+        <w:sz w:val="22"/>
+        <w:szCs w:val="22"/>
+        <w:lang w:val="en-US" w:eastAsia="en-US" w:bidi="ar-SA"/>
+      </w:rPr>
+    </w:rPrDefault>
+    <w:pPrDefault>
+      <w:pPr>
+        <w:spacing w:line="276" w:lineRule="auto"/>
+      </w:pPr>
+    </w:pPrDefault>
+  </w:docDefaults>
+  <w:latentStyles w:defLockedState="0" w:defUIPriority="99" w:defSemiHidden="1" w:defUnhideWhenUsed="1" w:defQFormat="0" w:count="267">
+    <w:lsdException w:name="Normal" w:semiHidden="0" w:uiPriority="0" w:unhideWhenUsed="0" w:qFormat="1"/>
+    <w:lsdException w:name="heading 1" w:semiHidden="0" w:uiPriority="9" w:unhideWhenUsed="0" w:qFormat="1"/>
+    <w:lsdException w:name="heading 2" w:uiPriority="9" w:qFormat="1"/>
+    <w:lsdException w:name="heading 3" w:uiPriority="9" w:qFormat="1"/>
+    <w:lsdException w:name="heading 4" w:uiPriority="9" w:qFormat="1"/>
+    <w:lsdException w:name="heading 5" w:uiPriority="9" w:qFormat="1"/>
+    <w:lsdException w:name="heading 6" w:uiPriority="9" w:qFormat="1"/>
+    <w:lsdException w:name="heading 7" w:uiPriority="9" w:qFormat="1"/>
+    <w:lsdException w:name="heading 8" w:uiPriority="9" w:qFormat="1"/>
+    <w:lsdException w:name="heading 9" w:uiPriority="9" w:qFormat="1"/>
+    <w:lsdException w:name="toc 1" w:uiPriority="39"/>
+    <w:lsdException w:name="toc 2" w:uiPriority="39"/>
+    <w:lsdException w:name="toc 3" w:uiPriority="39"/>
+    <w:lsdException w:name="toc 4" w:uiPriority="39"/>
+    <w:lsdException w:name="toc 5" w:uiPriority="39"/>
+    <w:lsdException w:name="toc 6" w:uiPriority="39"/>
+    <w:lsdException w:name="toc 7" w:uiPriority="39"/>
+    <w:lsdException w:name="toc 8" w:uiPriority="39"/>
+    <w:lsdException w:name="toc 9" w:uiPriority="39"/>
+    <w:lsdException w:name="caption" w:uiPriority="35" w:qFormat="1"/>
+    <w:lsdException w:name="Title" w:semiHidden="0" w:uiPriority="10" w:unhideWhenUsed="0" w:qFormat="1"/>
+    <w:lsdException w:name="Default Paragraph Font" w:uiPriority="1"/>
+    <w:lsdException w:name="Subtitle" w:semiHidden="0" w:uiPriority="11" w:unhideWhenUsed="0" w:qFormat="1"/>
+    <w:lsdException w:name="Strong" w:semiHidden="0" w:uiPriority="22" w:unhideWhenUsed="0" w:qFormat="1"/>
+    <w:lsdException w:name="Emphasis" w:semiHidden="0" w:uiPriority="20" w:unhideWhenUsed="0" w:qFormat="1"/>
+    <w:lsdException w:name="Table Grid" w:uiPriority="59"/>
+    <w:lsdException w:name="Placeholder Text" w:unhideWhenUsed="0"/>
+    <w:lsdException w:name="No Spacing" w:semiHidden="0" w:uiPriority="1" w:unhideWhenUsed="0" w:qFormat="1"/>
+    <w:lsdException w:name="Light Shading" w:semiHidden="0" w:uiPriority="60" w:unhideWhenUsed="0"/>
+    <w:lsdException w:name="Light List" w:semiHidden="0" w:uiPriority="61" w:unhideWhenUsed="0"/>
+    <w:lsdException w:name="Light Grid" w:semiHidden="0" w:uiPriority="62" w:unhideWhenUsed="0"/>
+    <w:lsdException w:name="Medium Shading 1" w:semiHidden="0" w:uiPriority="63" w:unhideWhenUsed="0"/>
+    <w:lsdException w:name="Medium Shading 2" w:semiHidden="0" w:uiPriority="64" w:unhideWhenUsed="0"/>
+    <w:lsdException w:name="Medium List 1" w:semiHidden="0" w:uiPriority="65" w:unhideWhenUsed="0"/>
+    <w:lsdException w:name="Medium List 2" w:semiHidden="0" w:uiPriority="66" w:unhideWhenUsed="0"/>
+    <w:lsdException w:name="Medium Grid 1" w:semiHidden="0" w:uiPriority="67" w:unhideWhenUsed="0"/>
+    <w:lsdException w:name="Medium Grid 2" w:semiHidden="0" w:uiPriority="68" w:unhideWhenUsed="0"/>
+    <w:lsdException w:name="Medium Grid 3" w:semiHidden="0" w:uiPriority="69" w:unhideWhenUsed="0"/>
+    <w:lsdException w:name="Dark List" w:semiHidden="0" w:uiPriority="70" w:unhideWhenUsed="0"/>
+    <w:lsdException w:name="Colorful Shading" w:semiHidden="0" w:uiPriority="71" w:unhideWhenUsed="0"/>
+    <w:lsdException w:name="Colorful List" w:semiHidden="0" w:uiPriority="72" w:unhideWhenUsed="0"/>
+    <w:lsdException w:name="Colorful Grid" w:semiHidden="0" w:uiPriority="73" w:unhideWhenUsed="0"/>
+    <w:lsdException w:name="Light Shading Accent 1" w:semiHidden="0" w:uiPriority="60" w:unhideWhenUsed="0"/>
+    <w:lsdException w:name="Light List Accent 1" w:semiHidden="0" w:uiPriority="61" w:unhideWhenUsed="0"/>
+    <w:lsdException w:name="Light Grid Accent 1" w:semiHidden="0" w:uiPriority="62" w:unhideWhenUsed="0"/>
+    <w:lsdException w:name="Medium Shading 1 Accent 1" w:semiHidden="0" w:uiPriority="63" w:unhideWhenUsed="0"/>
+    <w:lsdException w:name="Medium Shading 2 Accent 1" w:semiHidden="0" w:uiPriority="64" w:unhideWhenUsed="0"/>
+    <w:lsdException w:name="Medium List 1 Accent 1" w:semiHidden="0" w:uiPriority="65" w:unhideWhenUsed="0"/>
+    <w:lsdException w:name="Revision" w:unhideWhenUsed="0"/>
+    <w:lsdException w:name="List Paragraph" w:semiHidden="0" w:uiPriority="34" w:unhideWhenUsed="0" w:qFormat="1"/>
+    <w:lsdException w:name="Quote" w:semiHidden="0" w:uiPriority="29" w:unhideWhenUsed="0" w:qFormat="1"/>
+    <w:lsdException w:name="Intense Quote" w:semiHidden="0" w:uiPriority="30" w:unhideWhenUsed="0" w:qFormat="1"/>
+    <w:lsdException w:name="Medium List 2 Accent 1" w:semiHidden="0" w:uiPriority="66" w:unhideWhenUsed="0"/>
+    <w:lsdException w:name="Medium Grid 1 Accent 1" w:semiHidden="0" w:uiPriority="67" w:unhideWhenUsed="0"/>
+    <w:lsdException w:name="Medium Grid 2 Accent 1" w:semiHidden="0" w:uiPriority="68" w:unhideWhenUsed="0"/>
+    <w:lsdException w:name="Medium Grid 3 Accent 1" w:semiHidden="0" w:uiPriority="69" w:unhideWhenUsed="0"/>
+    <w:lsdException w:name="Dark List Accent 1" w:semiHidden="0" w:uiPriority="70" w:unhideWhenUsed="0"/>
+    <w:lsdException w:name="Colorful Shading Accent 1" w:semiHidden="0" w:uiPriority="71" w:unhideWhenUsed="0"/>
+    <w:lsdException w:name="Colorful List Accent 1" w:semiHidden="0" w:uiPriority="72" w:unhideWhenUsed="0"/>
+    <w:lsdException w:name="Colorful Grid Accent 1" w:semiHidden="0" w:uiPriority="73" w:unhideWhenUsed="0"/>
+    <w:lsdException w:name="Light Shading Accent 2" w:semiHidden="0" w:uiPriority="60" w:unhideWhenUsed="0"/>
+    <w:lsdException w:name="Light List Accent 2" w:semiHidden="0" w:uiPriority="61" w:unhideWhenUsed="0"/>
+    <w:lsdException w:name="Light Grid Accent 2" w:semiHidden="0" w:uiPriority="62" w:unhideWhenUsed="0"/>
+    <w:lsdException w:name="Medium Shading 1 Accent 2" w:semiHidden="0" w:uiPriority="63" w:unhideWhenUsed="0"/>
+    <w:lsdException w:name="Medium Shading 2 Accent 2" w:semiHidden="0" w:uiPriority="64" w:unhideWhenUsed="0"/>
+    <w:lsdException w:name="Medium List 1 Accent 2" w:semiHidden="0" w:uiPriority="65" w:unhideWhenUsed="0"/>
+    <w:lsdException w:name="Medium List 2 Accent 2" w:semiHidden="0" w:uiPriority="66" w:unhideWhenUsed="0"/>
+    <w:lsdException w:name="Medium Grid 1 Accent 2" w:semiHidden="0" w:uiPriority="67" w:unhideWhenUsed="0"/>
+    <w:lsdException w:name="Medium Grid 2 Accent 2" w:semiHidden="0" w:uiPriority="68" w:unhideWhenUsed="0"/>
+    <w:lsdException w:name="Medium Grid 3 Accent 2" w:semiHidden="0" w:uiPriority="69" w:unhideWhenUsed="0"/>
+    <w:lsdException w:name="Dark List Accent 2" w:semiHidden="0" w:uiPriority="70" w:unhideWhenUsed="0"/>
+    <w:lsdException w:name="Colorful Shading Accent 2" w:semiHidden="0" w:uiPriority="71" w:unhideWhenUsed="0"/>
+    <w:lsdException w:name="Colorful List Accent 2" w:semiHidden="0" w:uiPriority="72" w:unhideWhenUsed="0"/>
+    <w:lsdException w:name="Colorful Grid Accent 2" w:semiHidden="0" w:uiPriority="73" w:unhideWhenUsed="0"/>
+    <w:lsdException w:name="Light Shading Accent 3" w:semiHidden="0" w:uiPriority="60" w:unhideWhenUsed="0"/>
+    <w:lsdException w:name="Light List Accent 3" w:semiHidden="0" w:uiPriority="61" w:unhideWhenUsed="0"/>
+    <w:lsdException w:name="Light Grid Accent 3" w:semiHidden="0" w:uiPriority="62" w:unhideWhenUsed="0"/>
+    <w:lsdException w:name="Medium Shading 1 Accent 3" w:semiHidden="0" w:uiPriority="63" w:unhideWhenUsed="0"/>
+    <w:lsdException w:name="Medium Shading 2 Accent 3" w:semiHidden="0" w:uiPriority="64" w:unhideWhenUsed="0"/>
+    <w:lsdException w:name="Medium List 1 Accent 3" w:semiHidden="0" w:uiPriority="65" w:unhideWhenUsed="0"/>
+    <w:lsdException w:name="Medium List 2 Accent 3" w:semiHidden="0" w:uiPriority="66" w:unhideWhenUsed="0"/>
+    <w:lsdException w:name="Medium Grid 1 Accent 3" w:semiHidden="0" w:uiPriority="67" w:unhideWhenUsed="0"/>
+    <w:lsdException w:name="Medium Grid 2 Accent 3" w:semiHidden="0" w:uiPriority="68" w:unhideWhenUsed="0"/>
+    <w:lsdException w:name="Medium Grid 3 Accent 3" w:semiHidden="0" w:uiPriority="69" w:unhideWhenUsed="0"/>
+    <w:lsdException w:name="Dark List Accent 3" w:semiHidden="0" w:uiPriority="70" w:unhideWhenUsed="0"/>
+    <w:lsdException w:name="Colorful Shading Accent 3" w:semiHidden="0" w:uiPriority="71" w:unhideWhenUsed="0"/>
+    <w:lsdException w:name="Colorful List Accent 3" w:semiHidden="0" w:uiPriority="72" w:unhideWhenUsed="0"/>
+    <w:lsdException w:name="Colorful Grid Accent 3" w:semiHidden="0" w:uiPriority="73" w:unhideWhenUsed="0"/>
+    <w:lsdException w:name="Light Shading Accent 4" w:semiHidden="0" w:uiPriority="60" w:unhideWhenUsed="0"/>
+    <w:lsdException w:name="Light List Accent 4" w:semiHidden="0" w:uiPriority="61" w:unhideWhenUsed="0"/>
+    <w:lsdException w:name="Light Grid Accent 4" w:semiHidden="0" w:uiPriority="62" w:unhideWhenUsed="0"/>
+    <w:lsdException w:name="Medium Shading 1 Accent 4" w:semiHidden="0" w:uiPriority="63" w:unhideWhenUsed="0"/>
+    <w:lsdException w:name="Medium Shading 2 Accent 4" w:semiHidden="0" w:uiPriority="64" w:unhideWhenUsed="0"/>
+    <w:lsdException w:name="Medium List 1 Accent 4" w:semiHidden="0" w:uiPriority="65" w:unhideWhenUsed="0"/>
+    <w:lsdException w:name="Medium List 2 Accent 4" w:semiHidden="0" w:uiPriority="66" w:unhideWhenUsed="0"/>
+    <w:lsdException w:name="Medium Grid 1 Accent 4" w:semiHidden="0" w:uiPriority="67" w:unhideWhenUsed="0"/>
+    <w:lsdException w:name="Medium Grid 2 Accent 4" w:semiHidden="0" w:uiPriority="68" w:unhideWhenUsed="0"/>
+    <w:lsdException w:name="Medium Grid 3 Accent 4" w:semiHidden="0" w:uiPriority="69" w:unhideWhenUsed="0"/>
+    <w:lsdException w:name="Dark List Accent 4" w:semiHidden="0" w:uiPriority="70" w:unhideWhenUsed="0"/>
+    <w:lsdException w:name="Colorful Shading Accent 4" w:semiHidden="0" w:uiPriority="71" w:unhideWhenUsed="0"/>
+    <w:lsdException w:name="Colorful List Accent 4" w:semiHidden="0" w:uiPriority="72" w:unhideWhenUsed="0"/>
+    <w:lsdException w:name="Colorful Grid Accent 4" w:semiHidden="0" w:uiPriority="73" w:unhideWhenUsed="0"/>
+    <w:lsdException w:name="Light Shading Accent 5" w:semiHidden="0" w:uiPriority="60" w:unhideWhenUsed="0"/>
+    <w:lsdException w:name="Light List Accent 5" w:semiHidden="0" w:uiPriority="61" w:unhideWhenUsed="0"/>
+    <w:lsdException w:name="Light Grid Accent 5" w:semiHidden="0" w:uiPriority="62" w:unhideWhenUsed="0"/>
+    <w:lsdException w:name="Medium Shading 1 Accent 5" w:semiHidden="0" w:uiPriority="63" w:unhideWhenUsed="0"/>
+    <w:lsdException w:name="Medium Shading 2 Accent 5" w:semiHidden="0" w:uiPriority="64" w:unhideWhenUsed="0"/>
+    <w:lsdException w:name="Medium List 1 Accent 5" w:semiHidden="0" w:uiPriority="65" w:unhideWhenUsed="0"/>
+    <w:lsdException w:name="Medium List 2 Accent 5" w:semiHidden="0" w:uiPriority="66" w:unhideWhenUsed="0"/>
+    <w:lsdException w:name="Medium Grid 1 Accent 5" w:semiHidden="0" w:uiPriority="67" w:unhideWhenUsed="0"/>
+    <w:lsdException w:name="Medium Grid 2 Accent 5" w:semiHidden="0" w:uiPriority="68" w:unhideWhenUsed="0"/>
+    <w:lsdException w:name="Medium Grid 3 Accent 5" w:semiHidden="0" w:uiPriority="69" w:unhideWhenUsed="0"/>
+    <w:lsdException w:name="Dark List Accent 5" w:semiHidden="0" w:uiPriority="70" w:unhideWhenUsed="0"/>
+    <w:lsdException w:name="Colorful Shading Accent 5" w:semiHidden="0" w:uiPriority="71" w:unhideWhenUsed="0"/>
+    <w:lsdException w:name="Colorful List Accent 5" w:semiHidden="0" w:uiPriority="72" w:unhideWhenUsed="0"/>
+    <w:lsdException w:name="Colorful Grid Accent 5" w:semiHidden="0" w:uiPriority="73" w:unhideWhenUsed="0"/>
+    <w:lsdException w:name="Light Shading Accent 6" w:semiHidden="0" w:uiPriority="60" w:unhideWhenUsed="0"/>
+    <w:lsdException w:name="Light List Accent 6" w:semiHidden="0" w:uiPriority="61" w:unhideWhenUsed="0"/>
+    <w:lsdException w:name="Light Grid Accent 6" w:semiHidden="0" w:uiPriority="62" w:unhideWhenUsed="0"/>
+    <w:lsdException w:name="Medium Shading 1 Accent 6" w:semiHidden="0" w:uiPriority="63" w:unhideWhenUsed="0"/>
+    <w:lsdException w:name="Medium Shading 2 Accent 6" w:semiHidden="0" w:uiPriority="64" w:unhideWhenUsed="0"/>
+    <w:lsdException w:name="Medium List 1 Accent 6" w:semiHidden="0" w:uiPriority="65" w:unhideWhenUsed="0"/>
+    <w:lsdException w:name="Medium List 2 Accent 6" w:semiHidden="0" w:uiPriority="66" w:unhideWhenUsed="0"/>
+    <w:lsdException w:name="Medium Grid 1 Accent 6" w:semiHidden="0" w:uiPriority="67" w:unhideWhenUsed="0"/>
+    <w:lsdException w:name="Medium Grid 2 Accent 6" w:semiHidden="0" w:uiPriority="68" w:unhideWhenUsed="0"/>
+    <w:lsdException w:name="Medium Grid 3 Accent 6" w:semiHidden="0" w:uiPriority="69" w:unhideWhenUsed="0"/>
+    <w:lsdException w:name="Dark List Accent 6" w:semiHidden="0" w:uiPriority="70" w:unhideWhenUsed="0"/>
+    <w:lsdException w:name="Colorful Shading Accent 6" w:semiHidden="0" w:uiPriority="71" w:unhideWhenUsed="0"/>
+    <w:lsdException w:name="Colorful List Accent 6" w:semiHidden="0" w:uiPriority="72" w:unhideWhenUsed="0"/>
+    <w:lsdException w:name="Colorful Grid Accent 6" w:semiHidden="0" w:uiPriority="73" w:unhideWhenUsed="0"/>
+    <w:lsdException w:name="Subtle Emphasis" w:semiHidden="0" w:uiPriority="19" w:unhideWhenUsed="0" w:qFormat="1"/>
+    <w:lsdException w:name="Intense Emphasis" w:semiHidden="0" w:uiPriority="21" w:unhideWhenUsed="0" w:qFormat="1"/>
+    <w:lsdException w:name="Subtle Reference" w:semiHidden="0" w:uiPriority="31" w:unhideWhenUsed="0" w:qFormat="1"/>
+    <w:lsdException w:name="Intense Reference" w:semiHidden="0" w:uiPriority="32" w:unhideWhenUsed="0" w:qFormat="1"/>
+    <w:lsdException w:name="Book Title" w:semiHidden="0" w:uiPriority="33" w:unhideWhenUsed="0" w:qFormat="1"/>
+    <w:lsdException w:name="Bibliography" w:uiPriority="37"/>
+    <w:lsdException w:name="TOC Heading" w:uiPriority="39" w:qFormat="1"/>
   </w:latentStyles>
   <w:style w:type="paragraph" w:default="1" w:styleId="Normal">
     <w:name w:val="Normal"/>

</xml_diff>

<commit_message>
Added additional steps for Organization Code
</commit_message>
<xml_diff>
--- a/Rootstock ERP/Installation and Deployment/RootScan UserGuide-SalesforceConnectedAppDraft.docx
+++ b/Rootstock ERP/Installation and Deployment/RootScan UserGuide-SalesforceConnectedAppDraft.docx
@@ -1068,7 +1068,13 @@
       </w:r>
       <w:proofErr w:type="spellEnd"/>
       <w:r>
-        <w:t xml:space="preserve"> via mobile device.</w:t>
+        <w:t xml:space="preserve"> via </w:t>
+      </w:r>
+      <w:r>
+        <w:t xml:space="preserve">a </w:t>
+      </w:r>
+      <w:r>
+        <w:t>mobile device.</w:t>
       </w:r>
     </w:p>
     <w:p>
@@ -1080,10 +1086,16 @@
         <w:contextualSpacing/>
       </w:pPr>
       <w:r>
-        <w:t xml:space="preserve">Add comment to ticket with the Organization Code explaining this is code </w:t>
-      </w:r>
-      <w:r>
-        <w:t xml:space="preserve">used when logging into </w:t>
+        <w:t xml:space="preserve">Add </w:t>
+      </w:r>
+      <w:r>
+        <w:t xml:space="preserve">a public comment to ticket informing the customer to use this </w:t>
+      </w:r>
+      <w:r>
+        <w:t xml:space="preserve">Organization Code </w:t>
+      </w:r>
+      <w:r>
+        <w:t xml:space="preserve">when logging into </w:t>
       </w:r>
       <w:proofErr w:type="spellStart"/>
       <w:r>
@@ -1091,10 +1103,33 @@
       </w:r>
       <w:proofErr w:type="spellEnd"/>
       <w:r>
-        <w:t>.</w:t>
+        <w:t xml:space="preserve"> via their mobile device.</w:t>
+      </w:r>
+    </w:p>
+    <w:p>
+      <w:pPr>
+        <w:numPr>
+          <w:ilvl w:val="0"/>
+          <w:numId w:val="3"/>
+        </w:numPr>
+        <w:contextualSpacing/>
+      </w:pPr>
+      <w:r>
+        <w:t xml:space="preserve">Update the customer, partner, or RS Org record with the Organization Code and set </w:t>
+      </w:r>
+      <w:proofErr w:type="spellStart"/>
+      <w:r>
+        <w:t>RootScan</w:t>
+      </w:r>
+      <w:proofErr w:type="spellEnd"/>
+      <w:r>
+        <w:t xml:space="preserve"> Active </w:t>
       </w:r>
       <w:bookmarkStart w:id="0" w:name="_GoBack"/>
       <w:bookmarkEnd w:id="0"/>
+      <w:r>
+        <w:t xml:space="preserve">to true.  </w:t>
+      </w:r>
     </w:p>
     <w:sectPr>
       <w:headerReference w:type="default" r:id="rId10"/>
@@ -1266,7 +1301,7 @@
               <w:sz w:val="18"/>
               <w:szCs w:val="18"/>
             </w:rPr>
-            <w:t>2</w:t>
+            <w:t>1</w:t>
           </w:r>
           <w:r>
             <w:rPr>
@@ -1431,7 +1466,7 @@
               <w:noProof/>
             </w:rPr>
             <w:drawing>
-              <wp:inline distT="114300" distB="114300" distL="114300" distR="114300" wp14:anchorId="55E64F03" wp14:editId="7F720937">
+              <wp:inline distT="114300" distB="114300" distL="114300" distR="114300" wp14:anchorId="5DAD02DA" wp14:editId="5153549D">
                 <wp:extent cx="1604963" cy="195528"/>
                 <wp:effectExtent l="0" t="0" r="0" b="0"/>
                 <wp:docPr id="1" name="image2.jpg" descr="Logo.jpg"/>

</xml_diff>

<commit_message>
Added ticket comment notes with documentation links
</commit_message>
<xml_diff>
--- a/Rootstock ERP/Installation and Deployment/RootScan UserGuide-SalesforceConnectedAppDraft.docx
+++ b/Rootstock ERP/Installation and Deployment/RootScan UserGuide-SalesforceConnectedAppDraft.docx
@@ -633,8 +633,6 @@
         </w:rPr>
         <w:t xml:space="preserve"> and all full access RS/RSF profiles</w:t>
       </w:r>
-      <w:bookmarkStart w:id="0" w:name="_GoBack"/>
-      <w:bookmarkEnd w:id="0"/>
     </w:p>
     <w:p>
       <w:pPr>
@@ -1067,21 +1065,162 @@
         <w:contextualSpacing/>
       </w:pPr>
       <w:r>
-        <w:t xml:space="preserve">Add </w:t>
-      </w:r>
-      <w:r>
-        <w:t xml:space="preserve">a public comment to ticket informing the customer to use this </w:t>
+        <w:t xml:space="preserve">Update the customer, partner, or RS Org record with the Organization Code and set RootScan Active to true.  </w:t>
+      </w:r>
+    </w:p>
+    <w:p>
+      <w:pPr>
+        <w:numPr>
+          <w:ilvl w:val="0"/>
+          <w:numId w:val="3"/>
+        </w:numPr>
+        <w:contextualSpacing/>
+      </w:pPr>
+      <w:r>
+        <w:t>Add a public comment to ticket</w:t>
+      </w:r>
+      <w:r>
+        <w:t>:</w:t>
+      </w:r>
+    </w:p>
+    <w:p>
+      <w:pPr>
+        <w:ind w:left="1080"/>
+        <w:contextualSpacing/>
+      </w:pPr>
+      <w:r>
+        <w:br/>
+      </w:r>
+      <w:bookmarkStart w:id="0" w:name="_GoBack"/>
+      <w:r>
+        <w:t xml:space="preserve">The RootScan app is now enabled in your (be specific) </w:t>
+      </w:r>
+      <w:r>
+        <w:t>org</w:t>
+      </w:r>
+      <w:r>
+        <w:t>.  Some configuration is required before using your mobile device.  The following links will guide you through the configuration.</w:t>
+      </w:r>
+      <w:r>
+        <w:br/>
+      </w:r>
+    </w:p>
+    <w:p>
+      <w:pPr>
+        <w:ind w:left="1980"/>
+        <w:contextualSpacing/>
+      </w:pPr>
+      <w:hyperlink r:id="rId10" w:tgtFrame="_blank" w:history="1">
+        <w:r>
+          <w:rPr>
+            <w:rStyle w:val="Hyperlink"/>
+          </w:rPr>
+          <w:t>User Guide - How to install RootScan?</w:t>
+        </w:r>
+      </w:hyperlink>
+    </w:p>
+    <w:p>
+      <w:pPr>
+        <w:ind w:left="1980"/>
+        <w:contextualSpacing/>
+      </w:pPr>
+      <w:hyperlink r:id="rId11" w:tgtFrame="_blank" w:history="1">
+        <w:r>
+          <w:rPr>
+            <w:rStyle w:val="Hyperlink"/>
+          </w:rPr>
+          <w:t>User Guide - Enable Mobile Access to a Manufacturing User</w:t>
+        </w:r>
+      </w:hyperlink>
+    </w:p>
+    <w:p>
+      <w:pPr>
+        <w:ind w:left="1980"/>
+        <w:contextualSpacing/>
+      </w:pPr>
+      <w:hyperlink r:id="rId12" w:tgtFrame="_blank" w:history="1">
+        <w:r>
+          <w:rPr>
+            <w:rStyle w:val="Hyperlink"/>
+          </w:rPr>
+          <w:t>User Guide - Mobile Device</w:t>
+        </w:r>
+      </w:hyperlink>
+    </w:p>
+    <w:p>
+      <w:pPr>
+        <w:ind w:left="1980"/>
+        <w:contextualSpacing/>
+      </w:pPr>
+      <w:hyperlink r:id="rId13" w:tgtFrame="_blank" w:history="1">
+        <w:r>
+          <w:rPr>
+            <w:rStyle w:val="Hyperlink"/>
+          </w:rPr>
+          <w:t>User Guide - User Mobile Profile</w:t>
+        </w:r>
+      </w:hyperlink>
+    </w:p>
+    <w:p>
+      <w:pPr>
+        <w:ind w:left="1980"/>
+        <w:contextualSpacing/>
+      </w:pPr>
+      <w:hyperlink r:id="rId14" w:tgtFrame="_blank" w:history="1">
+        <w:r>
+          <w:rPr>
+            <w:rStyle w:val="Hyperlink"/>
+          </w:rPr>
+          <w:t>User Guide - Mobile Label Template</w:t>
+        </w:r>
+      </w:hyperlink>
+    </w:p>
+    <w:p>
+      <w:pPr>
+        <w:ind w:left="1440"/>
+        <w:contextualSpacing/>
+      </w:pPr>
+      <w:r>
+        <w:br/>
+      </w:r>
+      <w:r>
+        <w:t xml:space="preserve">Your </w:t>
       </w:r>
       <w:r>
         <w:t xml:space="preserve">Organization Code </w:t>
       </w:r>
       <w:r>
-        <w:t>when logging into RootScan</w:t>
-      </w:r>
-      <w:r>
-        <w:t xml:space="preserve"> via their mobile device.</w:t>
-      </w:r>
-    </w:p>
+        <w:t xml:space="preserve">is </w:t>
+      </w:r>
+      <w:proofErr w:type="spellStart"/>
+      <w:r>
+        <w:t>xxxx</w:t>
+      </w:r>
+      <w:proofErr w:type="spellEnd"/>
+      <w:r>
+        <w:t xml:space="preserve">.  Use this code when logging into </w:t>
+      </w:r>
+      <w:r>
+        <w:t>RootScan</w:t>
+      </w:r>
+      <w:r>
+        <w:t xml:space="preserve"> on your </w:t>
+      </w:r>
+      <w:r>
+        <w:t>mobile device.</w:t>
+      </w:r>
+    </w:p>
+    <w:p>
+      <w:pPr>
+        <w:ind w:left="1440"/>
+        <w:contextualSpacing/>
+      </w:pPr>
+      <w:r>
+        <w:br/>
+        <w:t>Please create a new ticket if you have any questions.</w:t>
+      </w:r>
+    </w:p>
+    <w:bookmarkEnd w:id="0"/>
     <w:p>
       <w:pPr>
         <w:numPr>
@@ -1090,13 +1229,10 @@
         </w:numPr>
         <w:contextualSpacing/>
       </w:pPr>
-      <w:r>
-        <w:t xml:space="preserve">Update the customer, partner, or RS Org record with the Organization Code and set RootScan Active to true.  </w:t>
-      </w:r>
     </w:p>
     <w:sectPr>
-      <w:headerReference w:type="default" r:id="rId10"/>
-      <w:footerReference w:type="default" r:id="rId11"/>
+      <w:headerReference w:type="default" r:id="rId15"/>
+      <w:footerReference w:type="default" r:id="rId16"/>
       <w:pgSz w:w="12240" w:h="15840"/>
       <w:pgMar w:top="1440" w:right="720" w:bottom="1440" w:left="720" w:header="0" w:footer="720" w:gutter="0"/>
       <w:pgNumType w:start="1"/>
@@ -1264,7 +1400,7 @@
               <w:sz w:val="18"/>
               <w:szCs w:val="18"/>
             </w:rPr>
-            <w:t>1</w:t>
+            <w:t>2</w:t>
           </w:r>
           <w:r>
             <w:rPr>
@@ -1772,6 +1908,155 @@
     </w:lvl>
   </w:abstractNum>
   <w:abstractNum w:abstractNumId="2">
+    <w:nsid w:val="32594AE4"/>
+    <w:multiLevelType w:val="multilevel"/>
+    <w:tmpl w:val="C396ED66"/>
+    <w:lvl w:ilvl="0">
+      <w:start w:val="1"/>
+      <w:numFmt w:val="bullet"/>
+      <w:lvlText w:val=""/>
+      <w:lvlJc w:val="left"/>
+      <w:pPr>
+        <w:tabs>
+          <w:tab w:val="num" w:pos="720"/>
+        </w:tabs>
+        <w:ind w:left="720" w:hanging="360"/>
+      </w:pPr>
+      <w:rPr>
+        <w:rFonts w:ascii="Symbol" w:hAnsi="Symbol" w:hint="default"/>
+        <w:sz w:val="20"/>
+      </w:rPr>
+    </w:lvl>
+    <w:lvl w:ilvl="1" w:tentative="1">
+      <w:start w:val="1"/>
+      <w:numFmt w:val="bullet"/>
+      <w:lvlText w:val="o"/>
+      <w:lvlJc w:val="left"/>
+      <w:pPr>
+        <w:tabs>
+          <w:tab w:val="num" w:pos="1440"/>
+        </w:tabs>
+        <w:ind w:left="1440" w:hanging="360"/>
+      </w:pPr>
+      <w:rPr>
+        <w:rFonts w:ascii="Courier New" w:hAnsi="Courier New" w:hint="default"/>
+        <w:sz w:val="20"/>
+      </w:rPr>
+    </w:lvl>
+    <w:lvl w:ilvl="2" w:tentative="1">
+      <w:start w:val="1"/>
+      <w:numFmt w:val="bullet"/>
+      <w:lvlText w:val=""/>
+      <w:lvlJc w:val="left"/>
+      <w:pPr>
+        <w:tabs>
+          <w:tab w:val="num" w:pos="2160"/>
+        </w:tabs>
+        <w:ind w:left="2160" w:hanging="360"/>
+      </w:pPr>
+      <w:rPr>
+        <w:rFonts w:ascii="Wingdings" w:hAnsi="Wingdings" w:hint="default"/>
+        <w:sz w:val="20"/>
+      </w:rPr>
+    </w:lvl>
+    <w:lvl w:ilvl="3" w:tentative="1">
+      <w:start w:val="1"/>
+      <w:numFmt w:val="bullet"/>
+      <w:lvlText w:val=""/>
+      <w:lvlJc w:val="left"/>
+      <w:pPr>
+        <w:tabs>
+          <w:tab w:val="num" w:pos="2880"/>
+        </w:tabs>
+        <w:ind w:left="2880" w:hanging="360"/>
+      </w:pPr>
+      <w:rPr>
+        <w:rFonts w:ascii="Wingdings" w:hAnsi="Wingdings" w:hint="default"/>
+        <w:sz w:val="20"/>
+      </w:rPr>
+    </w:lvl>
+    <w:lvl w:ilvl="4" w:tentative="1">
+      <w:start w:val="1"/>
+      <w:numFmt w:val="bullet"/>
+      <w:lvlText w:val=""/>
+      <w:lvlJc w:val="left"/>
+      <w:pPr>
+        <w:tabs>
+          <w:tab w:val="num" w:pos="3600"/>
+        </w:tabs>
+        <w:ind w:left="3600" w:hanging="360"/>
+      </w:pPr>
+      <w:rPr>
+        <w:rFonts w:ascii="Wingdings" w:hAnsi="Wingdings" w:hint="default"/>
+        <w:sz w:val="20"/>
+      </w:rPr>
+    </w:lvl>
+    <w:lvl w:ilvl="5" w:tentative="1">
+      <w:start w:val="1"/>
+      <w:numFmt w:val="bullet"/>
+      <w:lvlText w:val=""/>
+      <w:lvlJc w:val="left"/>
+      <w:pPr>
+        <w:tabs>
+          <w:tab w:val="num" w:pos="4320"/>
+        </w:tabs>
+        <w:ind w:left="4320" w:hanging="360"/>
+      </w:pPr>
+      <w:rPr>
+        <w:rFonts w:ascii="Wingdings" w:hAnsi="Wingdings" w:hint="default"/>
+        <w:sz w:val="20"/>
+      </w:rPr>
+    </w:lvl>
+    <w:lvl w:ilvl="6" w:tentative="1">
+      <w:start w:val="1"/>
+      <w:numFmt w:val="bullet"/>
+      <w:lvlText w:val=""/>
+      <w:lvlJc w:val="left"/>
+      <w:pPr>
+        <w:tabs>
+          <w:tab w:val="num" w:pos="5040"/>
+        </w:tabs>
+        <w:ind w:left="5040" w:hanging="360"/>
+      </w:pPr>
+      <w:rPr>
+        <w:rFonts w:ascii="Wingdings" w:hAnsi="Wingdings" w:hint="default"/>
+        <w:sz w:val="20"/>
+      </w:rPr>
+    </w:lvl>
+    <w:lvl w:ilvl="7" w:tentative="1">
+      <w:start w:val="1"/>
+      <w:numFmt w:val="bullet"/>
+      <w:lvlText w:val=""/>
+      <w:lvlJc w:val="left"/>
+      <w:pPr>
+        <w:tabs>
+          <w:tab w:val="num" w:pos="5760"/>
+        </w:tabs>
+        <w:ind w:left="5760" w:hanging="360"/>
+      </w:pPr>
+      <w:rPr>
+        <w:rFonts w:ascii="Wingdings" w:hAnsi="Wingdings" w:hint="default"/>
+        <w:sz w:val="20"/>
+      </w:rPr>
+    </w:lvl>
+    <w:lvl w:ilvl="8" w:tentative="1">
+      <w:start w:val="1"/>
+      <w:numFmt w:val="bullet"/>
+      <w:lvlText w:val=""/>
+      <w:lvlJc w:val="left"/>
+      <w:pPr>
+        <w:tabs>
+          <w:tab w:val="num" w:pos="6480"/>
+        </w:tabs>
+        <w:ind w:left="6480" w:hanging="360"/>
+      </w:pPr>
+      <w:rPr>
+        <w:rFonts w:ascii="Wingdings" w:hAnsi="Wingdings" w:hint="default"/>
+        <w:sz w:val="20"/>
+      </w:rPr>
+    </w:lvl>
+  </w:abstractNum>
+  <w:abstractNum w:abstractNumId="3">
     <w:nsid w:val="42A745AA"/>
     <w:multiLevelType w:val="multilevel"/>
     <w:tmpl w:val="B568E2D2"/>
@@ -1884,7 +2169,7 @@
       </w:rPr>
     </w:lvl>
   </w:abstractNum>
-  <w:abstractNum w:abstractNumId="3">
+  <w:abstractNum w:abstractNumId="4">
     <w:nsid w:val="5FA343EE"/>
     <w:multiLevelType w:val="hybridMultilevel"/>
     <w:tmpl w:val="8EF007BA"/>
@@ -1971,16 +2256,19 @@
     </w:lvl>
   </w:abstractNum>
   <w:num w:numId="1">
-    <w:abstractNumId w:val="2"/>
+    <w:abstractNumId w:val="3"/>
   </w:num>
   <w:num w:numId="2">
     <w:abstractNumId w:val="0"/>
   </w:num>
   <w:num w:numId="3">
-    <w:abstractNumId w:val="3"/>
+    <w:abstractNumId w:val="4"/>
   </w:num>
   <w:num w:numId="4">
     <w:abstractNumId w:val="1"/>
+  </w:num>
+  <w:num w:numId="5">
+    <w:abstractNumId w:val="2"/>
   </w:num>
 </w:numbering>
 </file>
@@ -2245,7 +2533,6 @@
   <w:style w:type="character" w:default="1" w:styleId="DefaultParagraphFont">
     <w:name w:val="Default Paragraph Font"/>
     <w:uiPriority w:val="1"/>
-    <w:semiHidden/>
     <w:unhideWhenUsed/>
   </w:style>
   <w:style w:type="table" w:default="1" w:styleId="TableNormal">
@@ -2629,7 +2916,6 @@
   <w:style w:type="character" w:default="1" w:styleId="DefaultParagraphFont">
     <w:name w:val="Default Paragraph Font"/>
     <w:uiPriority w:val="1"/>
-    <w:semiHidden/>
     <w:unhideWhenUsed/>
   </w:style>
   <w:style w:type="table" w:default="1" w:styleId="TableNormal">

</xml_diff>

<commit_message>
Added steps for enabling RootScan in RS profiles
</commit_message>
<xml_diff>
--- a/Rootstock ERP/Installation and Deployment/RootScan UserGuide-SalesforceConnectedAppDraft.docx
+++ b/Rootstock ERP/Installation and Deployment/RootScan UserGuide-SalesforceConnectedAppDraft.docx
@@ -1,6 +1,6 @@
 
 <file path=word/document.xml><?xml version="1.0" encoding="utf-8"?>
-<w:document xmlns:wpc="http://schemas.microsoft.com/office/word/2010/wordprocessingCanvas" xmlns:mc="http://schemas.openxmlformats.org/markup-compatibility/2006" xmlns:o="urn:schemas-microsoft-com:office:office" xmlns:r="http://schemas.openxmlformats.org/officeDocument/2006/relationships" xmlns:m="http://schemas.openxmlformats.org/officeDocument/2006/math" xmlns:v="urn:schemas-microsoft-com:vml" xmlns:wp14="http://schemas.microsoft.com/office/word/2010/wordprocessingDrawing" xmlns:wp="http://schemas.openxmlformats.org/drawingml/2006/wordprocessingDrawing" xmlns:w10="urn:schemas-microsoft-com:office:word" xmlns:w="http://schemas.openxmlformats.org/wordprocessingml/2006/main" xmlns:w14="http://schemas.microsoft.com/office/word/2010/wordml" xmlns:wpg="http://schemas.microsoft.com/office/word/2010/wordprocessingGroup" xmlns:wpi="http://schemas.microsoft.com/office/word/2010/wordprocessingInk" xmlns:wne="http://schemas.microsoft.com/office/word/2006/wordml" xmlns:wps="http://schemas.microsoft.com/office/word/2010/wordprocessingShape" mc:Ignorable="w14 wp14">
+<w:document xmlns:wpc="http://schemas.microsoft.com/office/word/2010/wordprocessingCanvas" xmlns:cx="http://schemas.microsoft.com/office/drawing/2014/chartex" xmlns:cx1="http://schemas.microsoft.com/office/drawing/2015/9/8/chartex" xmlns:cx2="http://schemas.microsoft.com/office/drawing/2015/10/21/chartex" xmlns:cx3="http://schemas.microsoft.com/office/drawing/2016/5/9/chartex" xmlns:cx4="http://schemas.microsoft.com/office/drawing/2016/5/10/chartex" xmlns:cx5="http://schemas.microsoft.com/office/drawing/2016/5/11/chartex" xmlns:cx6="http://schemas.microsoft.com/office/drawing/2016/5/12/chartex" xmlns:cx7="http://schemas.microsoft.com/office/drawing/2016/5/13/chartex" xmlns:cx8="http://schemas.microsoft.com/office/drawing/2016/5/14/chartex" xmlns:mc="http://schemas.openxmlformats.org/markup-compatibility/2006" xmlns:aink="http://schemas.microsoft.com/office/drawing/2016/ink" xmlns:am3d="http://schemas.microsoft.com/office/drawing/2017/model3d" xmlns:o="urn:schemas-microsoft-com:office:office" xmlns:r="http://schemas.openxmlformats.org/officeDocument/2006/relationships" xmlns:m="http://schemas.openxmlformats.org/officeDocument/2006/math" xmlns:v="urn:schemas-microsoft-com:vml" xmlns:wp14="http://schemas.microsoft.com/office/word/2010/wordprocessingDrawing" xmlns:wp="http://schemas.openxmlformats.org/drawingml/2006/wordprocessingDrawing" xmlns:w10="urn:schemas-microsoft-com:office:word" xmlns:w="http://schemas.openxmlformats.org/wordprocessingml/2006/main" xmlns:w14="http://schemas.microsoft.com/office/word/2010/wordml" xmlns:w15="http://schemas.microsoft.com/office/word/2012/wordml" xmlns:w16cid="http://schemas.microsoft.com/office/word/2016/wordml/cid" xmlns:w16se="http://schemas.microsoft.com/office/word/2015/wordml/symex" xmlns:wpg="http://schemas.microsoft.com/office/word/2010/wordprocessingGroup" xmlns:wpi="http://schemas.microsoft.com/office/word/2010/wordprocessingInk" xmlns:wne="http://schemas.microsoft.com/office/word/2006/wordml" xmlns:wps="http://schemas.microsoft.com/office/word/2010/wordprocessingShape" mc:Ignorable="w14 w15 w16se w16cid wp14">
   <w:body>
     <w:p>
       <w:pPr>
@@ -201,6 +201,128 @@
           <w:ilvl w:val="0"/>
           <w:numId w:val="3"/>
         </w:numPr>
+        <w:rPr>
+          <w:highlight w:val="green"/>
+        </w:rPr>
+      </w:pPr>
+      <w:r>
+        <w:rPr>
+          <w:highlight w:val="green"/>
+        </w:rPr>
+        <w:t>Verify RootScan app is enabled for RS profiles</w:t>
+      </w:r>
+      <w:r>
+        <w:rPr>
+          <w:highlight w:val="green"/>
+        </w:rPr>
+        <w:t xml:space="preserve"> (necessary for all ERP installations prior to build 18.38)</w:t>
+      </w:r>
+      <w:bookmarkStart w:id="0" w:name="_GoBack"/>
+      <w:bookmarkEnd w:id="0"/>
+      <w:r>
+        <w:rPr>
+          <w:highlight w:val="green"/>
+        </w:rPr>
+        <w:t>:</w:t>
+      </w:r>
+    </w:p>
+    <w:p>
+      <w:pPr>
+        <w:pStyle w:val="ListParagraph"/>
+        <w:numPr>
+          <w:ilvl w:val="1"/>
+          <w:numId w:val="3"/>
+        </w:numPr>
+        <w:rPr>
+          <w:highlight w:val="green"/>
+        </w:rPr>
+      </w:pPr>
+      <w:r>
+        <w:rPr>
+          <w:highlight w:val="green"/>
+        </w:rPr>
+        <w:t>Setup &gt; Create &gt; Apps – Set the Visible field for each all RS related profiles</w:t>
+      </w:r>
+    </w:p>
+    <w:p>
+      <w:pPr>
+        <w:pStyle w:val="ListParagraph"/>
+        <w:numPr>
+          <w:ilvl w:val="1"/>
+          <w:numId w:val="3"/>
+        </w:numPr>
+        <w:rPr>
+          <w:highlight w:val="green"/>
+        </w:rPr>
+      </w:pPr>
+      <w:r>
+        <w:rPr>
+          <w:highlight w:val="green"/>
+        </w:rPr>
+        <w:t>Check all RS related profiles and verify the Tab settings are set to ‘Default On’ for the following tabs:</w:t>
+      </w:r>
+    </w:p>
+    <w:p>
+      <w:pPr>
+        <w:pStyle w:val="ListParagraph"/>
+        <w:numPr>
+          <w:ilvl w:val="2"/>
+          <w:numId w:val="3"/>
+        </w:numPr>
+        <w:rPr>
+          <w:highlight w:val="green"/>
+        </w:rPr>
+      </w:pPr>
+      <w:r>
+        <w:rPr>
+          <w:highlight w:val="green"/>
+        </w:rPr>
+        <w:t>Mobile Devices</w:t>
+      </w:r>
+    </w:p>
+    <w:p>
+      <w:pPr>
+        <w:pStyle w:val="ListParagraph"/>
+        <w:numPr>
+          <w:ilvl w:val="2"/>
+          <w:numId w:val="3"/>
+        </w:numPr>
+        <w:rPr>
+          <w:highlight w:val="green"/>
+        </w:rPr>
+      </w:pPr>
+      <w:r>
+        <w:rPr>
+          <w:highlight w:val="green"/>
+        </w:rPr>
+        <w:t>User Mobile Profiles</w:t>
+      </w:r>
+    </w:p>
+    <w:p>
+      <w:pPr>
+        <w:pStyle w:val="ListParagraph"/>
+        <w:numPr>
+          <w:ilvl w:val="2"/>
+          <w:numId w:val="3"/>
+        </w:numPr>
+        <w:rPr>
+          <w:highlight w:val="green"/>
+        </w:rPr>
+      </w:pPr>
+      <w:r>
+        <w:rPr>
+          <w:highlight w:val="green"/>
+        </w:rPr>
+        <w:t>Mobile Label Templates</w:t>
+      </w:r>
+    </w:p>
+    <w:p>
+      <w:pPr>
+        <w:pStyle w:val="ListParagraph"/>
+        <w:numPr>
+          <w:ilvl w:val="0"/>
+          <w:numId w:val="3"/>
+        </w:numPr>
       </w:pPr>
       <w:r>
         <w:t xml:space="preserve">Update user license on </w:t>
@@ -402,7 +524,7 @@
         <w:ind w:left="1980"/>
         <w:contextualSpacing/>
       </w:pPr>
-      <w:hyperlink r:id="rId8" w:tgtFrame="_blank" w:history="1">
+      <w:hyperlink r:id="rId7" w:tgtFrame="_blank" w:history="1">
         <w:r>
           <w:rPr>
             <w:rStyle w:val="Hyperlink"/>
@@ -416,7 +538,7 @@
         <w:ind w:left="1980"/>
         <w:contextualSpacing/>
       </w:pPr>
-      <w:hyperlink r:id="rId9" w:tgtFrame="_blank" w:history="1">
+      <w:hyperlink r:id="rId8" w:tgtFrame="_blank" w:history="1">
         <w:r>
           <w:rPr>
             <w:rStyle w:val="Hyperlink"/>
@@ -430,7 +552,7 @@
         <w:ind w:left="1980"/>
         <w:contextualSpacing/>
       </w:pPr>
-      <w:hyperlink r:id="rId10" w:tgtFrame="_blank" w:history="1">
+      <w:hyperlink r:id="rId9" w:tgtFrame="_blank" w:history="1">
         <w:r>
           <w:rPr>
             <w:rStyle w:val="Hyperlink"/>
@@ -444,7 +566,7 @@
         <w:ind w:left="1980"/>
         <w:contextualSpacing/>
       </w:pPr>
-      <w:hyperlink r:id="rId11" w:tgtFrame="_blank" w:history="1">
+      <w:hyperlink r:id="rId10" w:tgtFrame="_blank" w:history="1">
         <w:r>
           <w:rPr>
             <w:rStyle w:val="Hyperlink"/>
@@ -458,7 +580,7 @@
         <w:ind w:left="1980"/>
         <w:contextualSpacing/>
       </w:pPr>
-      <w:hyperlink r:id="rId12" w:tgtFrame="_blank" w:history="1">
+      <w:hyperlink r:id="rId11" w:tgtFrame="_blank" w:history="1">
         <w:r>
           <w:rPr>
             <w:rStyle w:val="Hyperlink"/>
@@ -491,12 +613,10 @@
         </w:numPr>
         <w:contextualSpacing/>
       </w:pPr>
-      <w:bookmarkStart w:id="0" w:name="_GoBack"/>
-      <w:bookmarkEnd w:id="0"/>
     </w:p>
     <w:sectPr>
-      <w:headerReference w:type="default" r:id="rId13"/>
-      <w:footerReference w:type="default" r:id="rId14"/>
+      <w:headerReference w:type="default" r:id="rId12"/>
+      <w:footerReference w:type="default" r:id="rId13"/>
       <w:pgSz w:w="12240" w:h="15840"/>
       <w:pgMar w:top="1440" w:right="720" w:bottom="1440" w:left="720" w:header="0" w:footer="720" w:gutter="0"/>
       <w:pgNumType w:start="1"/>
@@ -507,7 +627,7 @@
 </file>
 
 <file path=word/endnotes.xml><?xml version="1.0" encoding="utf-8"?>
-<w:endnotes xmlns:wpc="http://schemas.microsoft.com/office/word/2010/wordprocessingCanvas" xmlns:mc="http://schemas.openxmlformats.org/markup-compatibility/2006" xmlns:o="urn:schemas-microsoft-com:office:office" xmlns:r="http://schemas.openxmlformats.org/officeDocument/2006/relationships" xmlns:m="http://schemas.openxmlformats.org/officeDocument/2006/math" xmlns:v="urn:schemas-microsoft-com:vml" xmlns:wp14="http://schemas.microsoft.com/office/word/2010/wordprocessingDrawing" xmlns:wp="http://schemas.openxmlformats.org/drawingml/2006/wordprocessingDrawing" xmlns:w10="urn:schemas-microsoft-com:office:word" xmlns:w="http://schemas.openxmlformats.org/wordprocessingml/2006/main" xmlns:w14="http://schemas.microsoft.com/office/word/2010/wordml" xmlns:wpg="http://schemas.microsoft.com/office/word/2010/wordprocessingGroup" xmlns:wpi="http://schemas.microsoft.com/office/word/2010/wordprocessingInk" xmlns:wne="http://schemas.microsoft.com/office/word/2006/wordml" xmlns:wps="http://schemas.microsoft.com/office/word/2010/wordprocessingShape" mc:Ignorable="w14 wp14">
+<w:endnotes xmlns:wpc="http://schemas.microsoft.com/office/word/2010/wordprocessingCanvas" xmlns:cx="http://schemas.microsoft.com/office/drawing/2014/chartex" xmlns:cx1="http://schemas.microsoft.com/office/drawing/2015/9/8/chartex" xmlns:cx2="http://schemas.microsoft.com/office/drawing/2015/10/21/chartex" xmlns:cx3="http://schemas.microsoft.com/office/drawing/2016/5/9/chartex" xmlns:cx4="http://schemas.microsoft.com/office/drawing/2016/5/10/chartex" xmlns:cx5="http://schemas.microsoft.com/office/drawing/2016/5/11/chartex" xmlns:cx6="http://schemas.microsoft.com/office/drawing/2016/5/12/chartex" xmlns:cx7="http://schemas.microsoft.com/office/drawing/2016/5/13/chartex" xmlns:cx8="http://schemas.microsoft.com/office/drawing/2016/5/14/chartex" xmlns:mc="http://schemas.openxmlformats.org/markup-compatibility/2006" xmlns:aink="http://schemas.microsoft.com/office/drawing/2016/ink" xmlns:am3d="http://schemas.microsoft.com/office/drawing/2017/model3d" xmlns:o="urn:schemas-microsoft-com:office:office" xmlns:r="http://schemas.openxmlformats.org/officeDocument/2006/relationships" xmlns:m="http://schemas.openxmlformats.org/officeDocument/2006/math" xmlns:v="urn:schemas-microsoft-com:vml" xmlns:wp14="http://schemas.microsoft.com/office/word/2010/wordprocessingDrawing" xmlns:wp="http://schemas.openxmlformats.org/drawingml/2006/wordprocessingDrawing" xmlns:w10="urn:schemas-microsoft-com:office:word" xmlns:w="http://schemas.openxmlformats.org/wordprocessingml/2006/main" xmlns:w14="http://schemas.microsoft.com/office/word/2010/wordml" xmlns:w15="http://schemas.microsoft.com/office/word/2012/wordml" xmlns:w16cid="http://schemas.microsoft.com/office/word/2016/wordml/cid" xmlns:w16se="http://schemas.microsoft.com/office/word/2015/wordml/symex" xmlns:wpg="http://schemas.microsoft.com/office/word/2010/wordprocessingGroup" xmlns:wpi="http://schemas.microsoft.com/office/word/2010/wordprocessingInk" xmlns:wne="http://schemas.microsoft.com/office/word/2006/wordml" xmlns:wps="http://schemas.microsoft.com/office/word/2010/wordprocessingShape" mc:Ignorable="w14 w15 w16se w16cid wp14">
   <w:endnote w:type="separator" w:id="-1">
     <w:p>
       <w:pPr>
@@ -532,7 +652,7 @@
 </file>
 
 <file path=word/footer1.xml><?xml version="1.0" encoding="utf-8"?>
-<w:ftr xmlns:wpc="http://schemas.microsoft.com/office/word/2010/wordprocessingCanvas" xmlns:mc="http://schemas.openxmlformats.org/markup-compatibility/2006" xmlns:o="urn:schemas-microsoft-com:office:office" xmlns:r="http://schemas.openxmlformats.org/officeDocument/2006/relationships" xmlns:m="http://schemas.openxmlformats.org/officeDocument/2006/math" xmlns:v="urn:schemas-microsoft-com:vml" xmlns:wp14="http://schemas.microsoft.com/office/word/2010/wordprocessingDrawing" xmlns:wp="http://schemas.openxmlformats.org/drawingml/2006/wordprocessingDrawing" xmlns:w10="urn:schemas-microsoft-com:office:word" xmlns:w="http://schemas.openxmlformats.org/wordprocessingml/2006/main" xmlns:w14="http://schemas.microsoft.com/office/word/2010/wordml" xmlns:wpg="http://schemas.microsoft.com/office/word/2010/wordprocessingGroup" xmlns:wpi="http://schemas.microsoft.com/office/word/2010/wordprocessingInk" xmlns:wne="http://schemas.microsoft.com/office/word/2006/wordml" xmlns:wps="http://schemas.microsoft.com/office/word/2010/wordprocessingShape" mc:Ignorable="w14 wp14">
+<w:ftr xmlns:wpc="http://schemas.microsoft.com/office/word/2010/wordprocessingCanvas" xmlns:cx="http://schemas.microsoft.com/office/drawing/2014/chartex" xmlns:cx1="http://schemas.microsoft.com/office/drawing/2015/9/8/chartex" xmlns:cx2="http://schemas.microsoft.com/office/drawing/2015/10/21/chartex" xmlns:cx3="http://schemas.microsoft.com/office/drawing/2016/5/9/chartex" xmlns:cx4="http://schemas.microsoft.com/office/drawing/2016/5/10/chartex" xmlns:cx5="http://schemas.microsoft.com/office/drawing/2016/5/11/chartex" xmlns:cx6="http://schemas.microsoft.com/office/drawing/2016/5/12/chartex" xmlns:cx7="http://schemas.microsoft.com/office/drawing/2016/5/13/chartex" xmlns:cx8="http://schemas.microsoft.com/office/drawing/2016/5/14/chartex" xmlns:mc="http://schemas.openxmlformats.org/markup-compatibility/2006" xmlns:aink="http://schemas.microsoft.com/office/drawing/2016/ink" xmlns:am3d="http://schemas.microsoft.com/office/drawing/2017/model3d" xmlns:o="urn:schemas-microsoft-com:office:office" xmlns:r="http://schemas.openxmlformats.org/officeDocument/2006/relationships" xmlns:m="http://schemas.openxmlformats.org/officeDocument/2006/math" xmlns:v="urn:schemas-microsoft-com:vml" xmlns:wp14="http://schemas.microsoft.com/office/word/2010/wordprocessingDrawing" xmlns:wp="http://schemas.openxmlformats.org/drawingml/2006/wordprocessingDrawing" xmlns:w10="urn:schemas-microsoft-com:office:word" xmlns:w="http://schemas.openxmlformats.org/wordprocessingml/2006/main" xmlns:w14="http://schemas.microsoft.com/office/word/2010/wordml" xmlns:w15="http://schemas.microsoft.com/office/word/2012/wordml" xmlns:w16cid="http://schemas.microsoft.com/office/word/2016/wordml/cid" xmlns:w16se="http://schemas.microsoft.com/office/word/2015/wordml/symex" xmlns:wpg="http://schemas.microsoft.com/office/word/2010/wordprocessingGroup" xmlns:wpi="http://schemas.microsoft.com/office/word/2010/wordprocessingInk" xmlns:wne="http://schemas.microsoft.com/office/word/2006/wordml" xmlns:wps="http://schemas.microsoft.com/office/word/2010/wordprocessingShape" mc:Ignorable="w14 w15 w16se w16cid wp14">
   <w:p>
     <w:pPr>
       <w:rPr>
@@ -745,7 +865,7 @@
 </file>
 
 <file path=word/footnotes.xml><?xml version="1.0" encoding="utf-8"?>
-<w:footnotes xmlns:wpc="http://schemas.microsoft.com/office/word/2010/wordprocessingCanvas" xmlns:mc="http://schemas.openxmlformats.org/markup-compatibility/2006" xmlns:o="urn:schemas-microsoft-com:office:office" xmlns:r="http://schemas.openxmlformats.org/officeDocument/2006/relationships" xmlns:m="http://schemas.openxmlformats.org/officeDocument/2006/math" xmlns:v="urn:schemas-microsoft-com:vml" xmlns:wp14="http://schemas.microsoft.com/office/word/2010/wordprocessingDrawing" xmlns:wp="http://schemas.openxmlformats.org/drawingml/2006/wordprocessingDrawing" xmlns:w10="urn:schemas-microsoft-com:office:word" xmlns:w="http://schemas.openxmlformats.org/wordprocessingml/2006/main" xmlns:w14="http://schemas.microsoft.com/office/word/2010/wordml" xmlns:wpg="http://schemas.microsoft.com/office/word/2010/wordprocessingGroup" xmlns:wpi="http://schemas.microsoft.com/office/word/2010/wordprocessingInk" xmlns:wne="http://schemas.microsoft.com/office/word/2006/wordml" xmlns:wps="http://schemas.microsoft.com/office/word/2010/wordprocessingShape" mc:Ignorable="w14 wp14">
+<w:footnotes xmlns:wpc="http://schemas.microsoft.com/office/word/2010/wordprocessingCanvas" xmlns:cx="http://schemas.microsoft.com/office/drawing/2014/chartex" xmlns:cx1="http://schemas.microsoft.com/office/drawing/2015/9/8/chartex" xmlns:cx2="http://schemas.microsoft.com/office/drawing/2015/10/21/chartex" xmlns:cx3="http://schemas.microsoft.com/office/drawing/2016/5/9/chartex" xmlns:cx4="http://schemas.microsoft.com/office/drawing/2016/5/10/chartex" xmlns:cx5="http://schemas.microsoft.com/office/drawing/2016/5/11/chartex" xmlns:cx6="http://schemas.microsoft.com/office/drawing/2016/5/12/chartex" xmlns:cx7="http://schemas.microsoft.com/office/drawing/2016/5/13/chartex" xmlns:cx8="http://schemas.microsoft.com/office/drawing/2016/5/14/chartex" xmlns:mc="http://schemas.openxmlformats.org/markup-compatibility/2006" xmlns:aink="http://schemas.microsoft.com/office/drawing/2016/ink" xmlns:am3d="http://schemas.microsoft.com/office/drawing/2017/model3d" xmlns:o="urn:schemas-microsoft-com:office:office" xmlns:r="http://schemas.openxmlformats.org/officeDocument/2006/relationships" xmlns:m="http://schemas.openxmlformats.org/officeDocument/2006/math" xmlns:v="urn:schemas-microsoft-com:vml" xmlns:wp14="http://schemas.microsoft.com/office/word/2010/wordprocessingDrawing" xmlns:wp="http://schemas.openxmlformats.org/drawingml/2006/wordprocessingDrawing" xmlns:w10="urn:schemas-microsoft-com:office:word" xmlns:w="http://schemas.openxmlformats.org/wordprocessingml/2006/main" xmlns:w14="http://schemas.microsoft.com/office/word/2010/wordml" xmlns:w15="http://schemas.microsoft.com/office/word/2012/wordml" xmlns:w16cid="http://schemas.microsoft.com/office/word/2016/wordml/cid" xmlns:w16se="http://schemas.microsoft.com/office/word/2015/wordml/symex" xmlns:wpg="http://schemas.microsoft.com/office/word/2010/wordprocessingGroup" xmlns:wpi="http://schemas.microsoft.com/office/word/2010/wordprocessingInk" xmlns:wne="http://schemas.microsoft.com/office/word/2006/wordml" xmlns:wps="http://schemas.microsoft.com/office/word/2010/wordprocessingShape" mc:Ignorable="w14 w15 w16se w16cid wp14">
   <w:footnote w:type="separator" w:id="-1">
     <w:p>
       <w:pPr>
@@ -770,7 +890,7 @@
 </file>
 
 <file path=word/header1.xml><?xml version="1.0" encoding="utf-8"?>
-<w:hdr xmlns:wpc="http://schemas.microsoft.com/office/word/2010/wordprocessingCanvas" xmlns:mc="http://schemas.openxmlformats.org/markup-compatibility/2006" xmlns:o="urn:schemas-microsoft-com:office:office" xmlns:r="http://schemas.openxmlformats.org/officeDocument/2006/relationships" xmlns:m="http://schemas.openxmlformats.org/officeDocument/2006/math" xmlns:v="urn:schemas-microsoft-com:vml" xmlns:wp14="http://schemas.microsoft.com/office/word/2010/wordprocessingDrawing" xmlns:wp="http://schemas.openxmlformats.org/drawingml/2006/wordprocessingDrawing" xmlns:w10="urn:schemas-microsoft-com:office:word" xmlns:w="http://schemas.openxmlformats.org/wordprocessingml/2006/main" xmlns:w14="http://schemas.microsoft.com/office/word/2010/wordml" xmlns:wpg="http://schemas.microsoft.com/office/word/2010/wordprocessingGroup" xmlns:wpi="http://schemas.microsoft.com/office/word/2010/wordprocessingInk" xmlns:wne="http://schemas.microsoft.com/office/word/2006/wordml" xmlns:wps="http://schemas.microsoft.com/office/word/2010/wordprocessingShape" mc:Ignorable="w14 wp14">
+<w:hdr xmlns:wpc="http://schemas.microsoft.com/office/word/2010/wordprocessingCanvas" xmlns:cx="http://schemas.microsoft.com/office/drawing/2014/chartex" xmlns:cx1="http://schemas.microsoft.com/office/drawing/2015/9/8/chartex" xmlns:cx2="http://schemas.microsoft.com/office/drawing/2015/10/21/chartex" xmlns:cx3="http://schemas.microsoft.com/office/drawing/2016/5/9/chartex" xmlns:cx4="http://schemas.microsoft.com/office/drawing/2016/5/10/chartex" xmlns:cx5="http://schemas.microsoft.com/office/drawing/2016/5/11/chartex" xmlns:cx6="http://schemas.microsoft.com/office/drawing/2016/5/12/chartex" xmlns:cx7="http://schemas.microsoft.com/office/drawing/2016/5/13/chartex" xmlns:cx8="http://schemas.microsoft.com/office/drawing/2016/5/14/chartex" xmlns:mc="http://schemas.openxmlformats.org/markup-compatibility/2006" xmlns:aink="http://schemas.microsoft.com/office/drawing/2016/ink" xmlns:am3d="http://schemas.microsoft.com/office/drawing/2017/model3d" xmlns:o="urn:schemas-microsoft-com:office:office" xmlns:r="http://schemas.openxmlformats.org/officeDocument/2006/relationships" xmlns:m="http://schemas.openxmlformats.org/officeDocument/2006/math" xmlns:v="urn:schemas-microsoft-com:vml" xmlns:wp14="http://schemas.microsoft.com/office/word/2010/wordprocessingDrawing" xmlns:wp="http://schemas.openxmlformats.org/drawingml/2006/wordprocessingDrawing" xmlns:w10="urn:schemas-microsoft-com:office:word" xmlns:w="http://schemas.openxmlformats.org/wordprocessingml/2006/main" xmlns:w14="http://schemas.microsoft.com/office/word/2010/wordml" xmlns:w15="http://schemas.microsoft.com/office/word/2012/wordml" xmlns:w16cid="http://schemas.microsoft.com/office/word/2016/wordml/cid" xmlns:w16se="http://schemas.microsoft.com/office/word/2015/wordml/symex" xmlns:wpg="http://schemas.microsoft.com/office/word/2010/wordprocessingGroup" xmlns:wpi="http://schemas.microsoft.com/office/word/2010/wordprocessingInk" xmlns:wne="http://schemas.microsoft.com/office/word/2006/wordml" xmlns:wps="http://schemas.microsoft.com/office/word/2010/wordprocessingShape" mc:Ignorable="w14 w15 w16se w16cid wp14">
   <w:p>
     <w:pPr>
       <w:rPr>
@@ -829,7 +949,7 @@
               <w:noProof/>
             </w:rPr>
             <w:drawing>
-              <wp:inline distT="114300" distB="114300" distL="114300" distR="114300" wp14:anchorId="5DAD02DA" wp14:editId="5153549D">
+              <wp:inline distT="114300" distB="114300" distL="114300" distR="114300" wp14:anchorId="341935F2" wp14:editId="463743DB">
                 <wp:extent cx="1604963" cy="195528"/>
                 <wp:effectExtent l="0" t="0" r="0" b="0"/>
                 <wp:docPr id="1" name="image2.jpg" descr="Logo.jpg"/>
@@ -971,8 +1091,8 @@
 </file>
 
 <file path=word/numbering.xml><?xml version="1.0" encoding="utf-8"?>
-<w:numbering xmlns:wpc="http://schemas.microsoft.com/office/word/2010/wordprocessingCanvas" xmlns:mc="http://schemas.openxmlformats.org/markup-compatibility/2006" xmlns:o="urn:schemas-microsoft-com:office:office" xmlns:r="http://schemas.openxmlformats.org/officeDocument/2006/relationships" xmlns:m="http://schemas.openxmlformats.org/officeDocument/2006/math" xmlns:v="urn:schemas-microsoft-com:vml" xmlns:wp14="http://schemas.microsoft.com/office/word/2010/wordprocessingDrawing" xmlns:wp="http://schemas.openxmlformats.org/drawingml/2006/wordprocessingDrawing" xmlns:w10="urn:schemas-microsoft-com:office:word" xmlns:w="http://schemas.openxmlformats.org/wordprocessingml/2006/main" xmlns:w14="http://schemas.microsoft.com/office/word/2010/wordml" xmlns:wpg="http://schemas.microsoft.com/office/word/2010/wordprocessingGroup" xmlns:wpi="http://schemas.microsoft.com/office/word/2010/wordprocessingInk" xmlns:wne="http://schemas.microsoft.com/office/word/2006/wordml" xmlns:wps="http://schemas.microsoft.com/office/word/2010/wordprocessingShape" mc:Ignorable="w14 wp14">
-  <w:abstractNum w:abstractNumId="0">
+<w:numbering xmlns:wpc="http://schemas.microsoft.com/office/word/2010/wordprocessingCanvas" xmlns:cx="http://schemas.microsoft.com/office/drawing/2014/chartex" xmlns:cx1="http://schemas.microsoft.com/office/drawing/2015/9/8/chartex" xmlns:cx2="http://schemas.microsoft.com/office/drawing/2015/10/21/chartex" xmlns:cx3="http://schemas.microsoft.com/office/drawing/2016/5/9/chartex" xmlns:cx4="http://schemas.microsoft.com/office/drawing/2016/5/10/chartex" xmlns:cx5="http://schemas.microsoft.com/office/drawing/2016/5/11/chartex" xmlns:cx6="http://schemas.microsoft.com/office/drawing/2016/5/12/chartex" xmlns:cx7="http://schemas.microsoft.com/office/drawing/2016/5/13/chartex" xmlns:cx8="http://schemas.microsoft.com/office/drawing/2016/5/14/chartex" xmlns:mc="http://schemas.openxmlformats.org/markup-compatibility/2006" xmlns:aink="http://schemas.microsoft.com/office/drawing/2016/ink" xmlns:am3d="http://schemas.microsoft.com/office/drawing/2017/model3d" xmlns:o="urn:schemas-microsoft-com:office:office" xmlns:r="http://schemas.openxmlformats.org/officeDocument/2006/relationships" xmlns:m="http://schemas.openxmlformats.org/officeDocument/2006/math" xmlns:v="urn:schemas-microsoft-com:vml" xmlns:wp14="http://schemas.microsoft.com/office/word/2010/wordprocessingDrawing" xmlns:wp="http://schemas.openxmlformats.org/drawingml/2006/wordprocessingDrawing" xmlns:w10="urn:schemas-microsoft-com:office:word" xmlns:w="http://schemas.openxmlformats.org/wordprocessingml/2006/main" xmlns:w14="http://schemas.microsoft.com/office/word/2010/wordml" xmlns:w15="http://schemas.microsoft.com/office/word/2012/wordml" xmlns:w16cid="http://schemas.microsoft.com/office/word/2016/wordml/cid" xmlns:w16se="http://schemas.microsoft.com/office/word/2015/wordml/symex" xmlns:wpg="http://schemas.microsoft.com/office/word/2010/wordprocessingGroup" xmlns:wpi="http://schemas.microsoft.com/office/word/2010/wordprocessingInk" xmlns:wne="http://schemas.microsoft.com/office/word/2006/wordml" xmlns:wps="http://schemas.microsoft.com/office/word/2010/wordprocessingShape" mc:Ignorable="w14 w15 w16se w16cid wp14">
+  <w:abstractNum w:abstractNumId="0" w15:restartNumberingAfterBreak="0">
     <w:nsid w:val="05AD7368"/>
     <w:multiLevelType w:val="multilevel"/>
     <w:tmpl w:val="B568E2D2"/>
@@ -1085,7 +1205,7 @@
       </w:rPr>
     </w:lvl>
   </w:abstractNum>
-  <w:abstractNum w:abstractNumId="1">
+  <w:abstractNum w:abstractNumId="1" w15:restartNumberingAfterBreak="0">
     <w:nsid w:val="128F3900"/>
     <w:multiLevelType w:val="hybridMultilevel"/>
     <w:tmpl w:val="02E0A0CE"/>
@@ -1171,7 +1291,7 @@
       </w:pPr>
     </w:lvl>
   </w:abstractNum>
-  <w:abstractNum w:abstractNumId="2">
+  <w:abstractNum w:abstractNumId="2" w15:restartNumberingAfterBreak="0">
     <w:nsid w:val="32594AE4"/>
     <w:multiLevelType w:val="multilevel"/>
     <w:tmpl w:val="C396ED66"/>
@@ -1320,7 +1440,7 @@
       </w:rPr>
     </w:lvl>
   </w:abstractNum>
-  <w:abstractNum w:abstractNumId="3">
+  <w:abstractNum w:abstractNumId="3" w15:restartNumberingAfterBreak="0">
     <w:nsid w:val="42A745AA"/>
     <w:multiLevelType w:val="multilevel"/>
     <w:tmpl w:val="B568E2D2"/>
@@ -1433,7 +1553,7 @@
       </w:rPr>
     </w:lvl>
   </w:abstractNum>
-  <w:abstractNum w:abstractNumId="4">
+  <w:abstractNum w:abstractNumId="4" w15:restartNumberingAfterBreak="0">
     <w:nsid w:val="5FA343EE"/>
     <w:multiLevelType w:val="hybridMultilevel"/>
     <w:tmpl w:val="8EF007BA"/>
@@ -1538,7 +1658,7 @@
 </file>
 
 <file path=word/styles.xml><?xml version="1.0" encoding="utf-8"?>
-<w:styles xmlns:mc="http://schemas.openxmlformats.org/markup-compatibility/2006" xmlns:r="http://schemas.openxmlformats.org/officeDocument/2006/relationships" xmlns:w="http://schemas.openxmlformats.org/wordprocessingml/2006/main" xmlns:w14="http://schemas.microsoft.com/office/word/2010/wordml" mc:Ignorable="w14">
+<w:styles xmlns:mc="http://schemas.openxmlformats.org/markup-compatibility/2006" xmlns:r="http://schemas.openxmlformats.org/officeDocument/2006/relationships" xmlns:w="http://schemas.openxmlformats.org/wordprocessingml/2006/main" xmlns:w14="http://schemas.microsoft.com/office/word/2010/wordml" xmlns:w15="http://schemas.microsoft.com/office/word/2012/wordml" xmlns:w16cid="http://schemas.microsoft.com/office/word/2016/wordml/cid" xmlns:w16se="http://schemas.microsoft.com/office/word/2015/wordml/symex" mc:Ignorable="w14 w15 w16se w16cid">
   <w:docDefaults>
     <w:rPrDefault>
       <w:rPr>
@@ -1555,528 +1675,382 @@
       </w:pPr>
     </w:pPrDefault>
   </w:docDefaults>
-  <w:latentStyles w:defLockedState="0" w:defUIPriority="99" w:defSemiHidden="1" w:defUnhideWhenUsed="1" w:defQFormat="0" w:count="267">
-    <w:lsdException w:name="Normal" w:semiHidden="0" w:uiPriority="0" w:unhideWhenUsed="0" w:qFormat="1"/>
-    <w:lsdException w:name="heading 1" w:semiHidden="0" w:uiPriority="9" w:unhideWhenUsed="0" w:qFormat="1"/>
-    <w:lsdException w:name="heading 2" w:uiPriority="9" w:qFormat="1"/>
-    <w:lsdException w:name="heading 3" w:uiPriority="9" w:qFormat="1"/>
-    <w:lsdException w:name="heading 4" w:uiPriority="9" w:qFormat="1"/>
-    <w:lsdException w:name="heading 5" w:uiPriority="9" w:qFormat="1"/>
-    <w:lsdException w:name="heading 6" w:uiPriority="9" w:qFormat="1"/>
-    <w:lsdException w:name="heading 7" w:uiPriority="9" w:qFormat="1"/>
-    <w:lsdException w:name="heading 8" w:uiPriority="9" w:qFormat="1"/>
-    <w:lsdException w:name="heading 9" w:uiPriority="9" w:qFormat="1"/>
-    <w:lsdException w:name="toc 1" w:uiPriority="39"/>
-    <w:lsdException w:name="toc 2" w:uiPriority="39"/>
-    <w:lsdException w:name="toc 3" w:uiPriority="39"/>
-    <w:lsdException w:name="toc 4" w:uiPriority="39"/>
-    <w:lsdException w:name="toc 5" w:uiPriority="39"/>
-    <w:lsdException w:name="toc 6" w:uiPriority="39"/>
-    <w:lsdException w:name="toc 7" w:uiPriority="39"/>
-    <w:lsdException w:name="toc 8" w:uiPriority="39"/>
-    <w:lsdException w:name="toc 9" w:uiPriority="39"/>
-    <w:lsdException w:name="caption" w:uiPriority="35" w:qFormat="1"/>
-    <w:lsdException w:name="Title" w:semiHidden="0" w:uiPriority="10" w:unhideWhenUsed="0" w:qFormat="1"/>
-    <w:lsdException w:name="Default Paragraph Font" w:uiPriority="1"/>
-    <w:lsdException w:name="Subtitle" w:semiHidden="0" w:uiPriority="11" w:unhideWhenUsed="0" w:qFormat="1"/>
-    <w:lsdException w:name="Strong" w:semiHidden="0" w:uiPriority="22" w:unhideWhenUsed="0" w:qFormat="1"/>
-    <w:lsdException w:name="Emphasis" w:semiHidden="0" w:uiPriority="20" w:unhideWhenUsed="0" w:qFormat="1"/>
-    <w:lsdException w:name="Table Grid" w:uiPriority="59"/>
-    <w:lsdException w:name="Placeholder Text" w:unhideWhenUsed="0"/>
-    <w:lsdException w:name="No Spacing" w:semiHidden="0" w:uiPriority="1" w:unhideWhenUsed="0" w:qFormat="1"/>
-    <w:lsdException w:name="Light Shading" w:semiHidden="0" w:uiPriority="60" w:unhideWhenUsed="0"/>
-    <w:lsdException w:name="Light List" w:semiHidden="0" w:uiPriority="61" w:unhideWhenUsed="0"/>
-    <w:lsdException w:name="Light Grid" w:semiHidden="0" w:uiPriority="62" w:unhideWhenUsed="0"/>
-    <w:lsdException w:name="Medium Shading 1" w:semiHidden="0" w:uiPriority="63" w:unhideWhenUsed="0"/>
-    <w:lsdException w:name="Medium Shading 2" w:semiHidden="0" w:uiPriority="64" w:unhideWhenUsed="0"/>
-    <w:lsdException w:name="Medium List 1" w:semiHidden="0" w:uiPriority="65" w:unhideWhenUsed="0"/>
-    <w:lsdException w:name="Medium List 2" w:semiHidden="0" w:uiPriority="66" w:unhideWhenUsed="0"/>
-    <w:lsdException w:name="Medium Grid 1" w:semiHidden="0" w:uiPriority="67" w:unhideWhenUsed="0"/>
-    <w:lsdException w:name="Medium Grid 2" w:semiHidden="0" w:uiPriority="68" w:unhideWhenUsed="0"/>
-    <w:lsdException w:name="Medium Grid 3" w:semiHidden="0" w:uiPriority="69" w:unhideWhenUsed="0"/>
-    <w:lsdException w:name="Dark List" w:semiHidden="0" w:uiPriority="70" w:unhideWhenUsed="0"/>
-    <w:lsdException w:name="Colorful Shading" w:semiHidden="0" w:uiPriority="71" w:unhideWhenUsed="0"/>
-    <w:lsdException w:name="Colorful List" w:semiHidden="0" w:uiPriority="72" w:unhideWhenUsed="0"/>
-    <w:lsdException w:name="Colorful Grid" w:semiHidden="0" w:uiPriority="73" w:unhideWhenUsed="0"/>
-    <w:lsdException w:name="Light Shading Accent 1" w:semiHidden="0" w:uiPriority="60" w:unhideWhenUsed="0"/>
-    <w:lsdException w:name="Light List Accent 1" w:semiHidden="0" w:uiPriority="61" w:unhideWhenUsed="0"/>
-    <w:lsdException w:name="Light Grid Accent 1" w:semiHidden="0" w:uiPriority="62" w:unhideWhenUsed="0"/>
-    <w:lsdException w:name="Medium Shading 1 Accent 1" w:semiHidden="0" w:uiPriority="63" w:unhideWhenUsed="0"/>
-    <w:lsdException w:name="Medium Shading 2 Accent 1" w:semiHidden="0" w:uiPriority="64" w:unhideWhenUsed="0"/>
-    <w:lsdException w:name="Medium List 1 Accent 1" w:semiHidden="0" w:uiPriority="65" w:unhideWhenUsed="0"/>
-    <w:lsdException w:name="Revision" w:unhideWhenUsed="0"/>
-    <w:lsdException w:name="List Paragraph" w:semiHidden="0" w:uiPriority="34" w:unhideWhenUsed="0" w:qFormat="1"/>
-    <w:lsdException w:name="Quote" w:semiHidden="0" w:uiPriority="29" w:unhideWhenUsed="0" w:qFormat="1"/>
-    <w:lsdException w:name="Intense Quote" w:semiHidden="0" w:uiPriority="30" w:unhideWhenUsed="0" w:qFormat="1"/>
-    <w:lsdException w:name="Medium List 2 Accent 1" w:semiHidden="0" w:uiPriority="66" w:unhideWhenUsed="0"/>
-    <w:lsdException w:name="Medium Grid 1 Accent 1" w:semiHidden="0" w:uiPriority="67" w:unhideWhenUsed="0"/>
-    <w:lsdException w:name="Medium Grid 2 Accent 1" w:semiHidden="0" w:uiPriority="68" w:unhideWhenUsed="0"/>
-    <w:lsdException w:name="Medium Grid 3 Accent 1" w:semiHidden="0" w:uiPriority="69" w:unhideWhenUsed="0"/>
-    <w:lsdException w:name="Dark List Accent 1" w:semiHidden="0" w:uiPriority="70" w:unhideWhenUsed="0"/>
-    <w:lsdException w:name="Colorful Shading Accent 1" w:semiHidden="0" w:uiPriority="71" w:unhideWhenUsed="0"/>
-    <w:lsdException w:name="Colorful List Accent 1" w:semiHidden="0" w:uiPriority="72" w:unhideWhenUsed="0"/>
-    <w:lsdException w:name="Colorful Grid Accent 1" w:semiHidden="0" w:uiPriority="73" w:unhideWhenUsed="0"/>
-    <w:lsdException w:name="Light Shading Accent 2" w:semiHidden="0" w:uiPriority="60" w:unhideWhenUsed="0"/>
-    <w:lsdException w:name="Light List Accent 2" w:semiHidden="0" w:uiPriority="61" w:unhideWhenUsed="0"/>
-    <w:lsdException w:name="Light Grid Accent 2" w:semiHidden="0" w:uiPriority="62" w:unhideWhenUsed="0"/>
-    <w:lsdException w:name="Medium Shading 1 Accent 2" w:semiHidden="0" w:uiPriority="63" w:unhideWhenUsed="0"/>
-    <w:lsdException w:name="Medium Shading 2 Accent 2" w:semiHidden="0" w:uiPriority="64" w:unhideWhenUsed="0"/>
-    <w:lsdException w:name="Medium List 1 Accent 2" w:semiHidden="0" w:uiPriority="65" w:unhideWhenUsed="0"/>
-    <w:lsdException w:name="Medium List 2 Accent 2" w:semiHidden="0" w:uiPriority="66" w:unhideWhenUsed="0"/>
-    <w:lsdException w:name="Medium Grid 1 Accent 2" w:semiHidden="0" w:uiPriority="67" w:unhideWhenUsed="0"/>
-    <w:lsdException w:name="Medium Grid 2 Accent 2" w:semiHidden="0" w:uiPriority="68" w:unhideWhenUsed="0"/>
-    <w:lsdException w:name="Medium Grid 3 Accent 2" w:semiHidden="0" w:uiPriority="69" w:unhideWhenUsed="0"/>
-    <w:lsdException w:name="Dark List Accent 2" w:semiHidden="0" w:uiPriority="70" w:unhideWhenUsed="0"/>
-    <w:lsdException w:name="Colorful Shading Accent 2" w:semiHidden="0" w:uiPriority="71" w:unhideWhenUsed="0"/>
-    <w:lsdException w:name="Colorful List Accent 2" w:semiHidden="0" w:uiPriority="72" w:unhideWhenUsed="0"/>
-    <w:lsdException w:name="Colorful Grid Accent 2" w:semiHidden="0" w:uiPriority="73" w:unhideWhenUsed="0"/>
-    <w:lsdException w:name="Light Shading Accent 3" w:semiHidden="0" w:uiPriority="60" w:unhideWhenUsed="0"/>
-    <w:lsdException w:name="Light List Accent 3" w:semiHidden="0" w:uiPriority="61" w:unhideWhenUsed="0"/>
-    <w:lsdException w:name="Light Grid Accent 3" w:semiHidden="0" w:uiPriority="62" w:unhideWhenUsed="0"/>
-    <w:lsdException w:name="Medium Shading 1 Accent 3" w:semiHidden="0" w:uiPriority="63" w:unhideWhenUsed="0"/>
-    <w:lsdException w:name="Medium Shading 2 Accent 3" w:semiHidden="0" w:uiPriority="64" w:unhideWhenUsed="0"/>
-    <w:lsdException w:name="Medium List 1 Accent 3" w:semiHidden="0" w:uiPriority="65" w:unhideWhenUsed="0"/>
-    <w:lsdException w:name="Medium List 2 Accent 3" w:semiHidden="0" w:uiPriority="66" w:unhideWhenUsed="0"/>
-    <w:lsdException w:name="Medium Grid 1 Accent 3" w:semiHidden="0" w:uiPriority="67" w:unhideWhenUsed="0"/>
-    <w:lsdException w:name="Medium Grid 2 Accent 3" w:semiHidden="0" w:uiPriority="68" w:unhideWhenUsed="0"/>
-    <w:lsdException w:name="Medium Grid 3 Accent 3" w:semiHidden="0" w:uiPriority="69" w:unhideWhenUsed="0"/>
-    <w:lsdException w:name="Dark List Accent 3" w:semiHidden="0" w:uiPriority="70" w:unhideWhenUsed="0"/>
-    <w:lsdException w:name="Colorful Shading Accent 3" w:semiHidden="0" w:uiPriority="71" w:unhideWhenUsed="0"/>
-    <w:lsdException w:name="Colorful List Accent 3" w:semiHidden="0" w:uiPriority="72" w:unhideWhenUsed="0"/>
-    <w:lsdException w:name="Colorful Grid Accent 3" w:semiHidden="0" w:uiPriority="73" w:unhideWhenUsed="0"/>
-    <w:lsdException w:name="Light Shading Accent 4" w:semiHidden="0" w:uiPriority="60" w:unhideWhenUsed="0"/>
-    <w:lsdException w:name="Light List Accent 4" w:semiHidden="0" w:uiPriority="61" w:unhideWhenUsed="0"/>
-    <w:lsdException w:name="Light Grid Accent 4" w:semiHidden="0" w:uiPriority="62" w:unhideWhenUsed="0"/>
-    <w:lsdException w:name="Medium Shading 1 Accent 4" w:semiHidden="0" w:uiPriority="63" w:unhideWhenUsed="0"/>
-    <w:lsdException w:name="Medium Shading 2 Accent 4" w:semiHidden="0" w:uiPriority="64" w:unhideWhenUsed="0"/>
-    <w:lsdException w:name="Medium List 1 Accent 4" w:semiHidden="0" w:uiPriority="65" w:unhideWhenUsed="0"/>
-    <w:lsdException w:name="Medium List 2 Accent 4" w:semiHidden="0" w:uiPriority="66" w:unhideWhenUsed="0"/>
-    <w:lsdException w:name="Medium Grid 1 Accent 4" w:semiHidden="0" w:uiPriority="67" w:unhideWhenUsed="0"/>
-    <w:lsdException w:name="Medium Grid 2 Accent 4" w:semiHidden="0" w:uiPriority="68" w:unhideWhenUsed="0"/>
-    <w:lsdException w:name="Medium Grid 3 Accent 4" w:semiHidden="0" w:uiPriority="69" w:unhideWhenUsed="0"/>
-    <w:lsdException w:name="Dark List Accent 4" w:semiHidden="0" w:uiPriority="70" w:unhideWhenUsed="0"/>
-    <w:lsdException w:name="Colorful Shading Accent 4" w:semiHidden="0" w:uiPriority="71" w:unhideWhenUsed="0"/>
-    <w:lsdException w:name="Colorful List Accent 4" w:semiHidden="0" w:uiPriority="72" w:unhideWhenUsed="0"/>
-    <w:lsdException w:name="Colorful Grid Accent 4" w:semiHidden="0" w:uiPriority="73" w:unhideWhenUsed="0"/>
-    <w:lsdException w:name="Light Shading Accent 5" w:semiHidden="0" w:uiPriority="60" w:unhideWhenUsed="0"/>
-    <w:lsdException w:name="Light List Accent 5" w:semiHidden="0" w:uiPriority="61" w:unhideWhenUsed="0"/>
-    <w:lsdException w:name="Light Grid Accent 5" w:semiHidden="0" w:uiPriority="62" w:unhideWhenUsed="0"/>
-    <w:lsdException w:name="Medium Shading 1 Accent 5" w:semiHidden="0" w:uiPriority="63" w:unhideWhenUsed="0"/>
-    <w:lsdException w:name="Medium Shading 2 Accent 5" w:semiHidden="0" w:uiPriority="64" w:unhideWhenUsed="0"/>
-    <w:lsdException w:name="Medium List 1 Accent 5" w:semiHidden="0" w:uiPriority="65" w:unhideWhenUsed="0"/>
-    <w:lsdException w:name="Medium List 2 Accent 5" w:semiHidden="0" w:uiPriority="66" w:unhideWhenUsed="0"/>
-    <w:lsdException w:name="Medium Grid 1 Accent 5" w:semiHidden="0" w:uiPriority="67" w:unhideWhenUsed="0"/>
-    <w:lsdException w:name="Medium Grid 2 Accent 5" w:semiHidden="0" w:uiPriority="68" w:unhideWhenUsed="0"/>
-    <w:lsdException w:name="Medium Grid 3 Accent 5" w:semiHidden="0" w:uiPriority="69" w:unhideWhenUsed="0"/>
-    <w:lsdException w:name="Dark List Accent 5" w:semiHidden="0" w:uiPriority="70" w:unhideWhenUsed="0"/>
-    <w:lsdException w:name="Colorful Shading Accent 5" w:semiHidden="0" w:uiPriority="71" w:unhideWhenUsed="0"/>
-    <w:lsdException w:name="Colorful List Accent 5" w:semiHidden="0" w:uiPriority="72" w:unhideWhenUsed="0"/>
-    <w:lsdException w:name="Colorful Grid Accent 5" w:semiHidden="0" w:uiPriority="73" w:unhideWhenUsed="0"/>
-    <w:lsdException w:name="Light Shading Accent 6" w:semiHidden="0" w:uiPriority="60" w:unhideWhenUsed="0"/>
-    <w:lsdException w:name="Light List Accent 6" w:semiHidden="0" w:uiPriority="61" w:unhideWhenUsed="0"/>
-    <w:lsdException w:name="Light Grid Accent 6" w:semiHidden="0" w:uiPriority="62" w:unhideWhenUsed="0"/>
-    <w:lsdException w:name="Medium Shading 1 Accent 6" w:semiHidden="0" w:uiPriority="63" w:unhideWhenUsed="0"/>
-    <w:lsdException w:name="Medium Shading 2 Accent 6" w:semiHidden="0" w:uiPriority="64" w:unhideWhenUsed="0"/>
-    <w:lsdException w:name="Medium List 1 Accent 6" w:semiHidden="0" w:uiPriority="65" w:unhideWhenUsed="0"/>
-    <w:lsdException w:name="Medium List 2 Accent 6" w:semiHidden="0" w:uiPriority="66" w:unhideWhenUsed="0"/>
-    <w:lsdException w:name="Medium Grid 1 Accent 6" w:semiHidden="0" w:uiPriority="67" w:unhideWhenUsed="0"/>
-    <w:lsdException w:name="Medium Grid 2 Accent 6" w:semiHidden="0" w:uiPriority="68" w:unhideWhenUsed="0"/>
-    <w:lsdException w:name="Medium Grid 3 Accent 6" w:semiHidden="0" w:uiPriority="69" w:unhideWhenUsed="0"/>
-    <w:lsdException w:name="Dark List Accent 6" w:semiHidden="0" w:uiPriority="70" w:unhideWhenUsed="0"/>
-    <w:lsdException w:name="Colorful Shading Accent 6" w:semiHidden="0" w:uiPriority="71" w:unhideWhenUsed="0"/>
-    <w:lsdException w:name="Colorful List Accent 6" w:semiHidden="0" w:uiPriority="72" w:unhideWhenUsed="0"/>
-    <w:lsdException w:name="Colorful Grid Accent 6" w:semiHidden="0" w:uiPriority="73" w:unhideWhenUsed="0"/>
-    <w:lsdException w:name="Subtle Emphasis" w:semiHidden="0" w:uiPriority="19" w:unhideWhenUsed="0" w:qFormat="1"/>
-    <w:lsdException w:name="Intense Emphasis" w:semiHidden="0" w:uiPriority="21" w:unhideWhenUsed="0" w:qFormat="1"/>
-    <w:lsdException w:name="Subtle Reference" w:semiHidden="0" w:uiPriority="31" w:unhideWhenUsed="0" w:qFormat="1"/>
-    <w:lsdException w:name="Intense Reference" w:semiHidden="0" w:uiPriority="32" w:unhideWhenUsed="0" w:qFormat="1"/>
-    <w:lsdException w:name="Book Title" w:semiHidden="0" w:uiPriority="33" w:unhideWhenUsed="0" w:qFormat="1"/>
-    <w:lsdException w:name="Bibliography" w:uiPriority="37"/>
-    <w:lsdException w:name="TOC Heading" w:uiPriority="39" w:qFormat="1"/>
-  </w:latentStyles>
-  <w:style w:type="paragraph" w:default="1" w:styleId="Normal">
-    <w:name w:val="Normal"/>
-  </w:style>
-  <w:style w:type="paragraph" w:styleId="Heading1">
-    <w:name w:val="heading 1"/>
-    <w:basedOn w:val="Normal"/>
-    <w:next w:val="Normal"/>
-    <w:pPr>
-      <w:keepNext/>
-      <w:keepLines/>
-      <w:spacing w:before="400" w:after="120"/>
-      <w:contextualSpacing/>
-      <w:outlineLvl w:val="0"/>
-    </w:pPr>
-    <w:rPr>
-      <w:sz w:val="40"/>
-      <w:szCs w:val="40"/>
-    </w:rPr>
-  </w:style>
-  <w:style w:type="paragraph" w:styleId="Heading2">
-    <w:name w:val="heading 2"/>
-    <w:basedOn w:val="Normal"/>
-    <w:next w:val="Normal"/>
-    <w:pPr>
-      <w:keepNext/>
-      <w:keepLines/>
-      <w:spacing w:before="360" w:after="120"/>
-      <w:contextualSpacing/>
-      <w:outlineLvl w:val="1"/>
-    </w:pPr>
-    <w:rPr>
-      <w:sz w:val="32"/>
-      <w:szCs w:val="32"/>
-    </w:rPr>
-  </w:style>
-  <w:style w:type="paragraph" w:styleId="Heading3">
-    <w:name w:val="heading 3"/>
-    <w:basedOn w:val="Normal"/>
-    <w:next w:val="Normal"/>
-    <w:pPr>
-      <w:keepNext/>
-      <w:keepLines/>
-      <w:spacing w:before="320" w:after="80"/>
-      <w:contextualSpacing/>
-      <w:outlineLvl w:val="2"/>
-    </w:pPr>
-    <w:rPr>
-      <w:color w:val="434343"/>
-      <w:sz w:val="28"/>
-      <w:szCs w:val="28"/>
-    </w:rPr>
-  </w:style>
-  <w:style w:type="paragraph" w:styleId="Heading4">
-    <w:name w:val="heading 4"/>
-    <w:basedOn w:val="Normal"/>
-    <w:next w:val="Normal"/>
-    <w:pPr>
-      <w:keepNext/>
-      <w:keepLines/>
-      <w:spacing w:before="280" w:after="80"/>
-      <w:contextualSpacing/>
-      <w:outlineLvl w:val="3"/>
-    </w:pPr>
-    <w:rPr>
-      <w:color w:val="666666"/>
-      <w:sz w:val="24"/>
-      <w:szCs w:val="24"/>
-    </w:rPr>
-  </w:style>
-  <w:style w:type="paragraph" w:styleId="Heading5">
-    <w:name w:val="heading 5"/>
-    <w:basedOn w:val="Normal"/>
-    <w:next w:val="Normal"/>
-    <w:pPr>
-      <w:keepNext/>
-      <w:keepLines/>
-      <w:spacing w:before="240" w:after="80"/>
-      <w:contextualSpacing/>
-      <w:outlineLvl w:val="4"/>
-    </w:pPr>
-    <w:rPr>
-      <w:color w:val="666666"/>
-    </w:rPr>
-  </w:style>
-  <w:style w:type="paragraph" w:styleId="Heading6">
-    <w:name w:val="heading 6"/>
-    <w:basedOn w:val="Normal"/>
-    <w:next w:val="Normal"/>
-    <w:pPr>
-      <w:keepNext/>
-      <w:keepLines/>
-      <w:spacing w:before="240" w:after="80"/>
-      <w:contextualSpacing/>
-      <w:outlineLvl w:val="5"/>
-    </w:pPr>
-    <w:rPr>
-      <w:i/>
-      <w:color w:val="666666"/>
-    </w:rPr>
-  </w:style>
-  <w:style w:type="character" w:default="1" w:styleId="DefaultParagraphFont">
-    <w:name w:val="Default Paragraph Font"/>
-    <w:uiPriority w:val="1"/>
-    <w:semiHidden/>
-    <w:unhideWhenUsed/>
-  </w:style>
-  <w:style w:type="table" w:default="1" w:styleId="TableNormal">
-    <w:name w:val="Normal Table"/>
-    <w:uiPriority w:val="99"/>
-    <w:semiHidden/>
-    <w:unhideWhenUsed/>
-    <w:tblPr>
-      <w:tblInd w:w="0" w:type="dxa"/>
-      <w:tblCellMar>
-        <w:top w:w="0" w:type="dxa"/>
-        <w:left w:w="108" w:type="dxa"/>
-        <w:bottom w:w="0" w:type="dxa"/>
-        <w:right w:w="108" w:type="dxa"/>
-      </w:tblCellMar>
-    </w:tblPr>
-  </w:style>
-  <w:style w:type="numbering" w:default="1" w:styleId="NoList">
-    <w:name w:val="No List"/>
-    <w:uiPriority w:val="99"/>
-    <w:semiHidden/>
-    <w:unhideWhenUsed/>
-  </w:style>
-  <w:style w:type="paragraph" w:styleId="Title">
-    <w:name w:val="Title"/>
-    <w:basedOn w:val="Normal"/>
-    <w:next w:val="Normal"/>
-    <w:pPr>
-      <w:keepNext/>
-      <w:keepLines/>
-      <w:spacing w:after="60"/>
-      <w:contextualSpacing/>
-    </w:pPr>
-    <w:rPr>
-      <w:sz w:val="52"/>
-      <w:szCs w:val="52"/>
-    </w:rPr>
-  </w:style>
-  <w:style w:type="paragraph" w:styleId="Subtitle">
-    <w:name w:val="Subtitle"/>
-    <w:basedOn w:val="Normal"/>
-    <w:next w:val="Normal"/>
-    <w:pPr>
-      <w:keepNext/>
-      <w:keepLines/>
-      <w:spacing w:after="320"/>
-      <w:contextualSpacing/>
-    </w:pPr>
-    <w:rPr>
-      <w:color w:val="666666"/>
-      <w:sz w:val="30"/>
-      <w:szCs w:val="30"/>
-    </w:rPr>
-  </w:style>
-  <w:style w:type="table" w:customStyle="1" w:styleId="a">
-    <w:basedOn w:val="TableNormal"/>
-    <w:tblPr>
-      <w:tblStyleRowBandSize w:val="1"/>
-      <w:tblStyleColBandSize w:val="1"/>
-    </w:tblPr>
-  </w:style>
-  <w:style w:type="table" w:customStyle="1" w:styleId="a0">
-    <w:basedOn w:val="TableNormal"/>
-    <w:tblPr>
-      <w:tblStyleRowBandSize w:val="1"/>
-      <w:tblStyleColBandSize w:val="1"/>
-    </w:tblPr>
-  </w:style>
-  <w:style w:type="paragraph" w:styleId="BalloonText">
-    <w:name w:val="Balloon Text"/>
-    <w:basedOn w:val="Normal"/>
-    <w:link w:val="BalloonTextChar"/>
-    <w:uiPriority w:val="99"/>
-    <w:semiHidden/>
-    <w:unhideWhenUsed/>
-    <w:rsid w:val="00CF4DAD"/>
-    <w:pPr>
-      <w:spacing w:line="240" w:lineRule="auto"/>
-    </w:pPr>
-    <w:rPr>
-      <w:rFonts w:ascii="Tahoma" w:hAnsi="Tahoma" w:cs="Tahoma"/>
-      <w:sz w:val="16"/>
-      <w:szCs w:val="16"/>
-    </w:rPr>
-  </w:style>
-  <w:style w:type="character" w:customStyle="1" w:styleId="BalloonTextChar">
-    <w:name w:val="Balloon Text Char"/>
-    <w:basedOn w:val="DefaultParagraphFont"/>
-    <w:link w:val="BalloonText"/>
-    <w:uiPriority w:val="99"/>
-    <w:semiHidden/>
-    <w:rsid w:val="00CF4DAD"/>
-    <w:rPr>
-      <w:rFonts w:ascii="Tahoma" w:hAnsi="Tahoma" w:cs="Tahoma"/>
-      <w:sz w:val="16"/>
-      <w:szCs w:val="16"/>
-    </w:rPr>
-  </w:style>
-  <w:style w:type="character" w:styleId="Hyperlink">
-    <w:name w:val="Hyperlink"/>
-    <w:basedOn w:val="DefaultParagraphFont"/>
-    <w:uiPriority w:val="99"/>
-    <w:unhideWhenUsed/>
-    <w:rsid w:val="00135082"/>
-    <w:rPr>
-      <w:color w:val="0000FF" w:themeColor="hyperlink"/>
-      <w:u w:val="single"/>
-    </w:rPr>
-  </w:style>
-  <w:style w:type="paragraph" w:styleId="ListParagraph">
-    <w:name w:val="List Paragraph"/>
-    <w:basedOn w:val="Normal"/>
-    <w:uiPriority w:val="34"/>
-    <w:qFormat/>
-    <w:rsid w:val="00135082"/>
-    <w:pPr>
-      <w:ind w:left="720"/>
-      <w:contextualSpacing/>
-    </w:pPr>
-  </w:style>
-</w:styles>
-</file>
-
-<file path=word/stylesWithEffects.xml><?xml version="1.0" encoding="utf-8"?>
-<w:styles xmlns:wpc="http://schemas.microsoft.com/office/word/2010/wordprocessingCanvas" xmlns:mc="http://schemas.openxmlformats.org/markup-compatibility/2006" xmlns:o="urn:schemas-microsoft-com:office:office" xmlns:r="http://schemas.openxmlformats.org/officeDocument/2006/relationships" xmlns:m="http://schemas.openxmlformats.org/officeDocument/2006/math" xmlns:v="urn:schemas-microsoft-com:vml" xmlns:wp14="http://schemas.microsoft.com/office/word/2010/wordprocessingDrawing" xmlns:wp="http://schemas.openxmlformats.org/drawingml/2006/wordprocessingDrawing" xmlns:w10="urn:schemas-microsoft-com:office:word" xmlns:w="http://schemas.openxmlformats.org/wordprocessingml/2006/main" xmlns:w14="http://schemas.microsoft.com/office/word/2010/wordml" xmlns:wpg="http://schemas.microsoft.com/office/word/2010/wordprocessingGroup" xmlns:wpi="http://schemas.microsoft.com/office/word/2010/wordprocessingInk" xmlns:wne="http://schemas.microsoft.com/office/word/2006/wordml" xmlns:wps="http://schemas.microsoft.com/office/word/2010/wordprocessingShape" mc:Ignorable="w14 wp14">
-  <w:docDefaults>
-    <w:rPrDefault>
-      <w:rPr>
-        <w:rFonts w:ascii="Arial" w:eastAsia="Arial" w:hAnsi="Arial" w:cs="Arial"/>
-        <w:color w:val="000000"/>
-        <w:sz w:val="22"/>
-        <w:szCs w:val="22"/>
-        <w:lang w:val="en-US" w:eastAsia="en-US" w:bidi="ar-SA"/>
-      </w:rPr>
-    </w:rPrDefault>
-    <w:pPrDefault>
-      <w:pPr>
-        <w:spacing w:line="276" w:lineRule="auto"/>
-      </w:pPr>
-    </w:pPrDefault>
-  </w:docDefaults>
-  <w:latentStyles w:defLockedState="0" w:defUIPriority="99" w:defSemiHidden="1" w:defUnhideWhenUsed="1" w:defQFormat="0" w:count="267">
-    <w:lsdException w:name="Normal" w:semiHidden="0" w:uiPriority="0" w:unhideWhenUsed="0" w:qFormat="1"/>
-    <w:lsdException w:name="heading 1" w:semiHidden="0" w:uiPriority="9" w:unhideWhenUsed="0" w:qFormat="1"/>
-    <w:lsdException w:name="heading 2" w:uiPriority="9" w:qFormat="1"/>
-    <w:lsdException w:name="heading 3" w:uiPriority="9" w:qFormat="1"/>
-    <w:lsdException w:name="heading 4" w:uiPriority="9" w:qFormat="1"/>
-    <w:lsdException w:name="heading 5" w:uiPriority="9" w:qFormat="1"/>
-    <w:lsdException w:name="heading 6" w:uiPriority="9" w:qFormat="1"/>
-    <w:lsdException w:name="heading 7" w:uiPriority="9" w:qFormat="1"/>
-    <w:lsdException w:name="heading 8" w:uiPriority="9" w:qFormat="1"/>
-    <w:lsdException w:name="heading 9" w:uiPriority="9" w:qFormat="1"/>
-    <w:lsdException w:name="toc 1" w:uiPriority="39"/>
-    <w:lsdException w:name="toc 2" w:uiPriority="39"/>
-    <w:lsdException w:name="toc 3" w:uiPriority="39"/>
-    <w:lsdException w:name="toc 4" w:uiPriority="39"/>
-    <w:lsdException w:name="toc 5" w:uiPriority="39"/>
-    <w:lsdException w:name="toc 6" w:uiPriority="39"/>
-    <w:lsdException w:name="toc 7" w:uiPriority="39"/>
-    <w:lsdException w:name="toc 8" w:uiPriority="39"/>
-    <w:lsdException w:name="toc 9" w:uiPriority="39"/>
-    <w:lsdException w:name="caption" w:uiPriority="35" w:qFormat="1"/>
-    <w:lsdException w:name="Title" w:semiHidden="0" w:uiPriority="10" w:unhideWhenUsed="0" w:qFormat="1"/>
-    <w:lsdException w:name="Default Paragraph Font" w:uiPriority="1"/>
-    <w:lsdException w:name="Subtitle" w:semiHidden="0" w:uiPriority="11" w:unhideWhenUsed="0" w:qFormat="1"/>
-    <w:lsdException w:name="Strong" w:semiHidden="0" w:uiPriority="22" w:unhideWhenUsed="0" w:qFormat="1"/>
-    <w:lsdException w:name="Emphasis" w:semiHidden="0" w:uiPriority="20" w:unhideWhenUsed="0" w:qFormat="1"/>
-    <w:lsdException w:name="Table Grid" w:uiPriority="59"/>
-    <w:lsdException w:name="Placeholder Text" w:unhideWhenUsed="0"/>
-    <w:lsdException w:name="No Spacing" w:semiHidden="0" w:uiPriority="1" w:unhideWhenUsed="0" w:qFormat="1"/>
-    <w:lsdException w:name="Light Shading" w:semiHidden="0" w:uiPriority="60" w:unhideWhenUsed="0"/>
-    <w:lsdException w:name="Light List" w:semiHidden="0" w:uiPriority="61" w:unhideWhenUsed="0"/>
-    <w:lsdException w:name="Light Grid" w:semiHidden="0" w:uiPriority="62" w:unhideWhenUsed="0"/>
-    <w:lsdException w:name="Medium Shading 1" w:semiHidden="0" w:uiPriority="63" w:unhideWhenUsed="0"/>
-    <w:lsdException w:name="Medium Shading 2" w:semiHidden="0" w:uiPriority="64" w:unhideWhenUsed="0"/>
-    <w:lsdException w:name="Medium List 1" w:semiHidden="0" w:uiPriority="65" w:unhideWhenUsed="0"/>
-    <w:lsdException w:name="Medium List 2" w:semiHidden="0" w:uiPriority="66" w:unhideWhenUsed="0"/>
-    <w:lsdException w:name="Medium Grid 1" w:semiHidden="0" w:uiPriority="67" w:unhideWhenUsed="0"/>
-    <w:lsdException w:name="Medium Grid 2" w:semiHidden="0" w:uiPriority="68" w:unhideWhenUsed="0"/>
-    <w:lsdException w:name="Medium Grid 3" w:semiHidden="0" w:uiPriority="69" w:unhideWhenUsed="0"/>
-    <w:lsdException w:name="Dark List" w:semiHidden="0" w:uiPriority="70" w:unhideWhenUsed="0"/>
-    <w:lsdException w:name="Colorful Shading" w:semiHidden="0" w:uiPriority="71" w:unhideWhenUsed="0"/>
-    <w:lsdException w:name="Colorful List" w:semiHidden="0" w:uiPriority="72" w:unhideWhenUsed="0"/>
-    <w:lsdException w:name="Colorful Grid" w:semiHidden="0" w:uiPriority="73" w:unhideWhenUsed="0"/>
-    <w:lsdException w:name="Light Shading Accent 1" w:semiHidden="0" w:uiPriority="60" w:unhideWhenUsed="0"/>
-    <w:lsdException w:name="Light List Accent 1" w:semiHidden="0" w:uiPriority="61" w:unhideWhenUsed="0"/>
-    <w:lsdException w:name="Light Grid Accent 1" w:semiHidden="0" w:uiPriority="62" w:unhideWhenUsed="0"/>
-    <w:lsdException w:name="Medium Shading 1 Accent 1" w:semiHidden="0" w:uiPriority="63" w:unhideWhenUsed="0"/>
-    <w:lsdException w:name="Medium Shading 2 Accent 1" w:semiHidden="0" w:uiPriority="64" w:unhideWhenUsed="0"/>
-    <w:lsdException w:name="Medium List 1 Accent 1" w:semiHidden="0" w:uiPriority="65" w:unhideWhenUsed="0"/>
-    <w:lsdException w:name="Revision" w:unhideWhenUsed="0"/>
-    <w:lsdException w:name="List Paragraph" w:semiHidden="0" w:uiPriority="34" w:unhideWhenUsed="0" w:qFormat="1"/>
-    <w:lsdException w:name="Quote" w:semiHidden="0" w:uiPriority="29" w:unhideWhenUsed="0" w:qFormat="1"/>
-    <w:lsdException w:name="Intense Quote" w:semiHidden="0" w:uiPriority="30" w:unhideWhenUsed="0" w:qFormat="1"/>
-    <w:lsdException w:name="Medium List 2 Accent 1" w:semiHidden="0" w:uiPriority="66" w:unhideWhenUsed="0"/>
-    <w:lsdException w:name="Medium Grid 1 Accent 1" w:semiHidden="0" w:uiPriority="67" w:unhideWhenUsed="0"/>
-    <w:lsdException w:name="Medium Grid 2 Accent 1" w:semiHidden="0" w:uiPriority="68" w:unhideWhenUsed="0"/>
-    <w:lsdException w:name="Medium Grid 3 Accent 1" w:semiHidden="0" w:uiPriority="69" w:unhideWhenUsed="0"/>
-    <w:lsdException w:name="Dark List Accent 1" w:semiHidden="0" w:uiPriority="70" w:unhideWhenUsed="0"/>
-    <w:lsdException w:name="Colorful Shading Accent 1" w:semiHidden="0" w:uiPriority="71" w:unhideWhenUsed="0"/>
-    <w:lsdException w:name="Colorful List Accent 1" w:semiHidden="0" w:uiPriority="72" w:unhideWhenUsed="0"/>
-    <w:lsdException w:name="Colorful Grid Accent 1" w:semiHidden="0" w:uiPriority="73" w:unhideWhenUsed="0"/>
-    <w:lsdException w:name="Light Shading Accent 2" w:semiHidden="0" w:uiPriority="60" w:unhideWhenUsed="0"/>
-    <w:lsdException w:name="Light List Accent 2" w:semiHidden="0" w:uiPriority="61" w:unhideWhenUsed="0"/>
-    <w:lsdException w:name="Light Grid Accent 2" w:semiHidden="0" w:uiPriority="62" w:unhideWhenUsed="0"/>
-    <w:lsdException w:name="Medium Shading 1 Accent 2" w:semiHidden="0" w:uiPriority="63" w:unhideWhenUsed="0"/>
-    <w:lsdException w:name="Medium Shading 2 Accent 2" w:semiHidden="0" w:uiPriority="64" w:unhideWhenUsed="0"/>
-    <w:lsdException w:name="Medium List 1 Accent 2" w:semiHidden="0" w:uiPriority="65" w:unhideWhenUsed="0"/>
-    <w:lsdException w:name="Medium List 2 Accent 2" w:semiHidden="0" w:uiPriority="66" w:unhideWhenUsed="0"/>
-    <w:lsdException w:name="Medium Grid 1 Accent 2" w:semiHidden="0" w:uiPriority="67" w:unhideWhenUsed="0"/>
-    <w:lsdException w:name="Medium Grid 2 Accent 2" w:semiHidden="0" w:uiPriority="68" w:unhideWhenUsed="0"/>
-    <w:lsdException w:name="Medium Grid 3 Accent 2" w:semiHidden="0" w:uiPriority="69" w:unhideWhenUsed="0"/>
-    <w:lsdException w:name="Dark List Accent 2" w:semiHidden="0" w:uiPriority="70" w:unhideWhenUsed="0"/>
-    <w:lsdException w:name="Colorful Shading Accent 2" w:semiHidden="0" w:uiPriority="71" w:unhideWhenUsed="0"/>
-    <w:lsdException w:name="Colorful List Accent 2" w:semiHidden="0" w:uiPriority="72" w:unhideWhenUsed="0"/>
-    <w:lsdException w:name="Colorful Grid Accent 2" w:semiHidden="0" w:uiPriority="73" w:unhideWhenUsed="0"/>
-    <w:lsdException w:name="Light Shading Accent 3" w:semiHidden="0" w:uiPriority="60" w:unhideWhenUsed="0"/>
-    <w:lsdException w:name="Light List Accent 3" w:semiHidden="0" w:uiPriority="61" w:unhideWhenUsed="0"/>
-    <w:lsdException w:name="Light Grid Accent 3" w:semiHidden="0" w:uiPriority="62" w:unhideWhenUsed="0"/>
-    <w:lsdException w:name="Medium Shading 1 Accent 3" w:semiHidden="0" w:uiPriority="63" w:unhideWhenUsed="0"/>
-    <w:lsdException w:name="Medium Shading 2 Accent 3" w:semiHidden="0" w:uiPriority="64" w:unhideWhenUsed="0"/>
-    <w:lsdException w:name="Medium List 1 Accent 3" w:semiHidden="0" w:uiPriority="65" w:unhideWhenUsed="0"/>
-    <w:lsdException w:name="Medium List 2 Accent 3" w:semiHidden="0" w:uiPriority="66" w:unhideWhenUsed="0"/>
-    <w:lsdException w:name="Medium Grid 1 Accent 3" w:semiHidden="0" w:uiPriority="67" w:unhideWhenUsed="0"/>
-    <w:lsdException w:name="Medium Grid 2 Accent 3" w:semiHidden="0" w:uiPriority="68" w:unhideWhenUsed="0"/>
-    <w:lsdException w:name="Medium Grid 3 Accent 3" w:semiHidden="0" w:uiPriority="69" w:unhideWhenUsed="0"/>
-    <w:lsdException w:name="Dark List Accent 3" w:semiHidden="0" w:uiPriority="70" w:unhideWhenUsed="0"/>
-    <w:lsdException w:name="Colorful Shading Accent 3" w:semiHidden="0" w:uiPriority="71" w:unhideWhenUsed="0"/>
-    <w:lsdException w:name="Colorful List Accent 3" w:semiHidden="0" w:uiPriority="72" w:unhideWhenUsed="0"/>
-    <w:lsdException w:name="Colorful Grid Accent 3" w:semiHidden="0" w:uiPriority="73" w:unhideWhenUsed="0"/>
-    <w:lsdException w:name="Light Shading Accent 4" w:semiHidden="0" w:uiPriority="60" w:unhideWhenUsed="0"/>
-    <w:lsdException w:name="Light List Accent 4" w:semiHidden="0" w:uiPriority="61" w:unhideWhenUsed="0"/>
-    <w:lsdException w:name="Light Grid Accent 4" w:semiHidden="0" w:uiPriority="62" w:unhideWhenUsed="0"/>
-    <w:lsdException w:name="Medium Shading 1 Accent 4" w:semiHidden="0" w:uiPriority="63" w:unhideWhenUsed="0"/>
-    <w:lsdException w:name="Medium Shading 2 Accent 4" w:semiHidden="0" w:uiPriority="64" w:unhideWhenUsed="0"/>
-    <w:lsdException w:name="Medium List 1 Accent 4" w:semiHidden="0" w:uiPriority="65" w:unhideWhenUsed="0"/>
-    <w:lsdException w:name="Medium List 2 Accent 4" w:semiHidden="0" w:uiPriority="66" w:unhideWhenUsed="0"/>
-    <w:lsdException w:name="Medium Grid 1 Accent 4" w:semiHidden="0" w:uiPriority="67" w:unhideWhenUsed="0"/>
-    <w:lsdException w:name="Medium Grid 2 Accent 4" w:semiHidden="0" w:uiPriority="68" w:unhideWhenUsed="0"/>
-    <w:lsdException w:name="Medium Grid 3 Accent 4" w:semiHidden="0" w:uiPriority="69" w:unhideWhenUsed="0"/>
-    <w:lsdException w:name="Dark List Accent 4" w:semiHidden="0" w:uiPriority="70" w:unhideWhenUsed="0"/>
-    <w:lsdException w:name="Colorful Shading Accent 4" w:semiHidden="0" w:uiPriority="71" w:unhideWhenUsed="0"/>
-    <w:lsdException w:name="Colorful List Accent 4" w:semiHidden="0" w:uiPriority="72" w:unhideWhenUsed="0"/>
-    <w:lsdException w:name="Colorful Grid Accent 4" w:semiHidden="0" w:uiPriority="73" w:unhideWhenUsed="0"/>
-    <w:lsdException w:name="Light Shading Accent 5" w:semiHidden="0" w:uiPriority="60" w:unhideWhenUsed="0"/>
-    <w:lsdException w:name="Light List Accent 5" w:semiHidden="0" w:uiPriority="61" w:unhideWhenUsed="0"/>
-    <w:lsdException w:name="Light Grid Accent 5" w:semiHidden="0" w:uiPriority="62" w:unhideWhenUsed="0"/>
-    <w:lsdException w:name="Medium Shading 1 Accent 5" w:semiHidden="0" w:uiPriority="63" w:unhideWhenUsed="0"/>
-    <w:lsdException w:name="Medium Shading 2 Accent 5" w:semiHidden="0" w:uiPriority="64" w:unhideWhenUsed="0"/>
-    <w:lsdException w:name="Medium List 1 Accent 5" w:semiHidden="0" w:uiPriority="65" w:unhideWhenUsed="0"/>
-    <w:lsdException w:name="Medium List 2 Accent 5" w:semiHidden="0" w:uiPriority="66" w:unhideWhenUsed="0"/>
-    <w:lsdException w:name="Medium Grid 1 Accent 5" w:semiHidden="0" w:uiPriority="67" w:unhideWhenUsed="0"/>
-    <w:lsdException w:name="Medium Grid 2 Accent 5" w:semiHidden="0" w:uiPriority="68" w:unhideWhenUsed="0"/>
-    <w:lsdException w:name="Medium Grid 3 Accent 5" w:semiHidden="0" w:uiPriority="69" w:unhideWhenUsed="0"/>
-    <w:lsdException w:name="Dark List Accent 5" w:semiHidden="0" w:uiPriority="70" w:unhideWhenUsed="0"/>
-    <w:lsdException w:name="Colorful Shading Accent 5" w:semiHidden="0" w:uiPriority="71" w:unhideWhenUsed="0"/>
-    <w:lsdException w:name="Colorful List Accent 5" w:semiHidden="0" w:uiPriority="72" w:unhideWhenUsed="0"/>
-    <w:lsdException w:name="Colorful Grid Accent 5" w:semiHidden="0" w:uiPriority="73" w:unhideWhenUsed="0"/>
-    <w:lsdException w:name="Light Shading Accent 6" w:semiHidden="0" w:uiPriority="60" w:unhideWhenUsed="0"/>
-    <w:lsdException w:name="Light List Accent 6" w:semiHidden="0" w:uiPriority="61" w:unhideWhenUsed="0"/>
-    <w:lsdException w:name="Light Grid Accent 6" w:semiHidden="0" w:uiPriority="62" w:unhideWhenUsed="0"/>
-    <w:lsdException w:name="Medium Shading 1 Accent 6" w:semiHidden="0" w:uiPriority="63" w:unhideWhenUsed="0"/>
-    <w:lsdException w:name="Medium Shading 2 Accent 6" w:semiHidden="0" w:uiPriority="64" w:unhideWhenUsed="0"/>
-    <w:lsdException w:name="Medium List 1 Accent 6" w:semiHidden="0" w:uiPriority="65" w:unhideWhenUsed="0"/>
-    <w:lsdException w:name="Medium List 2 Accent 6" w:semiHidden="0" w:uiPriority="66" w:unhideWhenUsed="0"/>
-    <w:lsdException w:name="Medium Grid 1 Accent 6" w:semiHidden="0" w:uiPriority="67" w:unhideWhenUsed="0"/>
-    <w:lsdException w:name="Medium Grid 2 Accent 6" w:semiHidden="0" w:uiPriority="68" w:unhideWhenUsed="0"/>
-    <w:lsdException w:name="Medium Grid 3 Accent 6" w:semiHidden="0" w:uiPriority="69" w:unhideWhenUsed="0"/>
-    <w:lsdException w:name="Dark List Accent 6" w:semiHidden="0" w:uiPriority="70" w:unhideWhenUsed="0"/>
-    <w:lsdException w:name="Colorful Shading Accent 6" w:semiHidden="0" w:uiPriority="71" w:unhideWhenUsed="0"/>
-    <w:lsdException w:name="Colorful List Accent 6" w:semiHidden="0" w:uiPriority="72" w:unhideWhenUsed="0"/>
-    <w:lsdException w:name="Colorful Grid Accent 6" w:semiHidden="0" w:uiPriority="73" w:unhideWhenUsed="0"/>
-    <w:lsdException w:name="Subtle Emphasis" w:semiHidden="0" w:uiPriority="19" w:unhideWhenUsed="0" w:qFormat="1"/>
-    <w:lsdException w:name="Intense Emphasis" w:semiHidden="0" w:uiPriority="21" w:unhideWhenUsed="0" w:qFormat="1"/>
-    <w:lsdException w:name="Subtle Reference" w:semiHidden="0" w:uiPriority="31" w:unhideWhenUsed="0" w:qFormat="1"/>
-    <w:lsdException w:name="Intense Reference" w:semiHidden="0" w:uiPriority="32" w:unhideWhenUsed="0" w:qFormat="1"/>
-    <w:lsdException w:name="Book Title" w:semiHidden="0" w:uiPriority="33" w:unhideWhenUsed="0" w:qFormat="1"/>
-    <w:lsdException w:name="Bibliography" w:uiPriority="37"/>
-    <w:lsdException w:name="TOC Heading" w:uiPriority="39" w:qFormat="1"/>
+  <w:latentStyles w:defLockedState="0" w:defUIPriority="99" w:defSemiHidden="0" w:defUnhideWhenUsed="0" w:defQFormat="0" w:count="375">
+    <w:lsdException w:name="Normal" w:uiPriority="0" w:qFormat="1"/>
+    <w:lsdException w:name="heading 1" w:uiPriority="9" w:qFormat="1"/>
+    <w:lsdException w:name="heading 2" w:semiHidden="1" w:uiPriority="9" w:unhideWhenUsed="1" w:qFormat="1"/>
+    <w:lsdException w:name="heading 3" w:semiHidden="1" w:uiPriority="9" w:unhideWhenUsed="1" w:qFormat="1"/>
+    <w:lsdException w:name="heading 4" w:semiHidden="1" w:uiPriority="9" w:unhideWhenUsed="1" w:qFormat="1"/>
+    <w:lsdException w:name="heading 5" w:semiHidden="1" w:uiPriority="9" w:unhideWhenUsed="1" w:qFormat="1"/>
+    <w:lsdException w:name="heading 6" w:semiHidden="1" w:uiPriority="9" w:unhideWhenUsed="1" w:qFormat="1"/>
+    <w:lsdException w:name="heading 7" w:semiHidden="1" w:uiPriority="9" w:unhideWhenUsed="1" w:qFormat="1"/>
+    <w:lsdException w:name="heading 8" w:semiHidden="1" w:uiPriority="9" w:unhideWhenUsed="1" w:qFormat="1"/>
+    <w:lsdException w:name="heading 9" w:semiHidden="1" w:uiPriority="9" w:unhideWhenUsed="1" w:qFormat="1"/>
+    <w:lsdException w:name="index 1" w:semiHidden="1" w:unhideWhenUsed="1"/>
+    <w:lsdException w:name="index 2" w:semiHidden="1" w:unhideWhenUsed="1"/>
+    <w:lsdException w:name="index 3" w:semiHidden="1" w:unhideWhenUsed="1"/>
+    <w:lsdException w:name="index 4" w:semiHidden="1" w:unhideWhenUsed="1"/>
+    <w:lsdException w:name="index 5" w:semiHidden="1" w:unhideWhenUsed="1"/>
+    <w:lsdException w:name="index 6" w:semiHidden="1" w:unhideWhenUsed="1"/>
+    <w:lsdException w:name="index 7" w:semiHidden="1" w:unhideWhenUsed="1"/>
+    <w:lsdException w:name="index 8" w:semiHidden="1" w:unhideWhenUsed="1"/>
+    <w:lsdException w:name="index 9" w:semiHidden="1" w:unhideWhenUsed="1"/>
+    <w:lsdException w:name="toc 1" w:semiHidden="1" w:uiPriority="39" w:unhideWhenUsed="1"/>
+    <w:lsdException w:name="toc 2" w:semiHidden="1" w:uiPriority="39" w:unhideWhenUsed="1"/>
+    <w:lsdException w:name="toc 3" w:semiHidden="1" w:uiPriority="39" w:unhideWhenUsed="1"/>
+    <w:lsdException w:name="toc 4" w:semiHidden="1" w:uiPriority="39" w:unhideWhenUsed="1"/>
+    <w:lsdException w:name="toc 5" w:semiHidden="1" w:uiPriority="39" w:unhideWhenUsed="1"/>
+    <w:lsdException w:name="toc 6" w:semiHidden="1" w:uiPriority="39" w:unhideWhenUsed="1"/>
+    <w:lsdException w:name="toc 7" w:semiHidden="1" w:uiPriority="39" w:unhideWhenUsed="1"/>
+    <w:lsdException w:name="toc 8" w:semiHidden="1" w:uiPriority="39" w:unhideWhenUsed="1"/>
+    <w:lsdException w:name="toc 9" w:semiHidden="1" w:uiPriority="39" w:unhideWhenUsed="1"/>
+    <w:lsdException w:name="Normal Indent" w:semiHidden="1" w:unhideWhenUsed="1"/>
+    <w:lsdException w:name="footnote text" w:semiHidden="1" w:unhideWhenUsed="1"/>
+    <w:lsdException w:name="annotation text" w:semiHidden="1" w:unhideWhenUsed="1"/>
+    <w:lsdException w:name="header" w:semiHidden="1" w:unhideWhenUsed="1"/>
+    <w:lsdException w:name="footer" w:semiHidden="1" w:unhideWhenUsed="1"/>
+    <w:lsdException w:name="index heading" w:semiHidden="1" w:unhideWhenUsed="1"/>
+    <w:lsdException w:name="caption" w:semiHidden="1" w:uiPriority="35" w:unhideWhenUsed="1" w:qFormat="1"/>
+    <w:lsdException w:name="table of figures" w:semiHidden="1" w:unhideWhenUsed="1"/>
+    <w:lsdException w:name="envelope address" w:semiHidden="1" w:unhideWhenUsed="1"/>
+    <w:lsdException w:name="envelope return" w:semiHidden="1" w:unhideWhenUsed="1"/>
+    <w:lsdException w:name="footnote reference" w:semiHidden="1" w:unhideWhenUsed="1"/>
+    <w:lsdException w:name="annotation reference" w:semiHidden="1" w:unhideWhenUsed="1"/>
+    <w:lsdException w:name="line number" w:semiHidden="1" w:unhideWhenUsed="1"/>
+    <w:lsdException w:name="page number" w:semiHidden="1" w:unhideWhenUsed="1"/>
+    <w:lsdException w:name="endnote reference" w:semiHidden="1" w:unhideWhenUsed="1"/>
+    <w:lsdException w:name="endnote text" w:semiHidden="1" w:unhideWhenUsed="1"/>
+    <w:lsdException w:name="table of authorities" w:semiHidden="1" w:unhideWhenUsed="1"/>
+    <w:lsdException w:name="macro" w:semiHidden="1" w:unhideWhenUsed="1"/>
+    <w:lsdException w:name="toa heading" w:semiHidden="1" w:unhideWhenUsed="1"/>
+    <w:lsdException w:name="List" w:semiHidden="1" w:unhideWhenUsed="1"/>
+    <w:lsdException w:name="List Bullet" w:semiHidden="1" w:unhideWhenUsed="1"/>
+    <w:lsdException w:name="List Number" w:semiHidden="1" w:unhideWhenUsed="1"/>
+    <w:lsdException w:name="List 2" w:semiHidden="1" w:unhideWhenUsed="1"/>
+    <w:lsdException w:name="List 3" w:semiHidden="1" w:unhideWhenUsed="1"/>
+    <w:lsdException w:name="List 4" w:semiHidden="1" w:unhideWhenUsed="1"/>
+    <w:lsdException w:name="List 5" w:semiHidden="1" w:unhideWhenUsed="1"/>
+    <w:lsdException w:name="List Bullet 2" w:semiHidden="1" w:unhideWhenUsed="1"/>
+    <w:lsdException w:name="List Bullet 3" w:semiHidden="1" w:unhideWhenUsed="1"/>
+    <w:lsdException w:name="List Bullet 4" w:semiHidden="1" w:unhideWhenUsed="1"/>
+    <w:lsdException w:name="List Bullet 5" w:semiHidden="1" w:unhideWhenUsed="1"/>
+    <w:lsdException w:name="List Number 2" w:semiHidden="1" w:unhideWhenUsed="1"/>
+    <w:lsdException w:name="List Number 3" w:semiHidden="1" w:unhideWhenUsed="1"/>
+    <w:lsdException w:name="List Number 4" w:semiHidden="1" w:unhideWhenUsed="1"/>
+    <w:lsdException w:name="List Number 5" w:semiHidden="1" w:unhideWhenUsed="1"/>
+    <w:lsdException w:name="Title" w:uiPriority="10" w:qFormat="1"/>
+    <w:lsdException w:name="Closing" w:semiHidden="1" w:unhideWhenUsed="1"/>
+    <w:lsdException w:name="Signature" w:semiHidden="1" w:unhideWhenUsed="1"/>
+    <w:lsdException w:name="Default Paragraph Font" w:semiHidden="1" w:uiPriority="1" w:unhideWhenUsed="1"/>
+    <w:lsdException w:name="Body Text" w:semiHidden="1" w:unhideWhenUsed="1"/>
+    <w:lsdException w:name="Body Text Indent" w:semiHidden="1" w:unhideWhenUsed="1"/>
+    <w:lsdException w:name="List Continue" w:semiHidden="1" w:unhideWhenUsed="1"/>
+    <w:lsdException w:name="List Continue 2" w:semiHidden="1" w:unhideWhenUsed="1"/>
+    <w:lsdException w:name="List Continue 3" w:semiHidden="1" w:unhideWhenUsed="1"/>
+    <w:lsdException w:name="List Continue 4" w:semiHidden="1" w:unhideWhenUsed="1"/>
+    <w:lsdException w:name="List Continue 5" w:semiHidden="1" w:unhideWhenUsed="1"/>
+    <w:lsdException w:name="Message Header" w:semiHidden="1" w:unhideWhenUsed="1"/>
+    <w:lsdException w:name="Subtitle" w:uiPriority="11" w:qFormat="1"/>
+    <w:lsdException w:name="Salutation" w:semiHidden="1" w:unhideWhenUsed="1"/>
+    <w:lsdException w:name="Date" w:semiHidden="1" w:unhideWhenUsed="1"/>
+    <w:lsdException w:name="Body Text First Indent" w:semiHidden="1" w:unhideWhenUsed="1"/>
+    <w:lsdException w:name="Body Text First Indent 2" w:semiHidden="1" w:unhideWhenUsed="1"/>
+    <w:lsdException w:name="Note Heading" w:semiHidden="1" w:unhideWhenUsed="1"/>
+    <w:lsdException w:name="Body Text 2" w:semiHidden="1" w:unhideWhenUsed="1"/>
+    <w:lsdException w:name="Body Text 3" w:semiHidden="1" w:unhideWhenUsed="1"/>
+    <w:lsdException w:name="Body Text Indent 2" w:semiHidden="1" w:unhideWhenUsed="1"/>
+    <w:lsdException w:name="Body Text Indent 3" w:semiHidden="1" w:unhideWhenUsed="1"/>
+    <w:lsdException w:name="Block Text" w:semiHidden="1" w:unhideWhenUsed="1"/>
+    <w:lsdException w:name="Hyperlink" w:semiHidden="1" w:unhideWhenUsed="1"/>
+    <w:lsdException w:name="FollowedHyperlink" w:semiHidden="1" w:unhideWhenUsed="1"/>
+    <w:lsdException w:name="Strong" w:uiPriority="22" w:qFormat="1"/>
+    <w:lsdException w:name="Emphasis" w:uiPriority="20" w:qFormat="1"/>
+    <w:lsdException w:name="Document Map" w:semiHidden="1" w:unhideWhenUsed="1"/>
+    <w:lsdException w:name="Plain Text" w:semiHidden="1" w:unhideWhenUsed="1"/>
+    <w:lsdException w:name="E-mail Signature" w:semiHidden="1" w:unhideWhenUsed="1"/>
+    <w:lsdException w:name="HTML Top of Form" w:semiHidden="1" w:unhideWhenUsed="1"/>
+    <w:lsdException w:name="HTML Bottom of Form" w:semiHidden="1" w:unhideWhenUsed="1"/>
+    <w:lsdException w:name="Normal (Web)" w:semiHidden="1" w:unhideWhenUsed="1"/>
+    <w:lsdException w:name="HTML Acronym" w:semiHidden="1" w:unhideWhenUsed="1"/>
+    <w:lsdException w:name="HTML Address" w:semiHidden="1" w:unhideWhenUsed="1"/>
+    <w:lsdException w:name="HTML Cite" w:semiHidden="1" w:unhideWhenUsed="1"/>
+    <w:lsdException w:name="HTML Code" w:semiHidden="1" w:unhideWhenUsed="1"/>
+    <w:lsdException w:name="HTML Definition" w:semiHidden="1" w:unhideWhenUsed="1"/>
+    <w:lsdException w:name="HTML Keyboard" w:semiHidden="1" w:unhideWhenUsed="1"/>
+    <w:lsdException w:name="HTML Preformatted" w:semiHidden="1" w:unhideWhenUsed="1"/>
+    <w:lsdException w:name="HTML Sample" w:semiHidden="1" w:unhideWhenUsed="1"/>
+    <w:lsdException w:name="HTML Typewriter" w:semiHidden="1" w:unhideWhenUsed="1"/>
+    <w:lsdException w:name="HTML Variable" w:semiHidden="1" w:unhideWhenUsed="1"/>
+    <w:lsdException w:name="Normal Table" w:semiHidden="1" w:unhideWhenUsed="1"/>
+    <w:lsdException w:name="annotation subject" w:semiHidden="1" w:unhideWhenUsed="1"/>
+    <w:lsdException w:name="No List" w:semiHidden="1" w:unhideWhenUsed="1"/>
+    <w:lsdException w:name="Outline List 1" w:semiHidden="1" w:unhideWhenUsed="1"/>
+    <w:lsdException w:name="Outline List 2" w:semiHidden="1" w:unhideWhenUsed="1"/>
+    <w:lsdException w:name="Outline List 3" w:semiHidden="1" w:unhideWhenUsed="1"/>
+    <w:lsdException w:name="Table Simple 1" w:semiHidden="1" w:unhideWhenUsed="1"/>
+    <w:lsdException w:name="Table Simple 2" w:semiHidden="1" w:unhideWhenUsed="1"/>
+    <w:lsdException w:name="Table Simple 3" w:semiHidden="1" w:unhideWhenUsed="1"/>
+    <w:lsdException w:name="Table Classic 1" w:semiHidden="1" w:unhideWhenUsed="1"/>
+    <w:lsdException w:name="Table Classic 2" w:semiHidden="1" w:unhideWhenUsed="1"/>
+    <w:lsdException w:name="Table Classic 3" w:semiHidden="1" w:unhideWhenUsed="1"/>
+    <w:lsdException w:name="Table Classic 4" w:semiHidden="1" w:unhideWhenUsed="1"/>
+    <w:lsdException w:name="Table Colorful 1" w:semiHidden="1" w:unhideWhenUsed="1"/>
+    <w:lsdException w:name="Table Colorful 2" w:semiHidden="1" w:unhideWhenUsed="1"/>
+    <w:lsdException w:name="Table Colorful 3" w:semiHidden="1" w:unhideWhenUsed="1"/>
+    <w:lsdException w:name="Table Columns 1" w:semiHidden="1" w:unhideWhenUsed="1"/>
+    <w:lsdException w:name="Table Columns 2" w:semiHidden="1" w:unhideWhenUsed="1"/>
+    <w:lsdException w:name="Table Columns 3" w:semiHidden="1" w:unhideWhenUsed="1"/>
+    <w:lsdException w:name="Table Columns 4" w:semiHidden="1" w:unhideWhenUsed="1"/>
+    <w:lsdException w:name="Table Columns 5" w:semiHidden="1" w:unhideWhenUsed="1"/>
+    <w:lsdException w:name="Table Grid 1" w:semiHidden="1" w:unhideWhenUsed="1"/>
+    <w:lsdException w:name="Table Grid 2" w:semiHidden="1" w:unhideWhenUsed="1"/>
+    <w:lsdException w:name="Table Grid 3" w:semiHidden="1" w:unhideWhenUsed="1"/>
+    <w:lsdException w:name="Table Grid 4" w:semiHidden="1" w:unhideWhenUsed="1"/>
+    <w:lsdException w:name="Table Grid 5" w:semiHidden="1" w:unhideWhenUsed="1"/>
+    <w:lsdException w:name="Table Grid 6" w:semiHidden="1" w:unhideWhenUsed="1"/>
+    <w:lsdException w:name="Table Grid 7" w:semiHidden="1" w:unhideWhenUsed="1"/>
+    <w:lsdException w:name="Table Grid 8" w:semiHidden="1" w:unhideWhenUsed="1"/>
+    <w:lsdException w:name="Table List 1" w:semiHidden="1" w:unhideWhenUsed="1"/>
+    <w:lsdException w:name="Table List 2" w:semiHidden="1" w:unhideWhenUsed="1"/>
+    <w:lsdException w:name="Table List 3" w:semiHidden="1" w:unhideWhenUsed="1"/>
+    <w:lsdException w:name="Table List 4" w:semiHidden="1" w:unhideWhenUsed="1"/>
+    <w:lsdException w:name="Table List 5" w:semiHidden="1" w:unhideWhenUsed="1"/>
+    <w:lsdException w:name="Table List 6" w:semiHidden="1" w:unhideWhenUsed="1"/>
+    <w:lsdException w:name="Table List 7" w:semiHidden="1" w:unhideWhenUsed="1"/>
+    <w:lsdException w:name="Table List 8" w:semiHidden="1" w:unhideWhenUsed="1"/>
+    <w:lsdException w:name="Table 3D effects 1" w:semiHidden="1" w:unhideWhenUsed="1"/>
+    <w:lsdException w:name="Table 3D effects 2" w:semiHidden="1" w:unhideWhenUsed="1"/>
+    <w:lsdException w:name="Table 3D effects 3" w:semiHidden="1" w:unhideWhenUsed="1"/>
+    <w:lsdException w:name="Table Contemporary" w:semiHidden="1" w:unhideWhenUsed="1"/>
+    <w:lsdException w:name="Table Elegant" w:semiHidden="1" w:unhideWhenUsed="1"/>
+    <w:lsdException w:name="Table Professional" w:semiHidden="1" w:unhideWhenUsed="1"/>
+    <w:lsdException w:name="Table Subtle 1" w:semiHidden="1" w:unhideWhenUsed="1"/>
+    <w:lsdException w:name="Table Subtle 2" w:semiHidden="1" w:unhideWhenUsed="1"/>
+    <w:lsdException w:name="Table Web 1" w:semiHidden="1" w:unhideWhenUsed="1"/>
+    <w:lsdException w:name="Table Web 2" w:semiHidden="1" w:unhideWhenUsed="1"/>
+    <w:lsdException w:name="Table Web 3" w:semiHidden="1" w:unhideWhenUsed="1"/>
+    <w:lsdException w:name="Balloon Text" w:semiHidden="1" w:unhideWhenUsed="1"/>
+    <w:lsdException w:name="Table Grid" w:semiHidden="1" w:uiPriority="59" w:unhideWhenUsed="1"/>
+    <w:lsdException w:name="Table Theme" w:semiHidden="1" w:unhideWhenUsed="1"/>
+    <w:lsdException w:name="Placeholder Text" w:semiHidden="1"/>
+    <w:lsdException w:name="No Spacing" w:uiPriority="1" w:qFormat="1"/>
+    <w:lsdException w:name="Light Shading" w:uiPriority="60"/>
+    <w:lsdException w:name="Light List" w:uiPriority="61"/>
+    <w:lsdException w:name="Light Grid" w:uiPriority="62"/>
+    <w:lsdException w:name="Medium Shading 1" w:uiPriority="63"/>
+    <w:lsdException w:name="Medium Shading 2" w:uiPriority="64"/>
+    <w:lsdException w:name="Medium List 1" w:uiPriority="65"/>
+    <w:lsdException w:name="Medium List 2" w:uiPriority="66"/>
+    <w:lsdException w:name="Medium Grid 1" w:uiPriority="67"/>
+    <w:lsdException w:name="Medium Grid 2" w:uiPriority="68"/>
+    <w:lsdException w:name="Medium Grid 3" w:uiPriority="69"/>
+    <w:lsdException w:name="Dark List" w:uiPriority="70"/>
+    <w:lsdException w:name="Colorful Shading" w:uiPriority="71"/>
+    <w:lsdException w:name="Colorful List" w:uiPriority="72"/>
+    <w:lsdException w:name="Colorful Grid" w:uiPriority="73"/>
+    <w:lsdException w:name="Light Shading Accent 1" w:uiPriority="60"/>
+    <w:lsdException w:name="Light List Accent 1" w:uiPriority="61"/>
+    <w:lsdException w:name="Light Grid Accent 1" w:uiPriority="62"/>
+    <w:lsdException w:name="Medium Shading 1 Accent 1" w:uiPriority="63"/>
+    <w:lsdException w:name="Medium Shading 2 Accent 1" w:uiPriority="64"/>
+    <w:lsdException w:name="Medium List 1 Accent 1" w:uiPriority="65"/>
+    <w:lsdException w:name="Revision" w:semiHidden="1"/>
+    <w:lsdException w:name="List Paragraph" w:uiPriority="34" w:qFormat="1"/>
+    <w:lsdException w:name="Quote" w:uiPriority="29" w:qFormat="1"/>
+    <w:lsdException w:name="Intense Quote" w:uiPriority="30" w:qFormat="1"/>
+    <w:lsdException w:name="Medium List 2 Accent 1" w:uiPriority="66"/>
+    <w:lsdException w:name="Medium Grid 1 Accent 1" w:uiPriority="67"/>
+    <w:lsdException w:name="Medium Grid 2 Accent 1" w:uiPriority="68"/>
+    <w:lsdException w:name="Medium Grid 3 Accent 1" w:uiPriority="69"/>
+    <w:lsdException w:name="Dark List Accent 1" w:uiPriority="70"/>
+    <w:lsdException w:name="Colorful Shading Accent 1" w:uiPriority="71"/>
+    <w:lsdException w:name="Colorful List Accent 1" w:uiPriority="72"/>
+    <w:lsdException w:name="Colorful Grid Accent 1" w:uiPriority="73"/>
+    <w:lsdException w:name="Light Shading Accent 2" w:uiPriority="60"/>
+    <w:lsdException w:name="Light List Accent 2" w:uiPriority="61"/>
+    <w:lsdException w:name="Light Grid Accent 2" w:uiPriority="62"/>
+    <w:lsdException w:name="Medium Shading 1 Accent 2" w:uiPriority="63"/>
+    <w:lsdException w:name="Medium Shading 2 Accent 2" w:uiPriority="64"/>
+    <w:lsdException w:name="Medium List 1 Accent 2" w:uiPriority="65"/>
+    <w:lsdException w:name="Medium List 2 Accent 2" w:uiPriority="66"/>
+    <w:lsdException w:name="Medium Grid 1 Accent 2" w:uiPriority="67"/>
+    <w:lsdException w:name="Medium Grid 2 Accent 2" w:uiPriority="68"/>
+    <w:lsdException w:name="Medium Grid 3 Accent 2" w:uiPriority="69"/>
+    <w:lsdException w:name="Dark List Accent 2" w:uiPriority="70"/>
+    <w:lsdException w:name="Colorful Shading Accent 2" w:uiPriority="71"/>
+    <w:lsdException w:name="Colorful List Accent 2" w:uiPriority="72"/>
+    <w:lsdException w:name="Colorful Grid Accent 2" w:uiPriority="73"/>
+    <w:lsdException w:name="Light Shading Accent 3" w:uiPriority="60"/>
+    <w:lsdException w:name="Light List Accent 3" w:uiPriority="61"/>
+    <w:lsdException w:name="Light Grid Accent 3" w:uiPriority="62"/>
+    <w:lsdException w:name="Medium Shading 1 Accent 3" w:uiPriority="63"/>
+    <w:lsdException w:name="Medium Shading 2 Accent 3" w:uiPriority="64"/>
+    <w:lsdException w:name="Medium List 1 Accent 3" w:uiPriority="65"/>
+    <w:lsdException w:name="Medium List 2 Accent 3" w:uiPriority="66"/>
+    <w:lsdException w:name="Medium Grid 1 Accent 3" w:uiPriority="67"/>
+    <w:lsdException w:name="Medium Grid 2 Accent 3" w:uiPriority="68"/>
+    <w:lsdException w:name="Medium Grid 3 Accent 3" w:uiPriority="69"/>
+    <w:lsdException w:name="Dark List Accent 3" w:uiPriority="70"/>
+    <w:lsdException w:name="Colorful Shading Accent 3" w:uiPriority="71"/>
+    <w:lsdException w:name="Colorful List Accent 3" w:uiPriority="72"/>
+    <w:lsdException w:name="Colorful Grid Accent 3" w:uiPriority="73"/>
+    <w:lsdException w:name="Light Shading Accent 4" w:uiPriority="60"/>
+    <w:lsdException w:name="Light List Accent 4" w:uiPriority="61"/>
+    <w:lsdException w:name="Light Grid Accent 4" w:uiPriority="62"/>
+    <w:lsdException w:name="Medium Shading 1 Accent 4" w:uiPriority="63"/>
+    <w:lsdException w:name="Medium Shading 2 Accent 4" w:uiPriority="64"/>
+    <w:lsdException w:name="Medium List 1 Accent 4" w:uiPriority="65"/>
+    <w:lsdException w:name="Medium List 2 Accent 4" w:uiPriority="66"/>
+    <w:lsdException w:name="Medium Grid 1 Accent 4" w:uiPriority="67"/>
+    <w:lsdException w:name="Medium Grid 2 Accent 4" w:uiPriority="68"/>
+    <w:lsdException w:name="Medium Grid 3 Accent 4" w:uiPriority="69"/>
+    <w:lsdException w:name="Dark List Accent 4" w:uiPriority="70"/>
+    <w:lsdException w:name="Colorful Shading Accent 4" w:uiPriority="71"/>
+    <w:lsdException w:name="Colorful List Accent 4" w:uiPriority="72"/>
+    <w:lsdException w:name="Colorful Grid Accent 4" w:uiPriority="73"/>
+    <w:lsdException w:name="Light Shading Accent 5" w:uiPriority="60"/>
+    <w:lsdException w:name="Light List Accent 5" w:uiPriority="61"/>
+    <w:lsdException w:name="Light Grid Accent 5" w:uiPriority="62"/>
+    <w:lsdException w:name="Medium Shading 1 Accent 5" w:uiPriority="63"/>
+    <w:lsdException w:name="Medium Shading 2 Accent 5" w:uiPriority="64"/>
+    <w:lsdException w:name="Medium List 1 Accent 5" w:uiPriority="65"/>
+    <w:lsdException w:name="Medium List 2 Accent 5" w:uiPriority="66"/>
+    <w:lsdException w:name="Medium Grid 1 Accent 5" w:uiPriority="67"/>
+    <w:lsdException w:name="Medium Grid 2 Accent 5" w:uiPriority="68"/>
+    <w:lsdException w:name="Medium Grid 3 Accent 5" w:uiPriority="69"/>
+    <w:lsdException w:name="Dark List Accent 5" w:uiPriority="70"/>
+    <w:lsdException w:name="Colorful Shading Accent 5" w:uiPriority="71"/>
+    <w:lsdException w:name="Colorful List Accent 5" w:uiPriority="72"/>
+    <w:lsdException w:name="Colorful Grid Accent 5" w:uiPriority="73"/>
+    <w:lsdException w:name="Light Shading Accent 6" w:uiPriority="60"/>
+    <w:lsdException w:name="Light List Accent 6" w:uiPriority="61"/>
+    <w:lsdException w:name="Light Grid Accent 6" w:uiPriority="62"/>
+    <w:lsdException w:name="Medium Shading 1 Accent 6" w:uiPriority="63"/>
+    <w:lsdException w:name="Medium Shading 2 Accent 6" w:uiPriority="64"/>
+    <w:lsdException w:name="Medium List 1 Accent 6" w:uiPriority="65"/>
+    <w:lsdException w:name="Medium List 2 Accent 6" w:uiPriority="66"/>
+    <w:lsdException w:name="Medium Grid 1 Accent 6" w:uiPriority="67"/>
+    <w:lsdException w:name="Medium Grid 2 Accent 6" w:uiPriority="68"/>
+    <w:lsdException w:name="Medium Grid 3 Accent 6" w:uiPriority="69"/>
+    <w:lsdException w:name="Dark List Accent 6" w:uiPriority="70"/>
+    <w:lsdException w:name="Colorful Shading Accent 6" w:uiPriority="71"/>
+    <w:lsdException w:name="Colorful List Accent 6" w:uiPriority="72"/>
+    <w:lsdException w:name="Colorful Grid Accent 6" w:uiPriority="73"/>
+    <w:lsdException w:name="Subtle Emphasis" w:uiPriority="19" w:qFormat="1"/>
+    <w:lsdException w:name="Intense Emphasis" w:uiPriority="21" w:qFormat="1"/>
+    <w:lsdException w:name="Subtle Reference" w:uiPriority="31" w:qFormat="1"/>
+    <w:lsdException w:name="Intense Reference" w:uiPriority="32" w:qFormat="1"/>
+    <w:lsdException w:name="Book Title" w:uiPriority="33" w:qFormat="1"/>
+    <w:lsdException w:name="Bibliography" w:semiHidden="1" w:uiPriority="37" w:unhideWhenUsed="1"/>
+    <w:lsdException w:name="TOC Heading" w:semiHidden="1" w:uiPriority="39" w:unhideWhenUsed="1" w:qFormat="1"/>
+    <w:lsdException w:name="Plain Table 1" w:uiPriority="41"/>
+    <w:lsdException w:name="Plain Table 2" w:uiPriority="42"/>
+    <w:lsdException w:name="Plain Table 3" w:uiPriority="43"/>
+    <w:lsdException w:name="Plain Table 4" w:uiPriority="44"/>
+    <w:lsdException w:name="Plain Table 5" w:uiPriority="45"/>
+    <w:lsdException w:name="Grid Table Light" w:uiPriority="40"/>
+    <w:lsdException w:name="Grid Table 1 Light" w:uiPriority="46"/>
+    <w:lsdException w:name="Grid Table 2" w:uiPriority="47"/>
+    <w:lsdException w:name="Grid Table 3" w:uiPriority="48"/>
+    <w:lsdException w:name="Grid Table 4" w:uiPriority="49"/>
+    <w:lsdException w:name="Grid Table 5 Dark" w:uiPriority="50"/>
+    <w:lsdException w:name="Grid Table 6 Colorful" w:uiPriority="51"/>
+    <w:lsdException w:name="Grid Table 7 Colorful" w:uiPriority="52"/>
+    <w:lsdException w:name="Grid Table 1 Light Accent 1" w:uiPriority="46"/>
+    <w:lsdException w:name="Grid Table 2 Accent 1" w:uiPriority="47"/>
+    <w:lsdException w:name="Grid Table 3 Accent 1" w:uiPriority="48"/>
+    <w:lsdException w:name="Grid Table 4 Accent 1" w:uiPriority="49"/>
+    <w:lsdException w:name="Grid Table 5 Dark Accent 1" w:uiPriority="50"/>
+    <w:lsdException w:name="Grid Table 6 Colorful Accent 1" w:uiPriority="51"/>
+    <w:lsdException w:name="Grid Table 7 Colorful Accent 1" w:uiPriority="52"/>
+    <w:lsdException w:name="Grid Table 1 Light Accent 2" w:uiPriority="46"/>
+    <w:lsdException w:name="Grid Table 2 Accent 2" w:uiPriority="47"/>
+    <w:lsdException w:name="Grid Table 3 Accent 2" w:uiPriority="48"/>
+    <w:lsdException w:name="Grid Table 4 Accent 2" w:uiPriority="49"/>
+    <w:lsdException w:name="Grid Table 5 Dark Accent 2" w:uiPriority="50"/>
+    <w:lsdException w:name="Grid Table 6 Colorful Accent 2" w:uiPriority="51"/>
+    <w:lsdException w:name="Grid Table 7 Colorful Accent 2" w:uiPriority="52"/>
+    <w:lsdException w:name="Grid Table 1 Light Accent 3" w:uiPriority="46"/>
+    <w:lsdException w:name="Grid Table 2 Accent 3" w:uiPriority="47"/>
+    <w:lsdException w:name="Grid Table 3 Accent 3" w:uiPriority="48"/>
+    <w:lsdException w:name="Grid Table 4 Accent 3" w:uiPriority="49"/>
+    <w:lsdException w:name="Grid Table 5 Dark Accent 3" w:uiPriority="50"/>
+    <w:lsdException w:name="Grid Table 6 Colorful Accent 3" w:uiPriority="51"/>
+    <w:lsdException w:name="Grid Table 7 Colorful Accent 3" w:uiPriority="52"/>
+    <w:lsdException w:name="Grid Table 1 Light Accent 4" w:uiPriority="46"/>
+    <w:lsdException w:name="Grid Table 2 Accent 4" w:uiPriority="47"/>
+    <w:lsdException w:name="Grid Table 3 Accent 4" w:uiPriority="48"/>
+    <w:lsdException w:name="Grid Table 4 Accent 4" w:uiPriority="49"/>
+    <w:lsdException w:name="Grid Table 5 Dark Accent 4" w:uiPriority="50"/>
+    <w:lsdException w:name="Grid Table 6 Colorful Accent 4" w:uiPriority="51"/>
+    <w:lsdException w:name="Grid Table 7 Colorful Accent 4" w:uiPriority="52"/>
+    <w:lsdException w:name="Grid Table 1 Light Accent 5" w:uiPriority="46"/>
+    <w:lsdException w:name="Grid Table 2 Accent 5" w:uiPriority="47"/>
+    <w:lsdException w:name="Grid Table 3 Accent 5" w:uiPriority="48"/>
+    <w:lsdException w:name="Grid Table 4 Accent 5" w:uiPriority="49"/>
+    <w:lsdException w:name="Grid Table 5 Dark Accent 5" w:uiPriority="50"/>
+    <w:lsdException w:name="Grid Table 6 Colorful Accent 5" w:uiPriority="51"/>
+    <w:lsdException w:name="Grid Table 7 Colorful Accent 5" w:uiPriority="52"/>
+    <w:lsdException w:name="Grid Table 1 Light Accent 6" w:uiPriority="46"/>
+    <w:lsdException w:name="Grid Table 2 Accent 6" w:uiPriority="47"/>
+    <w:lsdException w:name="Grid Table 3 Accent 6" w:uiPriority="48"/>
+    <w:lsdException w:name="Grid Table 4 Accent 6" w:uiPriority="49"/>
+    <w:lsdException w:name="Grid Table 5 Dark Accent 6" w:uiPriority="50"/>
+    <w:lsdException w:name="Grid Table 6 Colorful Accent 6" w:uiPriority="51"/>
+    <w:lsdException w:name="Grid Table 7 Colorful Accent 6" w:uiPriority="52"/>
+    <w:lsdException w:name="List Table 1 Light" w:uiPriority="46"/>
+    <w:lsdException w:name="List Table 2" w:uiPriority="47"/>
+    <w:lsdException w:name="List Table 3" w:uiPriority="48"/>
+    <w:lsdException w:name="List Table 4" w:uiPriority="49"/>
+    <w:lsdException w:name="List Table 5 Dark" w:uiPriority="50"/>
+    <w:lsdException w:name="List Table 6 Colorful" w:uiPriority="51"/>
+    <w:lsdException w:name="List Table 7 Colorful" w:uiPriority="52"/>
+    <w:lsdException w:name="List Table 1 Light Accent 1" w:uiPriority="46"/>
+    <w:lsdException w:name="List Table 2 Accent 1" w:uiPriority="47"/>
+    <w:lsdException w:name="List Table 3 Accent 1" w:uiPriority="48"/>
+    <w:lsdException w:name="List Table 4 Accent 1" w:uiPriority="49"/>
+    <w:lsdException w:name="List Table 5 Dark Accent 1" w:uiPriority="50"/>
+    <w:lsdException w:name="List Table 6 Colorful Accent 1" w:uiPriority="51"/>
+    <w:lsdException w:name="List Table 7 Colorful Accent 1" w:uiPriority="52"/>
+    <w:lsdException w:name="List Table 1 Light Accent 2" w:uiPriority="46"/>
+    <w:lsdException w:name="List Table 2 Accent 2" w:uiPriority="47"/>
+    <w:lsdException w:name="List Table 3 Accent 2" w:uiPriority="48"/>
+    <w:lsdException w:name="List Table 4 Accent 2" w:uiPriority="49"/>
+    <w:lsdException w:name="List Table 5 Dark Accent 2" w:uiPriority="50"/>
+    <w:lsdException w:name="List Table 6 Colorful Accent 2" w:uiPriority="51"/>
+    <w:lsdException w:name="List Table 7 Colorful Accent 2" w:uiPriority="52"/>
+    <w:lsdException w:name="List Table 1 Light Accent 3" w:uiPriority="46"/>
+    <w:lsdException w:name="List Table 2 Accent 3" w:uiPriority="47"/>
+    <w:lsdException w:name="List Table 3 Accent 3" w:uiPriority="48"/>
+    <w:lsdException w:name="List Table 4 Accent 3" w:uiPriority="49"/>
+    <w:lsdException w:name="List Table 5 Dark Accent 3" w:uiPriority="50"/>
+    <w:lsdException w:name="List Table 6 Colorful Accent 3" w:uiPriority="51"/>
+    <w:lsdException w:name="List Table 7 Colorful Accent 3" w:uiPriority="52"/>
+    <w:lsdException w:name="List Table 1 Light Accent 4" w:uiPriority="46"/>
+    <w:lsdException w:name="List Table 2 Accent 4" w:uiPriority="47"/>
+    <w:lsdException w:name="List Table 3 Accent 4" w:uiPriority="48"/>
+    <w:lsdException w:name="List Table 4 Accent 4" w:uiPriority="49"/>
+    <w:lsdException w:name="List Table 5 Dark Accent 4" w:uiPriority="50"/>
+    <w:lsdException w:name="List Table 6 Colorful Accent 4" w:uiPriority="51"/>
+    <w:lsdException w:name="List Table 7 Colorful Accent 4" w:uiPriority="52"/>
+    <w:lsdException w:name="List Table 1 Light Accent 5" w:uiPriority="46"/>
+    <w:lsdException w:name="List Table 2 Accent 5" w:uiPriority="47"/>
+    <w:lsdException w:name="List Table 3 Accent 5" w:uiPriority="48"/>
+    <w:lsdException w:name="List Table 4 Accent 5" w:uiPriority="49"/>
+    <w:lsdException w:name="List Table 5 Dark Accent 5" w:uiPriority="50"/>
+    <w:lsdException w:name="List Table 6 Colorful Accent 5" w:uiPriority="51"/>
+    <w:lsdException w:name="List Table 7 Colorful Accent 5" w:uiPriority="52"/>
+    <w:lsdException w:name="List Table 1 Light Accent 6" w:uiPriority="46"/>
+    <w:lsdException w:name="List Table 2 Accent 6" w:uiPriority="47"/>
+    <w:lsdException w:name="List Table 3 Accent 6" w:uiPriority="48"/>
+    <w:lsdException w:name="List Table 4 Accent 6" w:uiPriority="49"/>
+    <w:lsdException w:name="List Table 5 Dark Accent 6" w:uiPriority="50"/>
+    <w:lsdException w:name="List Table 6 Colorful Accent 6" w:uiPriority="51"/>
+    <w:lsdException w:name="List Table 7 Colorful Accent 6" w:uiPriority="52"/>
+    <w:lsdException w:name="Mention" w:semiHidden="1" w:unhideWhenUsed="1"/>
+    <w:lsdException w:name="Smart Hyperlink" w:semiHidden="1" w:unhideWhenUsed="1"/>
+    <w:lsdException w:name="Hashtag" w:semiHidden="1" w:unhideWhenUsed="1"/>
+    <w:lsdException w:name="Unresolved Mention" w:semiHidden="1" w:unhideWhenUsed="1"/>
   </w:latentStyles>
   <w:style w:type="paragraph" w:default="1" w:styleId="Normal">
     <w:name w:val="Normal"/>

</xml_diff>